<commit_message>
Small fixes in Telerik-Academy-SPA-Exam-2014-Trip-Exchange-System.docx
</commit_message>
<xml_diff>
--- a/Documentation/Telerik-Academy-SPA-Exam-2014-Trip-Exchange-System.docx
+++ b/Documentation/Telerik-Academy-SPA-Exam-2014-Trip-Exchange-System.docx
@@ -407,7 +407,33 @@
         <w:jc w:val="both"/>
       </w:pPr>
       <w:r>
-        <w:t>Should show last 10 registered drivers with their upcoming trips and total trips in the system</w:t>
+        <w:t xml:space="preserve">Should show 10 drivers </w:t>
+      </w:r>
+      <w:r>
+        <w:t>(</w:t>
+      </w:r>
+      <w:r>
+        <w:t>sorted by number of total trips</w:t>
+      </w:r>
+      <w:r>
+        <w:t xml:space="preserve">) </w:t>
+      </w:r>
+      <w:bookmarkStart w:id="0" w:name="_GoBack"/>
+      <w:bookmarkEnd w:id="0"/>
+      <w:r>
+        <w:t xml:space="preserve">with their </w:t>
+      </w:r>
+      <w:r>
+        <w:t xml:space="preserve">number of </w:t>
+      </w:r>
+      <w:r>
+        <w:t xml:space="preserve">upcoming trips and </w:t>
+      </w:r>
+      <w:r>
+        <w:t xml:space="preserve">number of </w:t>
+      </w:r>
+      <w:r>
+        <w:t>total trips in the system</w:t>
       </w:r>
     </w:p>
     <w:p>
@@ -628,6 +654,7 @@
         <w:jc w:val="both"/>
       </w:pPr>
       <w:r>
+        <w:lastRenderedPageBreak/>
         <w:t>Trips should have server-side filters for including already finished trips and only current logged user’s trips</w:t>
       </w:r>
     </w:p>
@@ -641,7 +668,6 @@
         <w:jc w:val="both"/>
       </w:pPr>
       <w:r>
-        <w:lastRenderedPageBreak/>
         <w:t>Trips should have server-side filters for from and to cities</w:t>
       </w:r>
     </w:p>
@@ -933,7 +959,13 @@
         <w:jc w:val="both"/>
       </w:pPr>
       <w:r>
-        <w:t>At least 4 custom (excluding the identity services)</w:t>
+        <w:t xml:space="preserve">At least 4 custom </w:t>
+      </w:r>
+      <w:r>
+        <w:t xml:space="preserve">services </w:t>
+      </w:r>
+      <w:r>
+        <w:t>(excluding the identity services)</w:t>
       </w:r>
     </w:p>
     <w:p>
@@ -961,20 +993,18 @@
     </w:p>
     <w:p>
       <w:r>
+        <w:lastRenderedPageBreak/>
         <w:t xml:space="preserve">You are provided with a skeleton application with implemented register, login, logout and session. You may use it, if you want. </w:t>
       </w:r>
       <w:r>
         <w:sym w:font="Wingdings" w:char="F04A"/>
       </w:r>
-      <w:bookmarkStart w:id="0" w:name="_GoBack"/>
-      <w:bookmarkEnd w:id="0"/>
     </w:p>
     <w:p>
       <w:pPr>
         <w:pStyle w:val="Heading1"/>
       </w:pPr>
       <w:r>
-        <w:lastRenderedPageBreak/>
         <w:t>RESTful API Overview</w:t>
       </w:r>
     </w:p>
@@ -2922,6 +2952,7 @@
               <w:t xml:space="preserve">sorted by number of </w:t>
             </w:r>
             <w:r>
+              <w:lastRenderedPageBreak/>
               <w:t xml:space="preserve">total </w:t>
             </w:r>
             <w:r>
@@ -4281,6 +4312,7 @@
         <w:pStyle w:val="Heading2"/>
       </w:pPr>
       <w:r>
+        <w:lastRenderedPageBreak/>
         <w:t>Statistics</w:t>
       </w:r>
     </w:p>
@@ -4426,7 +4458,6 @@
                 <w:sz w:val="20"/>
                 <w:szCs w:val="20"/>
               </w:rPr>
-              <w:lastRenderedPageBreak/>
               <w:t xml:space="preserve">   "users": 654,</w:t>
             </w:r>
           </w:p>
@@ -5796,6 +5827,7 @@
                 <w:sz w:val="20"/>
                 <w:szCs w:val="20"/>
               </w:rPr>
+              <w:lastRenderedPageBreak/>
               <w:t xml:space="preserve">   "passangers": [</w:t>
             </w:r>
           </w:p>
@@ -5885,7 +5917,6 @@
                 <w:sz w:val="20"/>
                 <w:szCs w:val="20"/>
               </w:rPr>
-              <w:lastRenderedPageBreak/>
               <w:t>}</w:t>
             </w:r>
           </w:p>
@@ -6908,6 +6939,7 @@
                 <w:sz w:val="20"/>
                 <w:szCs w:val="20"/>
               </w:rPr>
+              <w:lastRenderedPageBreak/>
               <w:t xml:space="preserve">    "isMine": true,</w:t>
             </w:r>
           </w:p>
@@ -6988,7 +7020,6 @@
                 <w:sz w:val="20"/>
                 <w:szCs w:val="20"/>
               </w:rPr>
-              <w:lastRenderedPageBreak/>
               <w:t xml:space="preserve">    "driverId": "9297512a-6817-435a-b0b7-df11277f400d",</w:t>
             </w:r>
           </w:p>
@@ -8056,6 +8087,7 @@
         <w:rPr>
           <w:b/>
         </w:rPr>
+        <w:lastRenderedPageBreak/>
         <w:t>Get driver detail</w:t>
       </w:r>
     </w:p>
@@ -8259,7 +8291,6 @@
                 <w:sz w:val="20"/>
                 <w:szCs w:val="20"/>
               </w:rPr>
-              <w:lastRenderedPageBreak/>
               <w:t xml:space="preserve">    "name": "test36@test.com",</w:t>
             </w:r>
           </w:p>
@@ -9037,7 +9068,7 @@
                               <w:sz w:val="18"/>
                               <w:szCs w:val="18"/>
                             </w:rPr>
-                            <w:t>3</w:t>
+                            <w:t>2</w:t>
                           </w:r>
                           <w:r>
                             <w:rPr>
@@ -9187,7 +9218,7 @@
                         <w:sz w:val="18"/>
                         <w:szCs w:val="18"/>
                       </w:rPr>
-                      <w:t>3</w:t>
+                      <w:t>2</w:t>
                     </w:r>
                     <w:r>
                       <w:rPr>
@@ -9346,7 +9377,7 @@
         </mc:Choice>
         <mc:Fallback>
           <w:pict>
-            <v:shapetype w14:anchorId="39A154FE" id="_x0000_t6" coordsize="21600,21600" o:spt="6" path="m,l,21600r21600,xe">
+            <v:shapetype w14:anchorId="2991CE6C" id="_x0000_t6" coordsize="21600,21600" o:spt="6" path="m,l,21600r21600,xe">
               <v:stroke joinstyle="miter"/>
               <v:path gradientshapeok="t" o:connecttype="custom" o:connectlocs="0,0;0,10800;0,21600;10800,21600;21600,21600;10800,10800" textboxrect="1800,12600,12600,19800"/>
             </v:shapetype>
@@ -9477,7 +9508,7 @@
         </mc:Choice>
         <mc:Fallback>
           <w:pict>
-            <v:shapetype w14:anchorId="4B0C74F7" id="_x0000_t6" coordsize="21600,21600" o:spt="6" path="m,l,21600r21600,xe">
+            <v:shapetype w14:anchorId="30FC2287" id="_x0000_t6" coordsize="21600,21600" o:spt="6" path="m,l,21600r21600,xe">
               <v:stroke joinstyle="miter"/>
               <v:path gradientshapeok="t" o:connecttype="custom" o:connectlocs="0,0;0,10800;0,21600;10800,21600;21600,21600;10800,10800" textboxrect="1800,12600,12600,19800"/>
             </v:shapetype>
@@ -11760,12 +11791,6 @@
 </file>
 
 <file path=customXml/item1.xml><?xml version="1.0" encoding="utf-8"?>
-<p:properties xmlns:p="http://schemas.microsoft.com/office/2006/metadata/properties" xmlns:xsi="http://www.w3.org/2001/XMLSchema-instance" xmlns:pc="http://schemas.microsoft.com/office/infopath/2007/PartnerControls">
-  <documentManagement/>
-</p:properties>
-</file>
-
-<file path=customXml/item2.xml><?xml version="1.0" encoding="utf-8"?>
 <?mso-contentType ?>
 <FormTemplates xmlns="http://schemas.microsoft.com/sharepoint/v3/contenttype/forms">
   <Display>DocumentLibraryForm</Display>
@@ -11774,7 +11799,7 @@
 </FormTemplates>
 </file>
 
-<file path=customXml/item3.xml><?xml version="1.0" encoding="utf-8"?>
+<file path=customXml/item2.xml><?xml version="1.0" encoding="utf-8"?>
 <ct:contentTypeSchema xmlns:ct="http://schemas.microsoft.com/office/2006/metadata/contentType" xmlns:ma="http://schemas.microsoft.com/office/2006/metadata/properties/metaAttributes" ct:_="" ma:_="" ma:contentTypeName="Document" ma:contentTypeID="0x010100754C260290954C49852BB7D7B9C287FA" ma:contentTypeVersion="0" ma:contentTypeDescription="Create a new document." ma:contentTypeScope="" ma:versionID="34a920e0f0f4ab29dd93ab58aec213b5">
   <xsd:schema xmlns:xsd="http://www.w3.org/2001/XMLSchema" xmlns:xs="http://www.w3.org/2001/XMLSchema" xmlns:p="http://schemas.microsoft.com/office/2006/metadata/properties" targetNamespace="http://schemas.microsoft.com/office/2006/metadata/properties" ma:root="true" ma:fieldsID="c64490b4aec6201516c3a874156f37b2">
     <xsd:element name="properties">
@@ -11888,20 +11913,17 @@
 </ct:contentTypeSchema>
 </file>
 
+<file path=customXml/item3.xml><?xml version="1.0" encoding="utf-8"?>
+<p:properties xmlns:p="http://schemas.microsoft.com/office/2006/metadata/properties" xmlns:xsi="http://www.w3.org/2001/XMLSchema-instance" xmlns:pc="http://schemas.microsoft.com/office/infopath/2007/PartnerControls">
+  <documentManagement/>
+</p:properties>
+</file>
+
 <file path=customXml/item4.xml><?xml version="1.0" encoding="utf-8"?>
 <b:Sources xmlns:b="http://schemas.openxmlformats.org/officeDocument/2006/bibliography" xmlns="http://schemas.openxmlformats.org/officeDocument/2006/bibliography" SelectedStyle="\APA.XSL" StyleName="APA"/>
 </file>
 
 <file path=customXml/itemProps1.xml><?xml version="1.0" encoding="utf-8"?>
-<ds:datastoreItem xmlns:ds="http://schemas.openxmlformats.org/officeDocument/2006/customXml" ds:itemID="{F66FAEDF-A9F1-41FF-9D75-207FDAF2C736}">
-  <ds:schemaRefs>
-    <ds:schemaRef ds:uri="http://schemas.microsoft.com/office/2006/metadata/properties"/>
-    <ds:schemaRef ds:uri="http://schemas.microsoft.com/office/infopath/2007/PartnerControls"/>
-  </ds:schemaRefs>
-</ds:datastoreItem>
-</file>
-
-<file path=customXml/itemProps2.xml><?xml version="1.0" encoding="utf-8"?>
 <ds:datastoreItem xmlns:ds="http://schemas.openxmlformats.org/officeDocument/2006/customXml" ds:itemID="{88D5DB8E-F92D-49ED-81F8-4B1853AF6E1F}">
   <ds:schemaRefs>
     <ds:schemaRef ds:uri="http://schemas.microsoft.com/sharepoint/v3/contenttype/forms"/>
@@ -11909,7 +11931,7 @@
 </ds:datastoreItem>
 </file>
 
-<file path=customXml/itemProps3.xml><?xml version="1.0" encoding="utf-8"?>
+<file path=customXml/itemProps2.xml><?xml version="1.0" encoding="utf-8"?>
 <ds:datastoreItem xmlns:ds="http://schemas.openxmlformats.org/officeDocument/2006/customXml" ds:itemID="{E7CDBC5B-9E6D-45AE-9F74-4FDB34E7EB64}">
   <ds:schemaRefs>
     <ds:schemaRef ds:uri="http://schemas.microsoft.com/office/2006/metadata/contentType"/>
@@ -11925,8 +11947,17 @@
 </ds:datastoreItem>
 </file>
 
+<file path=customXml/itemProps3.xml><?xml version="1.0" encoding="utf-8"?>
+<ds:datastoreItem xmlns:ds="http://schemas.openxmlformats.org/officeDocument/2006/customXml" ds:itemID="{F66FAEDF-A9F1-41FF-9D75-207FDAF2C736}">
+  <ds:schemaRefs>
+    <ds:schemaRef ds:uri="http://schemas.microsoft.com/office/2006/metadata/properties"/>
+    <ds:schemaRef ds:uri="http://schemas.microsoft.com/office/infopath/2007/PartnerControls"/>
+  </ds:schemaRefs>
+</ds:datastoreItem>
+</file>
+
 <file path=customXml/itemProps4.xml><?xml version="1.0" encoding="utf-8"?>
-<ds:datastoreItem xmlns:ds="http://schemas.openxmlformats.org/officeDocument/2006/customXml" ds:itemID="{CA6A89B9-D5DD-4502-8DB3-4CADEFDC5250}">
+<ds:datastoreItem xmlns:ds="http://schemas.openxmlformats.org/officeDocument/2006/customXml" ds:itemID="{393EB689-BA64-481A-AF3C-4915DAE2DCF5}">
   <ds:schemaRefs>
     <ds:schemaRef ds:uri="http://schemas.openxmlformats.org/officeDocument/2006/bibliography"/>
   </ds:schemaRefs>

</xml_diff>

<commit_message>
Fixed type in examples ("passangers")
</commit_message>
<xml_diff>
--- a/Documentation/Telerik-Academy-SPA-Exam-2014-Trip-Exchange-System.docx
+++ b/Documentation/Telerik-Academy-SPA-Exam-2014-Trip-Exchange-System.docx
@@ -410,16 +410,8 @@
         <w:t xml:space="preserve">Should show 10 drivers </w:t>
       </w:r>
       <w:r>
-        <w:t>(</w:t>
-      </w:r>
-      <w:r>
-        <w:t>sorted by number of total trips</w:t>
-      </w:r>
-      <w:r>
-        <w:t xml:space="preserve">) </w:t>
-      </w:r>
-      <w:bookmarkStart w:id="0" w:name="_GoBack"/>
-      <w:bookmarkEnd w:id="0"/>
+        <w:t xml:space="preserve">(sorted by number of total trips) </w:t>
+      </w:r>
       <w:r>
         <w:t xml:space="preserve">with their </w:t>
       </w:r>
@@ -1718,8 +1710,8 @@
             <w:r>
               <w:t xml:space="preserve">Gets </w:t>
             </w:r>
-            <w:bookmarkStart w:id="1" w:name="OLE_LINK3"/>
-            <w:bookmarkStart w:id="2" w:name="OLE_LINK4"/>
+            <w:bookmarkStart w:id="0" w:name="OLE_LINK3"/>
+            <w:bookmarkStart w:id="1" w:name="OLE_LINK4"/>
             <w:r>
               <w:rPr>
                 <w:b/>
@@ -1753,8 +1745,8 @@
             <w:r>
               <w:t xml:space="preserve"> departure in ascending order</w:t>
             </w:r>
+            <w:bookmarkEnd w:id="0"/>
             <w:bookmarkEnd w:id="1"/>
-            <w:bookmarkEnd w:id="2"/>
             <w:r>
               <w:t>.</w:t>
             </w:r>
@@ -2083,8 +2075,8 @@
             <w:r>
               <w:t xml:space="preserve"> by “</w:t>
             </w:r>
-            <w:bookmarkStart w:id="3" w:name="OLE_LINK5"/>
-            <w:bookmarkStart w:id="4" w:name="OLE_LINK6"/>
+            <w:bookmarkStart w:id="2" w:name="OLE_LINK5"/>
+            <w:bookmarkStart w:id="3" w:name="OLE_LINK6"/>
             <w:r>
               <w:rPr>
                 <w:b/>
@@ -2133,8 +2125,8 @@
               </w:rPr>
               <w:t>to</w:t>
             </w:r>
+            <w:bookmarkEnd w:id="2"/>
             <w:bookmarkEnd w:id="3"/>
-            <w:bookmarkEnd w:id="4"/>
             <w:r>
               <w:t>”</w:t>
             </w:r>
@@ -5317,7 +5309,16 @@
                 <w:sz w:val="20"/>
                 <w:szCs w:val="20"/>
               </w:rPr>
-              <w:t xml:space="preserve">   "passangers": ["test@test.com"]</w:t>
+              <w:t xml:space="preserve">   "passe</w:t>
+            </w:r>
+            <w:r>
+              <w:rPr>
+                <w:rFonts w:ascii="Consolas" w:hAnsi="Consolas" w:cs="Consolas"/>
+                <w:noProof/>
+                <w:sz w:val="20"/>
+                <w:szCs w:val="20"/>
+              </w:rPr>
+              <w:t>ngers": ["test@test.com"]</w:t>
             </w:r>
             <w:r>
               <w:rPr>
@@ -5828,7 +5829,34 @@
                 <w:szCs w:val="20"/>
               </w:rPr>
               <w:lastRenderedPageBreak/>
-              <w:t xml:space="preserve">   "passangers": [</w:t>
+              <w:t xml:space="preserve">   "</w:t>
+            </w:r>
+            <w:r>
+              <w:rPr>
+                <w:rFonts w:ascii="Consolas" w:hAnsi="Consolas" w:cs="Consolas"/>
+                <w:noProof/>
+                <w:sz w:val="20"/>
+                <w:szCs w:val="20"/>
+              </w:rPr>
+              <w:t>passe</w:t>
+            </w:r>
+            <w:r>
+              <w:rPr>
+                <w:rFonts w:ascii="Consolas" w:hAnsi="Consolas" w:cs="Consolas"/>
+                <w:noProof/>
+                <w:sz w:val="20"/>
+                <w:szCs w:val="20"/>
+              </w:rPr>
+              <w:t>ngers</w:t>
+            </w:r>
+            <w:r>
+              <w:rPr>
+                <w:rFonts w:ascii="Consolas" w:hAnsi="Consolas" w:cs="Consolas"/>
+                <w:noProof/>
+                <w:sz w:val="20"/>
+                <w:szCs w:val="20"/>
+              </w:rPr>
+              <w:t>": [</w:t>
             </w:r>
           </w:p>
           <w:p>
@@ -6258,7 +6286,36 @@
                 <w:sz w:val="20"/>
                 <w:szCs w:val="20"/>
               </w:rPr>
-              <w:t xml:space="preserve">   "passangers": [</w:t>
+              <w:t xml:space="preserve">   "</w:t>
+            </w:r>
+            <w:bookmarkStart w:id="4" w:name="_GoBack"/>
+            <w:bookmarkEnd w:id="4"/>
+            <w:r>
+              <w:rPr>
+                <w:rFonts w:ascii="Consolas" w:hAnsi="Consolas" w:cs="Consolas"/>
+                <w:noProof/>
+                <w:sz w:val="20"/>
+                <w:szCs w:val="20"/>
+              </w:rPr>
+              <w:t>passe</w:t>
+            </w:r>
+            <w:r>
+              <w:rPr>
+                <w:rFonts w:ascii="Consolas" w:hAnsi="Consolas" w:cs="Consolas"/>
+                <w:noProof/>
+                <w:sz w:val="20"/>
+                <w:szCs w:val="20"/>
+              </w:rPr>
+              <w:t>ngers</w:t>
+            </w:r>
+            <w:r>
+              <w:rPr>
+                <w:rFonts w:ascii="Consolas" w:hAnsi="Consolas" w:cs="Consolas"/>
+                <w:noProof/>
+                <w:sz w:val="20"/>
+                <w:szCs w:val="20"/>
+              </w:rPr>
+              <w:t>": [</w:t>
             </w:r>
           </w:p>
           <w:p>
@@ -9068,7 +9125,7 @@
                               <w:sz w:val="18"/>
                               <w:szCs w:val="18"/>
                             </w:rPr>
-                            <w:t>2</w:t>
+                            <w:t>9</w:t>
                           </w:r>
                           <w:r>
                             <w:rPr>
@@ -9218,7 +9275,7 @@
                         <w:sz w:val="18"/>
                         <w:szCs w:val="18"/>
                       </w:rPr>
-                      <w:t>2</w:t>
+                      <w:t>9</w:t>
                     </w:r>
                     <w:r>
                       <w:rPr>
@@ -9377,7 +9434,7 @@
         </mc:Choice>
         <mc:Fallback>
           <w:pict>
-            <v:shapetype w14:anchorId="2991CE6C" id="_x0000_t6" coordsize="21600,21600" o:spt="6" path="m,l,21600r21600,xe">
+            <v:shapetype w14:anchorId="2B90A4FF" id="_x0000_t6" coordsize="21600,21600" o:spt="6" path="m,l,21600r21600,xe">
               <v:stroke joinstyle="miter"/>
               <v:path gradientshapeok="t" o:connecttype="custom" o:connectlocs="0,0;0,10800;0,21600;10800,21600;21600,21600;10800,10800" textboxrect="1800,12600,12600,19800"/>
             </v:shapetype>
@@ -9508,7 +9565,7 @@
         </mc:Choice>
         <mc:Fallback>
           <w:pict>
-            <v:shapetype w14:anchorId="30FC2287" id="_x0000_t6" coordsize="21600,21600" o:spt="6" path="m,l,21600r21600,xe">
+            <v:shapetype w14:anchorId="3D99CE2F" id="_x0000_t6" coordsize="21600,21600" o:spt="6" path="m,l,21600r21600,xe">
               <v:stroke joinstyle="miter"/>
               <v:path gradientshapeok="t" o:connecttype="custom" o:connectlocs="0,0;0,10800;0,21600;10800,21600;21600,21600;10800,10800" textboxrect="1800,12600,12600,19800"/>
             </v:shapetype>
@@ -11791,15 +11848,6 @@
 </file>
 
 <file path=customXml/item1.xml><?xml version="1.0" encoding="utf-8"?>
-<?mso-contentType ?>
-<FormTemplates xmlns="http://schemas.microsoft.com/sharepoint/v3/contenttype/forms">
-  <Display>DocumentLibraryForm</Display>
-  <Edit>DocumentLibraryForm</Edit>
-  <New>DocumentLibraryForm</New>
-</FormTemplates>
-</file>
-
-<file path=customXml/item2.xml><?xml version="1.0" encoding="utf-8"?>
 <ct:contentTypeSchema xmlns:ct="http://schemas.microsoft.com/office/2006/metadata/contentType" xmlns:ma="http://schemas.microsoft.com/office/2006/metadata/properties/metaAttributes" ct:_="" ma:_="" ma:contentTypeName="Document" ma:contentTypeID="0x010100754C260290954C49852BB7D7B9C287FA" ma:contentTypeVersion="0" ma:contentTypeDescription="Create a new document." ma:contentTypeScope="" ma:versionID="34a920e0f0f4ab29dd93ab58aec213b5">
   <xsd:schema xmlns:xsd="http://www.w3.org/2001/XMLSchema" xmlns:xs="http://www.w3.org/2001/XMLSchema" xmlns:p="http://schemas.microsoft.com/office/2006/metadata/properties" targetNamespace="http://schemas.microsoft.com/office/2006/metadata/properties" ma:root="true" ma:fieldsID="c64490b4aec6201516c3a874156f37b2">
     <xsd:element name="properties">
@@ -11913,6 +11961,15 @@
 </ct:contentTypeSchema>
 </file>
 
+<file path=customXml/item2.xml><?xml version="1.0" encoding="utf-8"?>
+<?mso-contentType ?>
+<FormTemplates xmlns="http://schemas.microsoft.com/sharepoint/v3/contenttype/forms">
+  <Display>DocumentLibraryForm</Display>
+  <Edit>DocumentLibraryForm</Edit>
+  <New>DocumentLibraryForm</New>
+</FormTemplates>
+</file>
+
 <file path=customXml/item3.xml><?xml version="1.0" encoding="utf-8"?>
 <p:properties xmlns:p="http://schemas.microsoft.com/office/2006/metadata/properties" xmlns:xsi="http://www.w3.org/2001/XMLSchema-instance" xmlns:pc="http://schemas.microsoft.com/office/infopath/2007/PartnerControls">
   <documentManagement/>
@@ -11924,14 +11981,6 @@
 </file>
 
 <file path=customXml/itemProps1.xml><?xml version="1.0" encoding="utf-8"?>
-<ds:datastoreItem xmlns:ds="http://schemas.openxmlformats.org/officeDocument/2006/customXml" ds:itemID="{88D5DB8E-F92D-49ED-81F8-4B1853AF6E1F}">
-  <ds:schemaRefs>
-    <ds:schemaRef ds:uri="http://schemas.microsoft.com/sharepoint/v3/contenttype/forms"/>
-  </ds:schemaRefs>
-</ds:datastoreItem>
-</file>
-
-<file path=customXml/itemProps2.xml><?xml version="1.0" encoding="utf-8"?>
 <ds:datastoreItem xmlns:ds="http://schemas.openxmlformats.org/officeDocument/2006/customXml" ds:itemID="{E7CDBC5B-9E6D-45AE-9F74-4FDB34E7EB64}">
   <ds:schemaRefs>
     <ds:schemaRef ds:uri="http://schemas.microsoft.com/office/2006/metadata/contentType"/>
@@ -11947,6 +11996,14 @@
 </ds:datastoreItem>
 </file>
 
+<file path=customXml/itemProps2.xml><?xml version="1.0" encoding="utf-8"?>
+<ds:datastoreItem xmlns:ds="http://schemas.openxmlformats.org/officeDocument/2006/customXml" ds:itemID="{88D5DB8E-F92D-49ED-81F8-4B1853AF6E1F}">
+  <ds:schemaRefs>
+    <ds:schemaRef ds:uri="http://schemas.microsoft.com/sharepoint/v3/contenttype/forms"/>
+  </ds:schemaRefs>
+</ds:datastoreItem>
+</file>
+
 <file path=customXml/itemProps3.xml><?xml version="1.0" encoding="utf-8"?>
 <ds:datastoreItem xmlns:ds="http://schemas.openxmlformats.org/officeDocument/2006/customXml" ds:itemID="{F66FAEDF-A9F1-41FF-9D75-207FDAF2C736}">
   <ds:schemaRefs>
@@ -11957,7 +12014,7 @@
 </file>
 
 <file path=customXml/itemProps4.xml><?xml version="1.0" encoding="utf-8"?>
-<ds:datastoreItem xmlns:ds="http://schemas.openxmlformats.org/officeDocument/2006/customXml" ds:itemID="{393EB689-BA64-481A-AF3C-4915DAE2DCF5}">
+<ds:datastoreItem xmlns:ds="http://schemas.openxmlformats.org/officeDocument/2006/customXml" ds:itemID="{8A9E3F3C-C8A6-49E8-BB0C-5B4AA21617E8}">
   <ds:schemaRefs>
     <ds:schemaRef ds:uri="http://schemas.openxmlformats.org/officeDocument/2006/bibliography"/>
   </ds:schemaRefs>

</xml_diff>

<commit_message>
Angular client added (author solution)
</commit_message>
<xml_diff>
--- a/Documentation/Telerik-Academy-SPA-Exam-2014-Trip-Exchange-System.docx
+++ b/Documentation/Telerik-Academy-SPA-Exam-2014-Trip-Exchange-System.docx
@@ -1,6 +1,6 @@
 
 <file path=word/document.xml><?xml version="1.0" encoding="utf-8"?>
-<w:document xmlns:wpc="http://schemas.microsoft.com/office/word/2010/wordprocessingCanvas" xmlns:mc="http://schemas.openxmlformats.org/markup-compatibility/2006" xmlns:o="urn:schemas-microsoft-com:office:office" xmlns:r="http://schemas.openxmlformats.org/officeDocument/2006/relationships" xmlns:m="http://schemas.openxmlformats.org/officeDocument/2006/math" xmlns:v="urn:schemas-microsoft-com:vml" xmlns:wp14="http://schemas.microsoft.com/office/word/2010/wordprocessingDrawing" xmlns:wp="http://schemas.openxmlformats.org/drawingml/2006/wordprocessingDrawing" xmlns:w10="urn:schemas-microsoft-com:office:word" xmlns:w="http://schemas.openxmlformats.org/wordprocessingml/2006/main" xmlns:w14="http://schemas.microsoft.com/office/word/2010/wordml" xmlns:w15="http://schemas.microsoft.com/office/word/2012/wordml" xmlns:wpg="http://schemas.microsoft.com/office/word/2010/wordprocessingGroup" xmlns:wpi="http://schemas.microsoft.com/office/word/2010/wordprocessingInk" xmlns:wne="http://schemas.microsoft.com/office/word/2006/wordml" xmlns:wps="http://schemas.microsoft.com/office/word/2010/wordprocessingShape" mc:Ignorable="w14 w15 wp14">
+<w:document xmlns:wpc="http://schemas.microsoft.com/office/word/2010/wordprocessingCanvas" xmlns:mc="http://schemas.openxmlformats.org/markup-compatibility/2006" xmlns:o="urn:schemas-microsoft-com:office:office" xmlns:r="http://schemas.openxmlformats.org/officeDocument/2006/relationships" xmlns:m="http://schemas.openxmlformats.org/officeDocument/2006/math" xmlns:v="urn:schemas-microsoft-com:vml" xmlns:wp14="http://schemas.microsoft.com/office/word/2010/wordprocessingDrawing" xmlns:wp="http://schemas.openxmlformats.org/drawingml/2006/wordprocessingDrawing" xmlns:w10="urn:schemas-microsoft-com:office:word" xmlns:w="http://schemas.openxmlformats.org/wordprocessingml/2006/main" xmlns:w14="http://schemas.microsoft.com/office/word/2010/wordml" xmlns:wpg="http://schemas.microsoft.com/office/word/2010/wordprocessingGroup" xmlns:wpi="http://schemas.microsoft.com/office/word/2010/wordprocessingInk" xmlns:wne="http://schemas.microsoft.com/office/word/2006/wordml" xmlns:wps="http://schemas.microsoft.com/office/word/2010/wordprocessingShape" mc:Ignorable="w14 wp14">
   <w:body>
     <w:p>
       <w:pPr>
@@ -37,7 +37,15 @@
     </w:p>
     <w:p>
       <w:r>
-        <w:t>Your task is to implement a SPA application using AngularJS and consuming a provided ASP.NET Web API 2 server.</w:t>
+        <w:t xml:space="preserve">Your task is to implement a SPA application using </w:t>
+      </w:r>
+      <w:proofErr w:type="spellStart"/>
+      <w:r>
+        <w:t>AngularJS</w:t>
+      </w:r>
+      <w:proofErr w:type="spellEnd"/>
+      <w:r>
+        <w:t xml:space="preserve"> and consuming a provided ASP.NET Web API 2 server.</w:t>
       </w:r>
     </w:p>
     <w:p>
@@ -60,7 +68,7 @@
       <w:r>
         <w:t xml:space="preserve">You are given a REST API server (as well as documentation for it) locally to use from Visual Studio. The REST API server uses the standard Microsoft Identity system with different routes. Additionally, you may consume the same services at the following link: </w:t>
       </w:r>
-      <w:hyperlink r:id="rId11" w:history="1">
+      <w:hyperlink r:id="rId12" w:history="1">
         <w:r>
           <w:rPr>
             <w:rStyle w:val="Hyperlink"/>
@@ -76,7 +84,7 @@
       <w:r>
         <w:t xml:space="preserve">More details on the services are also available here: </w:t>
       </w:r>
-      <w:hyperlink r:id="rId12" w:history="1">
+      <w:hyperlink r:id="rId13" w:history="1">
         <w:r>
           <w:rPr>
             <w:rStyle w:val="Hyperlink"/>
@@ -92,7 +100,7 @@
       <w:r>
         <w:t xml:space="preserve">The REST API server is also open sourced at GitHub: </w:t>
       </w:r>
-      <w:hyperlink r:id="rId13" w:history="1">
+      <w:hyperlink r:id="rId14" w:history="1">
         <w:r>
           <w:rPr>
             <w:rStyle w:val="Hyperlink"/>
@@ -105,12 +113,14 @@
       <w:r>
         <w:t>You can also find “</w:t>
       </w:r>
+      <w:proofErr w:type="spellStart"/>
       <w:r>
         <w:rPr>
           <w:i/>
         </w:rPr>
         <w:t>Postman.requests.json</w:t>
       </w:r>
+      <w:proofErr w:type="spellEnd"/>
       <w:r>
         <w:t>” file that contains most of the requests exported from Postman. You can use it for debugging.</w:t>
       </w:r>
@@ -119,8 +129,13 @@
       <w:pPr>
         <w:pStyle w:val="Heading1"/>
       </w:pPr>
-      <w:r>
-        <w:t>AngularJS Client</w:t>
+      <w:proofErr w:type="spellStart"/>
+      <w:r>
+        <w:t>AngularJS</w:t>
+      </w:r>
+      <w:proofErr w:type="spellEnd"/>
+      <w:r>
+        <w:t xml:space="preserve"> Client</w:t>
       </w:r>
     </w:p>
     <w:p>
@@ -816,7 +831,12 @@
         <w:jc w:val="both"/>
       </w:pPr>
       <w:r>
-        <w:t>Validate the fields as much as possible on the form</w:t>
+        <w:t>Validate the fields as much</w:t>
+      </w:r>
+      <w:bookmarkStart w:id="0" w:name="_GoBack"/>
+      <w:bookmarkEnd w:id="0"/>
+      <w:r>
+        <w:t xml:space="preserve"> as possible on the form</w:t>
       </w:r>
     </w:p>
     <w:p>
@@ -894,7 +914,23 @@
     </w:p>
     <w:p>
       <w:r>
-        <w:t>The application’s core logic must be written with AngularJS. You are free to use any other libraries like Twitter Bootstrap, jQuery, UnderscoreJS, etc.</w:t>
+        <w:t xml:space="preserve">The application’s core logic must be written with </w:t>
+      </w:r>
+      <w:proofErr w:type="spellStart"/>
+      <w:r>
+        <w:t>AngularJS</w:t>
+      </w:r>
+      <w:proofErr w:type="spellEnd"/>
+      <w:r>
+        <w:t xml:space="preserve">. You are free to use any other libraries like Twitter Bootstrap, jQuery, </w:t>
+      </w:r>
+      <w:proofErr w:type="spellStart"/>
+      <w:r>
+        <w:t>UnderscoreJS</w:t>
+      </w:r>
+      <w:proofErr w:type="spellEnd"/>
+      <w:r>
+        <w:t>, etc.</w:t>
       </w:r>
     </w:p>
     <w:p>
@@ -996,13 +1032,26 @@
       <w:pPr>
         <w:pStyle w:val="Heading1"/>
       </w:pPr>
-      <w:r>
-        <w:t>RESTful API Overview</w:t>
+      <w:proofErr w:type="spellStart"/>
+      <w:r>
+        <w:t>RESTful</w:t>
+      </w:r>
+      <w:proofErr w:type="spellEnd"/>
+      <w:r>
+        <w:t xml:space="preserve"> API Overview</w:t>
       </w:r>
     </w:p>
     <w:p>
       <w:r>
-        <w:t>The RESTful API is exposing web services to work with the server. The API has the following web service endpoints:</w:t>
+        <w:t xml:space="preserve">The </w:t>
+      </w:r>
+      <w:proofErr w:type="spellStart"/>
+      <w:r>
+        <w:t>RESTful</w:t>
+      </w:r>
+      <w:proofErr w:type="spellEnd"/>
+      <w:r>
+        <w:t xml:space="preserve"> API is exposing web services to work with the server. The API has the following web service endpoints:</w:t>
       </w:r>
     </w:p>
     <w:tbl>
@@ -1710,8 +1759,8 @@
             <w:r>
               <w:t xml:space="preserve">Gets </w:t>
             </w:r>
-            <w:bookmarkStart w:id="0" w:name="OLE_LINK3"/>
-            <w:bookmarkStart w:id="1" w:name="OLE_LINK4"/>
+            <w:bookmarkStart w:id="1" w:name="OLE_LINK3"/>
+            <w:bookmarkStart w:id="2" w:name="OLE_LINK4"/>
             <w:r>
               <w:rPr>
                 <w:b/>
@@ -1745,8 +1794,8 @@
             <w:r>
               <w:t xml:space="preserve"> departure in ascending order</w:t>
             </w:r>
-            <w:bookmarkEnd w:id="0"/>
             <w:bookmarkEnd w:id="1"/>
+            <w:bookmarkEnd w:id="2"/>
             <w:r>
               <w:t>.</w:t>
             </w:r>
@@ -2075,8 +2124,8 @@
             <w:r>
               <w:t xml:space="preserve"> by “</w:t>
             </w:r>
-            <w:bookmarkStart w:id="2" w:name="OLE_LINK5"/>
-            <w:bookmarkStart w:id="3" w:name="OLE_LINK6"/>
+            <w:bookmarkStart w:id="3" w:name="OLE_LINK5"/>
+            <w:bookmarkStart w:id="4" w:name="OLE_LINK6"/>
             <w:r>
               <w:rPr>
                 <w:b/>
@@ -2125,35 +2174,44 @@
               </w:rPr>
               <w:t>to</w:t>
             </w:r>
-            <w:bookmarkEnd w:id="2"/>
             <w:bookmarkEnd w:id="3"/>
+            <w:bookmarkEnd w:id="4"/>
             <w:r>
               <w:t>”</w:t>
             </w:r>
             <w:r>
-              <w:t xml:space="preserve"> and are at most 10. Order</w:t>
+              <w:t xml:space="preserve"> and are at most 10. </w:t>
+            </w:r>
+            <w:proofErr w:type="spellStart"/>
+            <w:r>
+              <w:t>Order</w:t>
             </w:r>
             <w:r>
               <w:t>Type</w:t>
             </w:r>
+            <w:proofErr w:type="spellEnd"/>
             <w:r>
               <w:t xml:space="preserve"> is “</w:t>
             </w:r>
+            <w:proofErr w:type="spellStart"/>
             <w:r>
               <w:rPr>
                 <w:b/>
               </w:rPr>
               <w:t>asc</w:t>
             </w:r>
+            <w:proofErr w:type="spellEnd"/>
             <w:r>
               <w:t>” or “</w:t>
             </w:r>
+            <w:proofErr w:type="spellStart"/>
             <w:r>
               <w:rPr>
                 <w:b/>
               </w:rPr>
               <w:t>desc</w:t>
             </w:r>
+            <w:proofErr w:type="spellEnd"/>
             <w:r>
               <w:t xml:space="preserve">”. If order is missing, it is assumed </w:t>
             </w:r>
@@ -2161,7 +2219,15 @@
               <w:t xml:space="preserve">“date” as default in </w:t>
             </w:r>
             <w:r>
-              <w:t xml:space="preserve">“asc” </w:t>
+              <w:t>“</w:t>
+            </w:r>
+            <w:proofErr w:type="spellStart"/>
+            <w:r>
+              <w:t>asc</w:t>
+            </w:r>
+            <w:proofErr w:type="spellEnd"/>
+            <w:r>
+              <w:t xml:space="preserve">” </w:t>
             </w:r>
             <w:r>
               <w:t>order</w:t>
@@ -2604,7 +2670,15 @@
               <w:t>.</w:t>
             </w:r>
             <w:r>
-              <w:t xml:space="preserve"> If onlyMine is missing, the server returns everyone’s trips.</w:t>
+              <w:t xml:space="preserve"> If </w:t>
+            </w:r>
+            <w:proofErr w:type="spellStart"/>
+            <w:r>
+              <w:t>onlyMine</w:t>
+            </w:r>
+            <w:proofErr w:type="spellEnd"/>
+            <w:r>
+              <w:t xml:space="preserve"> is missing, the server returns everyone’s trips.</w:t>
             </w:r>
           </w:p>
         </w:tc>
@@ -2689,13 +2763,29 @@
               <w:t>trips</w:t>
             </w:r>
             <w:r>
-              <w:t xml:space="preserve"> (desc)</w:t>
+              <w:t xml:space="preserve"> (</w:t>
+            </w:r>
+            <w:proofErr w:type="spellStart"/>
+            <w:r>
+              <w:t>desc</w:t>
+            </w:r>
+            <w:proofErr w:type="spellEnd"/>
+            <w:r>
+              <w:t>)</w:t>
             </w:r>
             <w:r>
               <w:t xml:space="preserve"> and then by username</w:t>
             </w:r>
             <w:r>
-              <w:t xml:space="preserve"> (asc)</w:t>
+              <w:t xml:space="preserve"> (</w:t>
+            </w:r>
+            <w:proofErr w:type="spellStart"/>
+            <w:r>
+              <w:t>asc</w:t>
+            </w:r>
+            <w:proofErr w:type="spellEnd"/>
+            <w:r>
+              <w:t>)</w:t>
             </w:r>
             <w:r>
               <w:t>.</w:t>
@@ -2807,7 +2897,23 @@
               <w:t xml:space="preserve"> total</w:t>
             </w:r>
             <w:r>
-              <w:t xml:space="preserve"> trips (desc) and then by username (asc)</w:t>
+              <w:t xml:space="preserve"> trips (</w:t>
+            </w:r>
+            <w:proofErr w:type="spellStart"/>
+            <w:r>
+              <w:t>desc</w:t>
+            </w:r>
+            <w:proofErr w:type="spellEnd"/>
+            <w:r>
+              <w:t>) and then by username (</w:t>
+            </w:r>
+            <w:proofErr w:type="spellStart"/>
+            <w:r>
+              <w:t>asc</w:t>
+            </w:r>
+            <w:proofErr w:type="spellEnd"/>
+            <w:r>
+              <w:t>)</w:t>
             </w:r>
             <w:r>
               <w:t>.</w:t>
@@ -2948,7 +3054,23 @@
               <w:t xml:space="preserve">total </w:t>
             </w:r>
             <w:r>
-              <w:t xml:space="preserve">trips (desc) and then by username (asc) </w:t>
+              <w:t>trips (</w:t>
+            </w:r>
+            <w:proofErr w:type="spellStart"/>
+            <w:r>
+              <w:t>desc</w:t>
+            </w:r>
+            <w:proofErr w:type="spellEnd"/>
+            <w:r>
+              <w:t>) and then by username (</w:t>
+            </w:r>
+            <w:proofErr w:type="spellStart"/>
+            <w:r>
+              <w:t>asc</w:t>
+            </w:r>
+            <w:proofErr w:type="spellEnd"/>
+            <w:r>
+              <w:t xml:space="preserve">) </w:t>
             </w:r>
             <w:r>
               <w:t xml:space="preserve">and </w:t>
@@ -3068,6 +3190,7 @@
         </w:rPr>
         <w:t xml:space="preserve">*NOTE: Parameters </w:t>
       </w:r>
+      <w:proofErr w:type="spellStart"/>
       <w:r>
         <w:rPr>
           <w:b/>
@@ -3075,12 +3198,14 @@
         </w:rPr>
         <w:t>orderBy</w:t>
       </w:r>
+      <w:proofErr w:type="spellEnd"/>
       <w:r>
         <w:rPr>
           <w:b/>
         </w:rPr>
         <w:t xml:space="preserve">, </w:t>
       </w:r>
+      <w:proofErr w:type="spellStart"/>
       <w:r>
         <w:rPr>
           <w:b/>
@@ -3088,6 +3213,7 @@
         </w:rPr>
         <w:t>orderType</w:t>
       </w:r>
+      <w:proofErr w:type="spellEnd"/>
       <w:r>
         <w:rPr>
           <w:b/>
@@ -3133,12 +3259,21 @@
         </w:rPr>
         <w:t xml:space="preserve"> and </w:t>
       </w:r>
+      <w:proofErr w:type="spellStart"/>
       <w:r>
         <w:rPr>
           <w:b/>
           <w:i/>
         </w:rPr>
-        <w:t xml:space="preserve">onlyMine </w:t>
+        <w:t>onlyMine</w:t>
+      </w:r>
+      <w:proofErr w:type="spellEnd"/>
+      <w:r>
+        <w:rPr>
+          <w:b/>
+          <w:i/>
+        </w:rPr>
+        <w:t xml:space="preserve"> </w:t>
       </w:r>
       <w:r>
         <w:rPr>
@@ -3172,12 +3307,62 @@
         </w:rPr>
         <w:t xml:space="preserve"> parameter. For example </w:t>
       </w:r>
+      <w:proofErr w:type="spellStart"/>
       <w:r>
         <w:rPr>
           <w:b/>
           <w:i/>
         </w:rPr>
-        <w:t>api/trips?page=5&amp;sort=seats&amp;to=Sofia</w:t>
+        <w:t>api</w:t>
+      </w:r>
+      <w:proofErr w:type="spellEnd"/>
+      <w:r>
+        <w:rPr>
+          <w:b/>
+          <w:i/>
+        </w:rPr>
+        <w:t>/</w:t>
+      </w:r>
+      <w:proofErr w:type="spellStart"/>
+      <w:r>
+        <w:rPr>
+          <w:b/>
+          <w:i/>
+        </w:rPr>
+        <w:t>trips</w:t>
+      </w:r>
+      <w:proofErr w:type="gramStart"/>
+      <w:r>
+        <w:rPr>
+          <w:b/>
+          <w:i/>
+        </w:rPr>
+        <w:t>?page</w:t>
+      </w:r>
+      <w:proofErr w:type="spellEnd"/>
+      <w:proofErr w:type="gramEnd"/>
+      <w:r>
+        <w:rPr>
+          <w:b/>
+          <w:i/>
+        </w:rPr>
+        <w:t>=5&amp;sort=</w:t>
+      </w:r>
+      <w:proofErr w:type="spellStart"/>
+      <w:r>
+        <w:rPr>
+          <w:b/>
+          <w:i/>
+        </w:rPr>
+        <w:t>seats&amp;to</w:t>
+      </w:r>
+      <w:proofErr w:type="spellEnd"/>
+      <w:r>
+        <w:rPr>
+          <w:b/>
+          <w:i/>
+        </w:rPr>
+        <w:t>=Sofia</w:t>
       </w:r>
       <w:r>
         <w:rPr>
@@ -3228,8 +3413,13 @@
       <w:pPr>
         <w:pStyle w:val="Heading1"/>
       </w:pPr>
-      <w:r>
-        <w:t>RESTful API Details</w:t>
+      <w:proofErr w:type="spellStart"/>
+      <w:r>
+        <w:t>RESTful</w:t>
+      </w:r>
+      <w:proofErr w:type="spellEnd"/>
+      <w:r>
+        <w:t xml:space="preserve"> API Details</w:t>
       </w:r>
     </w:p>
     <w:p>
@@ -3284,8 +3474,13 @@
             <w:pPr>
               <w:pStyle w:val="Apiaddress"/>
             </w:pPr>
-            <w:r>
-              <w:t>api/users/register</w:t>
+            <w:proofErr w:type="spellStart"/>
+            <w:r>
+              <w:t>api</w:t>
+            </w:r>
+            <w:proofErr w:type="spellEnd"/>
+            <w:r>
+              <w:t>/users/register</w:t>
             </w:r>
           </w:p>
         </w:tc>
@@ -3537,8 +3732,13 @@
             <w:pPr>
               <w:pStyle w:val="Apiaddress"/>
             </w:pPr>
-            <w:r>
-              <w:t>api/users/login</w:t>
+            <w:proofErr w:type="spellStart"/>
+            <w:r>
+              <w:t>api</w:t>
+            </w:r>
+            <w:proofErr w:type="spellEnd"/>
+            <w:r>
+              <w:t>/users/login</w:t>
             </w:r>
           </w:p>
         </w:tc>
@@ -3903,9 +4103,19 @@
             <w:pPr>
               <w:pStyle w:val="Apiaddress"/>
             </w:pPr>
-            <w:r>
-              <w:t>api/users/userInfo</w:t>
-            </w:r>
+            <w:proofErr w:type="spellStart"/>
+            <w:r>
+              <w:t>api</w:t>
+            </w:r>
+            <w:proofErr w:type="spellEnd"/>
+            <w:r>
+              <w:t>/users/</w:t>
+            </w:r>
+            <w:proofErr w:type="spellStart"/>
+            <w:r>
+              <w:t>userInfo</w:t>
+            </w:r>
+            <w:proofErr w:type="spellEnd"/>
           </w:p>
         </w:tc>
         <w:tc>
@@ -4146,12 +4356,21 @@
                 <w:b/>
               </w:rPr>
             </w:pPr>
+            <w:proofErr w:type="spellStart"/>
             <w:r>
               <w:rPr>
                 <w:rStyle w:val="Strong"/>
                 <w:b/>
               </w:rPr>
-              <w:t>api/users/logout</w:t>
+              <w:t>api</w:t>
+            </w:r>
+            <w:proofErr w:type="spellEnd"/>
+            <w:r>
+              <w:rPr>
+                <w:rStyle w:val="Strong"/>
+                <w:b/>
+              </w:rPr>
+              <w:t>/users/logout</w:t>
             </w:r>
           </w:p>
         </w:tc>
@@ -4337,8 +4556,13 @@
             <w:pPr>
               <w:pStyle w:val="Apiaddress"/>
             </w:pPr>
-            <w:r>
-              <w:t>api/stats</w:t>
+            <w:proofErr w:type="spellStart"/>
+            <w:r>
+              <w:t>api</w:t>
+            </w:r>
+            <w:proofErr w:type="spellEnd"/>
+            <w:r>
+              <w:t>/stats</w:t>
             </w:r>
           </w:p>
         </w:tc>
@@ -4541,8 +4765,13 @@
             <w:pPr>
               <w:pStyle w:val="Apiaddress"/>
             </w:pPr>
-            <w:r>
-              <w:t>api/</w:t>
+            <w:proofErr w:type="spellStart"/>
+            <w:r>
+              <w:t>api</w:t>
+            </w:r>
+            <w:proofErr w:type="spellEnd"/>
+            <w:r>
+              <w:t>/</w:t>
             </w:r>
             <w:r>
               <w:t>cities</w:t>
@@ -4694,8 +4923,13 @@
             <w:pPr>
               <w:pStyle w:val="Apiaddress"/>
             </w:pPr>
-            <w:r>
-              <w:t>api/trips</w:t>
+            <w:proofErr w:type="spellStart"/>
+            <w:r>
+              <w:t>api</w:t>
+            </w:r>
+            <w:proofErr w:type="spellEnd"/>
+            <w:r>
+              <w:t>/trips</w:t>
             </w:r>
           </w:p>
         </w:tc>
@@ -5385,7 +5619,14 @@
         <w:rPr>
           <w:b/>
         </w:rPr>
-        <w:t xml:space="preserve"> should be in the future. f</w:t>
+        <w:t xml:space="preserve"> should be in the future. </w:t>
+      </w:r>
+      <w:proofErr w:type="gramStart"/>
+      <w:r>
+        <w:rPr>
+          <w:b/>
+        </w:rPr>
+        <w:t>f</w:t>
       </w:r>
       <w:r>
         <w:rPr>
@@ -5397,6 +5638,7 @@
         </w:rPr>
         <w:t>rom</w:t>
       </w:r>
+      <w:proofErr w:type="gramEnd"/>
       <w:r>
         <w:rPr>
           <w:b/>
@@ -5427,7 +5669,21 @@
         <w:rPr>
           <w:b/>
         </w:rPr>
-        <w:t xml:space="preserve"> should be from the list of available cities (/api/cities)</w:t>
+        <w:t xml:space="preserve"> should be from the list of available cities (/</w:t>
+      </w:r>
+      <w:proofErr w:type="spellStart"/>
+      <w:r>
+        <w:rPr>
+          <w:b/>
+        </w:rPr>
+        <w:t>api</w:t>
+      </w:r>
+      <w:proofErr w:type="spellEnd"/>
+      <w:r>
+        <w:rPr>
+          <w:b/>
+        </w:rPr>
+        <w:t>/cities)</w:t>
       </w:r>
     </w:p>
     <w:p>
@@ -5441,7 +5697,21 @@
         <w:rPr>
           <w:b/>
         </w:rPr>
-        <w:t>* NOTE: isMine value means that the currently logged user is part of the trip (either driver or passenger)</w:t>
+        <w:t xml:space="preserve">* NOTE: </w:t>
+      </w:r>
+      <w:proofErr w:type="spellStart"/>
+      <w:r>
+        <w:rPr>
+          <w:b/>
+        </w:rPr>
+        <w:t>isMine</w:t>
+      </w:r>
+      <w:proofErr w:type="spellEnd"/>
+      <w:r>
+        <w:rPr>
+          <w:b/>
+        </w:rPr>
+        <w:t xml:space="preserve"> value means that the currently logged user is part of the trip (either driver or passenger)</w:t>
       </w:r>
     </w:p>
     <w:p>
@@ -5502,8 +5772,13 @@
             <w:pPr>
               <w:pStyle w:val="Apiaddress"/>
             </w:pPr>
-            <w:r>
-              <w:t>api/trips/</w:t>
+            <w:proofErr w:type="spellStart"/>
+            <w:r>
+              <w:t>api</w:t>
+            </w:r>
+            <w:proofErr w:type="spellEnd"/>
+            <w:r>
+              <w:t>/trips/</w:t>
             </w:r>
             <w:r>
               <w:t>7362e399-d051-42bd-95a0-109a2673dfd5</w:t>
@@ -5996,8 +6271,13 @@
             <w:pPr>
               <w:pStyle w:val="Apiaddress"/>
             </w:pPr>
-            <w:r>
-              <w:t>api/trips/</w:t>
+            <w:proofErr w:type="spellStart"/>
+            <w:r>
+              <w:t>api</w:t>
+            </w:r>
+            <w:proofErr w:type="spellEnd"/>
+            <w:r>
+              <w:t>/trips/</w:t>
             </w:r>
             <w:r>
               <w:t>7362e399-d051-42bd-95a0-109a2673dfd5</w:t>
@@ -6288,8 +6568,6 @@
               </w:rPr>
               <w:t xml:space="preserve">   "</w:t>
             </w:r>
-            <w:bookmarkStart w:id="4" w:name="_GoBack"/>
-            <w:bookmarkEnd w:id="4"/>
             <w:r>
               <w:rPr>
                 <w:rFonts w:ascii="Consolas" w:hAnsi="Consolas" w:cs="Consolas"/>
@@ -8178,8 +8456,13 @@
             <w:pPr>
               <w:pStyle w:val="Apiaddress"/>
             </w:pPr>
-            <w:r>
-              <w:t>api/drivers/</w:t>
+            <w:proofErr w:type="spellStart"/>
+            <w:r>
+              <w:t>api</w:t>
+            </w:r>
+            <w:proofErr w:type="spellEnd"/>
+            <w:r>
+              <w:t>/drivers/</w:t>
             </w:r>
             <w:r>
               <w:t>52f9631d-0af7-49b0-81b1-5b0476131022</w:t>
@@ -8976,10 +9259,10 @@
     </w:tbl>
     <w:p/>
     <w:sectPr>
-      <w:headerReference w:type="default" r:id="rId14"/>
-      <w:footerReference w:type="default" r:id="rId15"/>
-      <w:headerReference w:type="first" r:id="rId16"/>
-      <w:footerReference w:type="first" r:id="rId17"/>
+      <w:headerReference w:type="default" r:id="rId15"/>
+      <w:footerReference w:type="default" r:id="rId16"/>
+      <w:headerReference w:type="first" r:id="rId17"/>
+      <w:footerReference w:type="first" r:id="rId18"/>
       <w:pgSz w:w="12240" w:h="15840"/>
       <w:pgMar w:top="851" w:right="851" w:bottom="1701" w:left="900" w:header="720" w:footer="720" w:gutter="0"/>
       <w:cols w:space="720"/>
@@ -8990,7 +9273,7 @@
 </file>
 
 <file path=word/endnotes.xml><?xml version="1.0" encoding="utf-8"?>
-<w:endnotes xmlns:wpc="http://schemas.microsoft.com/office/word/2010/wordprocessingCanvas" xmlns:mc="http://schemas.openxmlformats.org/markup-compatibility/2006" xmlns:o="urn:schemas-microsoft-com:office:office" xmlns:r="http://schemas.openxmlformats.org/officeDocument/2006/relationships" xmlns:m="http://schemas.openxmlformats.org/officeDocument/2006/math" xmlns:v="urn:schemas-microsoft-com:vml" xmlns:wp14="http://schemas.microsoft.com/office/word/2010/wordprocessingDrawing" xmlns:wp="http://schemas.openxmlformats.org/drawingml/2006/wordprocessingDrawing" xmlns:w10="urn:schemas-microsoft-com:office:word" xmlns:w="http://schemas.openxmlformats.org/wordprocessingml/2006/main" xmlns:w14="http://schemas.microsoft.com/office/word/2010/wordml" xmlns:w15="http://schemas.microsoft.com/office/word/2012/wordml" xmlns:wpg="http://schemas.microsoft.com/office/word/2010/wordprocessingGroup" xmlns:wpi="http://schemas.microsoft.com/office/word/2010/wordprocessingInk" xmlns:wne="http://schemas.microsoft.com/office/word/2006/wordml" xmlns:wps="http://schemas.microsoft.com/office/word/2010/wordprocessingShape" mc:Ignorable="w14 w15 wp14">
+<w:endnotes xmlns:wpc="http://schemas.microsoft.com/office/word/2010/wordprocessingCanvas" xmlns:mc="http://schemas.openxmlformats.org/markup-compatibility/2006" xmlns:o="urn:schemas-microsoft-com:office:office" xmlns:r="http://schemas.openxmlformats.org/officeDocument/2006/relationships" xmlns:m="http://schemas.openxmlformats.org/officeDocument/2006/math" xmlns:v="urn:schemas-microsoft-com:vml" xmlns:wp14="http://schemas.microsoft.com/office/word/2010/wordprocessingDrawing" xmlns:wp="http://schemas.openxmlformats.org/drawingml/2006/wordprocessingDrawing" xmlns:w10="urn:schemas-microsoft-com:office:word" xmlns:w="http://schemas.openxmlformats.org/wordprocessingml/2006/main" xmlns:w14="http://schemas.microsoft.com/office/word/2010/wordml" xmlns:wpg="http://schemas.microsoft.com/office/word/2010/wordprocessingGroup" xmlns:wpi="http://schemas.microsoft.com/office/word/2010/wordprocessingInk" xmlns:wne="http://schemas.microsoft.com/office/word/2006/wordml" xmlns:wps="http://schemas.microsoft.com/office/word/2010/wordprocessingShape" mc:Ignorable="w14 wp14">
   <w:endnote w:type="separator" w:id="-1">
     <w:p>
       <w:pPr>
@@ -9015,7 +9298,7 @@
 </file>
 
 <file path=word/footer1.xml><?xml version="1.0" encoding="utf-8"?>
-<w:ftr xmlns:wpc="http://schemas.microsoft.com/office/word/2010/wordprocessingCanvas" xmlns:mc="http://schemas.openxmlformats.org/markup-compatibility/2006" xmlns:o="urn:schemas-microsoft-com:office:office" xmlns:r="http://schemas.openxmlformats.org/officeDocument/2006/relationships" xmlns:m="http://schemas.openxmlformats.org/officeDocument/2006/math" xmlns:v="urn:schemas-microsoft-com:vml" xmlns:wp14="http://schemas.microsoft.com/office/word/2010/wordprocessingDrawing" xmlns:wp="http://schemas.openxmlformats.org/drawingml/2006/wordprocessingDrawing" xmlns:w10="urn:schemas-microsoft-com:office:word" xmlns:w="http://schemas.openxmlformats.org/wordprocessingml/2006/main" xmlns:w14="http://schemas.microsoft.com/office/word/2010/wordml" xmlns:w15="http://schemas.microsoft.com/office/word/2012/wordml" xmlns:wpg="http://schemas.microsoft.com/office/word/2010/wordprocessingGroup" xmlns:wpi="http://schemas.microsoft.com/office/word/2010/wordprocessingInk" xmlns:wne="http://schemas.microsoft.com/office/word/2006/wordml" xmlns:wps="http://schemas.microsoft.com/office/word/2010/wordprocessingShape" mc:Ignorable="w14 w15 wp14">
+<w:ftr xmlns:wpc="http://schemas.microsoft.com/office/word/2010/wordprocessingCanvas" xmlns:mc="http://schemas.openxmlformats.org/markup-compatibility/2006" xmlns:o="urn:schemas-microsoft-com:office:office" xmlns:r="http://schemas.openxmlformats.org/officeDocument/2006/relationships" xmlns:m="http://schemas.openxmlformats.org/officeDocument/2006/math" xmlns:v="urn:schemas-microsoft-com:vml" xmlns:wp14="http://schemas.microsoft.com/office/word/2010/wordprocessingDrawing" xmlns:wp="http://schemas.openxmlformats.org/drawingml/2006/wordprocessingDrawing" xmlns:w10="urn:schemas-microsoft-com:office:word" xmlns:w="http://schemas.openxmlformats.org/wordprocessingml/2006/main" xmlns:w14="http://schemas.microsoft.com/office/word/2010/wordml" xmlns:wpg="http://schemas.microsoft.com/office/word/2010/wordprocessingGroup" xmlns:wpi="http://schemas.microsoft.com/office/word/2010/wordprocessingInk" xmlns:wne="http://schemas.microsoft.com/office/word/2006/wordml" xmlns:wps="http://schemas.microsoft.com/office/word/2010/wordprocessingShape" mc:Ignorable="w14 wp14">
   <w:p>
     <w:pPr>
       <w:pStyle w:val="Footer"/>
@@ -9036,7 +9319,7 @@
       <mc:AlternateContent>
         <mc:Choice Requires="wps">
           <w:drawing>
-            <wp:anchor distT="0" distB="0" distL="114300" distR="114300" simplePos="0" relativeHeight="251661312" behindDoc="0" locked="0" layoutInCell="1" allowOverlap="1" wp14:anchorId="00B710F9" wp14:editId="00B710FA">
+            <wp:anchor distT="0" distB="0" distL="114300" distR="114300" simplePos="0" relativeHeight="251661312" behindDoc="0" locked="0" layoutInCell="1" allowOverlap="1" wp14:anchorId="54ED3B57" wp14:editId="2C0A6DDF">
               <wp:simplePos x="0" y="0"/>
               <wp:positionH relativeFrom="column">
                 <wp:posOffset>2323465</wp:posOffset>
@@ -9125,7 +9408,7 @@
                               <w:sz w:val="18"/>
                               <w:szCs w:val="18"/>
                             </w:rPr>
-                            <w:t>9</w:t>
+                            <w:t>3</w:t>
                           </w:r>
                           <w:r>
                             <w:rPr>
@@ -9218,7 +9501,7 @@
         </mc:Choice>
         <mc:Fallback>
           <w:pict>
-            <v:shapetype w14:anchorId="00B710F9" id="_x0000_t202" coordsize="21600,21600" o:spt="202" path="m,l,21600r21600,l21600,xe">
+            <v:shapetype id="_x0000_t202" coordsize="21600,21600" o:spt="202" path="m,l,21600r21600,l21600,xe">
               <v:stroke joinstyle="miter"/>
               <v:path gradientshapeok="t" o:connecttype="rect"/>
             </v:shapetype>
@@ -9275,7 +9558,7 @@
                         <w:sz w:val="18"/>
                         <w:szCs w:val="18"/>
                       </w:rPr>
-                      <w:t>9</w:t>
+                      <w:t>3</w:t>
                     </w:r>
                     <w:r>
                       <w:rPr>
@@ -9366,7 +9649,7 @@
       <mc:AlternateContent>
         <mc:Choice Requires="wps">
           <w:drawing>
-            <wp:anchor distT="0" distB="0" distL="114300" distR="114300" simplePos="0" relativeHeight="251659264" behindDoc="0" locked="0" layoutInCell="1" allowOverlap="1" wp14:anchorId="00B710FB" wp14:editId="00B710FC">
+            <wp:anchor distT="0" distB="0" distL="114300" distR="114300" simplePos="0" relativeHeight="251659264" behindDoc="0" locked="0" layoutInCell="1" allowOverlap="1" wp14:anchorId="2725C1C1" wp14:editId="6E86D65D">
               <wp:simplePos x="0" y="0"/>
               <wp:positionH relativeFrom="column">
                 <wp:posOffset>2253615</wp:posOffset>
@@ -9432,7 +9715,7 @@
             </wp:anchor>
           </w:drawing>
         </mc:Choice>
-        <mc:Fallback>
+        <mc:Fallback xmlns:w15="http://schemas.microsoft.com/office/word/2012/wordml">
           <w:pict>
             <v:shapetype w14:anchorId="2B90A4FF" id="_x0000_t6" coordsize="21600,21600" o:spt="6" path="m,l,21600r21600,xe">
               <v:stroke joinstyle="miter"/>
@@ -9477,7 +9760,7 @@
 </file>
 
 <file path=word/footer2.xml><?xml version="1.0" encoding="utf-8"?>
-<w:ftr xmlns:wpc="http://schemas.microsoft.com/office/word/2010/wordprocessingCanvas" xmlns:mc="http://schemas.openxmlformats.org/markup-compatibility/2006" xmlns:o="urn:schemas-microsoft-com:office:office" xmlns:r="http://schemas.openxmlformats.org/officeDocument/2006/relationships" xmlns:m="http://schemas.openxmlformats.org/officeDocument/2006/math" xmlns:v="urn:schemas-microsoft-com:vml" xmlns:wp14="http://schemas.microsoft.com/office/word/2010/wordprocessingDrawing" xmlns:wp="http://schemas.openxmlformats.org/drawingml/2006/wordprocessingDrawing" xmlns:w10="urn:schemas-microsoft-com:office:word" xmlns:w="http://schemas.openxmlformats.org/wordprocessingml/2006/main" xmlns:w14="http://schemas.microsoft.com/office/word/2010/wordml" xmlns:w15="http://schemas.microsoft.com/office/word/2012/wordml" xmlns:wpg="http://schemas.microsoft.com/office/word/2010/wordprocessingGroup" xmlns:wpi="http://schemas.microsoft.com/office/word/2010/wordprocessingInk" xmlns:wne="http://schemas.microsoft.com/office/word/2006/wordml" xmlns:wps="http://schemas.microsoft.com/office/word/2010/wordprocessingShape" mc:Ignorable="w14 w15 wp14">
+<w:ftr xmlns:wpc="http://schemas.microsoft.com/office/word/2010/wordprocessingCanvas" xmlns:mc="http://schemas.openxmlformats.org/markup-compatibility/2006" xmlns:o="urn:schemas-microsoft-com:office:office" xmlns:r="http://schemas.openxmlformats.org/officeDocument/2006/relationships" xmlns:m="http://schemas.openxmlformats.org/officeDocument/2006/math" xmlns:v="urn:schemas-microsoft-com:vml" xmlns:wp14="http://schemas.microsoft.com/office/word/2010/wordprocessingDrawing" xmlns:wp="http://schemas.openxmlformats.org/drawingml/2006/wordprocessingDrawing" xmlns:w10="urn:schemas-microsoft-com:office:word" xmlns:w="http://schemas.openxmlformats.org/wordprocessingml/2006/main" xmlns:w14="http://schemas.microsoft.com/office/word/2010/wordml" xmlns:wpg="http://schemas.microsoft.com/office/word/2010/wordprocessingGroup" xmlns:wpi="http://schemas.microsoft.com/office/word/2010/wordprocessingInk" xmlns:wne="http://schemas.microsoft.com/office/word/2006/wordml" xmlns:wps="http://schemas.microsoft.com/office/word/2010/wordprocessingShape" mc:Ignorable="w14 wp14">
   <w:p>
     <w:pPr>
       <w:pStyle w:val="Footer"/>
@@ -9497,7 +9780,7 @@
       <mc:AlternateContent>
         <mc:Choice Requires="wps">
           <w:drawing>
-            <wp:anchor distT="0" distB="0" distL="114300" distR="114300" simplePos="0" relativeHeight="251663360" behindDoc="0" locked="0" layoutInCell="1" allowOverlap="1" wp14:anchorId="00B710FF" wp14:editId="00B71100">
+            <wp:anchor distT="0" distB="0" distL="114300" distR="114300" simplePos="0" relativeHeight="251663360" behindDoc="0" locked="0" layoutInCell="1" allowOverlap="1" wp14:anchorId="352B680B" wp14:editId="5D4341D7">
               <wp:simplePos x="0" y="0"/>
               <wp:positionH relativeFrom="column">
                 <wp:posOffset>2253615</wp:posOffset>
@@ -9563,7 +9846,7 @@
             </wp:anchor>
           </w:drawing>
         </mc:Choice>
-        <mc:Fallback>
+        <mc:Fallback xmlns:w15="http://schemas.microsoft.com/office/word/2012/wordml">
           <w:pict>
             <v:shapetype w14:anchorId="3D99CE2F" id="_x0000_t6" coordsize="21600,21600" o:spt="6" path="m,l,21600r21600,xe">
               <v:stroke joinstyle="miter"/>
@@ -9584,7 +9867,7 @@
       <mc:AlternateContent>
         <mc:Choice Requires="wps">
           <w:drawing>
-            <wp:anchor distT="0" distB="0" distL="114300" distR="114300" simplePos="0" relativeHeight="251664384" behindDoc="0" locked="0" layoutInCell="1" allowOverlap="1" wp14:anchorId="00B71101" wp14:editId="00B71102">
+            <wp:anchor distT="0" distB="0" distL="114300" distR="114300" simplePos="0" relativeHeight="251664384" behindDoc="0" locked="0" layoutInCell="1" allowOverlap="1" wp14:anchorId="7841B8C2" wp14:editId="0C59DAA6">
               <wp:simplePos x="0" y="0"/>
               <wp:positionH relativeFrom="column">
                 <wp:posOffset>2323465</wp:posOffset>
@@ -9764,7 +10047,7 @@
             </wp:anchor>
           </w:drawing>
         </mc:Choice>
-        <mc:Fallback>
+        <mc:Fallback xmlns:w15="http://schemas.microsoft.com/office/word/2012/wordml">
           <w:pict>
             <v:shapetype w14:anchorId="00B71101" id="_x0000_t202" coordsize="21600,21600" o:spt="202" path="m,l,21600r21600,l21600,xe">
               <v:stroke joinstyle="miter"/>
@@ -9949,7 +10232,7 @@
 </file>
 
 <file path=word/footnotes.xml><?xml version="1.0" encoding="utf-8"?>
-<w:footnotes xmlns:wpc="http://schemas.microsoft.com/office/word/2010/wordprocessingCanvas" xmlns:mc="http://schemas.openxmlformats.org/markup-compatibility/2006" xmlns:o="urn:schemas-microsoft-com:office:office" xmlns:r="http://schemas.openxmlformats.org/officeDocument/2006/relationships" xmlns:m="http://schemas.openxmlformats.org/officeDocument/2006/math" xmlns:v="urn:schemas-microsoft-com:vml" xmlns:wp14="http://schemas.microsoft.com/office/word/2010/wordprocessingDrawing" xmlns:wp="http://schemas.openxmlformats.org/drawingml/2006/wordprocessingDrawing" xmlns:w10="urn:schemas-microsoft-com:office:word" xmlns:w="http://schemas.openxmlformats.org/wordprocessingml/2006/main" xmlns:w14="http://schemas.microsoft.com/office/word/2010/wordml" xmlns:w15="http://schemas.microsoft.com/office/word/2012/wordml" xmlns:wpg="http://schemas.microsoft.com/office/word/2010/wordprocessingGroup" xmlns:wpi="http://schemas.microsoft.com/office/word/2010/wordprocessingInk" xmlns:wne="http://schemas.microsoft.com/office/word/2006/wordml" xmlns:wps="http://schemas.microsoft.com/office/word/2010/wordprocessingShape" mc:Ignorable="w14 w15 wp14">
+<w:footnotes xmlns:wpc="http://schemas.microsoft.com/office/word/2010/wordprocessingCanvas" xmlns:mc="http://schemas.openxmlformats.org/markup-compatibility/2006" xmlns:o="urn:schemas-microsoft-com:office:office" xmlns:r="http://schemas.openxmlformats.org/officeDocument/2006/relationships" xmlns:m="http://schemas.openxmlformats.org/officeDocument/2006/math" xmlns:v="urn:schemas-microsoft-com:vml" xmlns:wp14="http://schemas.microsoft.com/office/word/2010/wordprocessingDrawing" xmlns:wp="http://schemas.openxmlformats.org/drawingml/2006/wordprocessingDrawing" xmlns:w10="urn:schemas-microsoft-com:office:word" xmlns:w="http://schemas.openxmlformats.org/wordprocessingml/2006/main" xmlns:w14="http://schemas.microsoft.com/office/word/2010/wordml" xmlns:wpg="http://schemas.microsoft.com/office/word/2010/wordprocessingGroup" xmlns:wpi="http://schemas.microsoft.com/office/word/2010/wordprocessingInk" xmlns:wne="http://schemas.microsoft.com/office/word/2006/wordml" xmlns:wps="http://schemas.microsoft.com/office/word/2010/wordprocessingShape" mc:Ignorable="w14 wp14">
   <w:footnote w:type="separator" w:id="-1">
     <w:p>
       <w:pPr>
@@ -9974,7 +10257,7 @@
 </file>
 
 <file path=word/header1.xml><?xml version="1.0" encoding="utf-8"?>
-<w:hdr xmlns:wpc="http://schemas.microsoft.com/office/word/2010/wordprocessingCanvas" xmlns:mc="http://schemas.openxmlformats.org/markup-compatibility/2006" xmlns:o="urn:schemas-microsoft-com:office:office" xmlns:r="http://schemas.openxmlformats.org/officeDocument/2006/relationships" xmlns:m="http://schemas.openxmlformats.org/officeDocument/2006/math" xmlns:v="urn:schemas-microsoft-com:vml" xmlns:wp14="http://schemas.microsoft.com/office/word/2010/wordprocessingDrawing" xmlns:wp="http://schemas.openxmlformats.org/drawingml/2006/wordprocessingDrawing" xmlns:w10="urn:schemas-microsoft-com:office:word" xmlns:w="http://schemas.openxmlformats.org/wordprocessingml/2006/main" xmlns:w14="http://schemas.microsoft.com/office/word/2010/wordml" xmlns:w15="http://schemas.microsoft.com/office/word/2012/wordml" xmlns:wpg="http://schemas.microsoft.com/office/word/2010/wordprocessingGroup" xmlns:wpi="http://schemas.microsoft.com/office/word/2010/wordprocessingInk" xmlns:wne="http://schemas.microsoft.com/office/word/2006/wordml" xmlns:wps="http://schemas.microsoft.com/office/word/2010/wordprocessingShape" mc:Ignorable="w14 w15 wp14">
+<w:hdr xmlns:wpc="http://schemas.microsoft.com/office/word/2010/wordprocessingCanvas" xmlns:mc="http://schemas.openxmlformats.org/markup-compatibility/2006" xmlns:o="urn:schemas-microsoft-com:office:office" xmlns:r="http://schemas.openxmlformats.org/officeDocument/2006/relationships" xmlns:m="http://schemas.openxmlformats.org/officeDocument/2006/math" xmlns:v="urn:schemas-microsoft-com:vml" xmlns:wp14="http://schemas.microsoft.com/office/word/2010/wordprocessingDrawing" xmlns:wp="http://schemas.openxmlformats.org/drawingml/2006/wordprocessingDrawing" xmlns:w10="urn:schemas-microsoft-com:office:word" xmlns:w="http://schemas.openxmlformats.org/wordprocessingml/2006/main" xmlns:w14="http://schemas.microsoft.com/office/word/2010/wordml" xmlns:wpg="http://schemas.microsoft.com/office/word/2010/wordprocessingGroup" xmlns:wpi="http://schemas.microsoft.com/office/word/2010/wordprocessingInk" xmlns:wne="http://schemas.microsoft.com/office/word/2006/wordml" xmlns:wps="http://schemas.microsoft.com/office/word/2010/wordprocessingShape" mc:Ignorable="w14 wp14">
   <w:p>
     <w:pPr>
       <w:pStyle w:val="Header"/>
@@ -10041,7 +10324,7 @@
         <w:noProof/>
       </w:rPr>
       <w:drawing>
-        <wp:inline distT="0" distB="0" distL="0" distR="0" wp14:anchorId="00B710F7" wp14:editId="00B710F8">
+        <wp:inline distT="0" distB="0" distL="0" distR="0" wp14:anchorId="2F310FE0" wp14:editId="083ADAEC">
           <wp:extent cx="1066851" cy="235800"/>
           <wp:effectExtent l="0" t="0" r="0" b="0"/>
           <wp:docPr id="20" name="Picture 20"/>
@@ -10093,7 +10376,7 @@
 </file>
 
 <file path=word/header2.xml><?xml version="1.0" encoding="utf-8"?>
-<w:hdr xmlns:wpc="http://schemas.microsoft.com/office/word/2010/wordprocessingCanvas" xmlns:mc="http://schemas.openxmlformats.org/markup-compatibility/2006" xmlns:o="urn:schemas-microsoft-com:office:office" xmlns:r="http://schemas.openxmlformats.org/officeDocument/2006/relationships" xmlns:m="http://schemas.openxmlformats.org/officeDocument/2006/math" xmlns:v="urn:schemas-microsoft-com:vml" xmlns:wp14="http://schemas.microsoft.com/office/word/2010/wordprocessingDrawing" xmlns:wp="http://schemas.openxmlformats.org/drawingml/2006/wordprocessingDrawing" xmlns:w10="urn:schemas-microsoft-com:office:word" xmlns:w="http://schemas.openxmlformats.org/wordprocessingml/2006/main" xmlns:w14="http://schemas.microsoft.com/office/word/2010/wordml" xmlns:w15="http://schemas.microsoft.com/office/word/2012/wordml" xmlns:wpg="http://schemas.microsoft.com/office/word/2010/wordprocessingGroup" xmlns:wpi="http://schemas.microsoft.com/office/word/2010/wordprocessingInk" xmlns:wne="http://schemas.microsoft.com/office/word/2006/wordml" xmlns:wps="http://schemas.microsoft.com/office/word/2010/wordprocessingShape" mc:Ignorable="w14 w15 wp14">
+<w:hdr xmlns:wpc="http://schemas.microsoft.com/office/word/2010/wordprocessingCanvas" xmlns:mc="http://schemas.openxmlformats.org/markup-compatibility/2006" xmlns:o="urn:schemas-microsoft-com:office:office" xmlns:r="http://schemas.openxmlformats.org/officeDocument/2006/relationships" xmlns:m="http://schemas.openxmlformats.org/officeDocument/2006/math" xmlns:v="urn:schemas-microsoft-com:vml" xmlns:wp14="http://schemas.microsoft.com/office/word/2010/wordprocessingDrawing" xmlns:wp="http://schemas.openxmlformats.org/drawingml/2006/wordprocessingDrawing" xmlns:w10="urn:schemas-microsoft-com:office:word" xmlns:w="http://schemas.openxmlformats.org/wordprocessingml/2006/main" xmlns:w14="http://schemas.microsoft.com/office/word/2010/wordml" xmlns:wpg="http://schemas.microsoft.com/office/word/2010/wordprocessingGroup" xmlns:wpi="http://schemas.microsoft.com/office/word/2010/wordprocessingInk" xmlns:wne="http://schemas.microsoft.com/office/word/2006/wordml" xmlns:wps="http://schemas.microsoft.com/office/word/2010/wordprocessingShape" mc:Ignorable="w14 wp14">
   <w:p>
     <w:pPr>
       <w:pStyle w:val="Header"/>
@@ -10104,7 +10387,7 @@
         <w:noProof/>
       </w:rPr>
       <w:drawing>
-        <wp:inline distT="0" distB="0" distL="0" distR="0" wp14:anchorId="00B710FD" wp14:editId="00B710FE">
+        <wp:inline distT="0" distB="0" distL="0" distR="0" wp14:anchorId="45DA920A" wp14:editId="6D2164F8">
           <wp:extent cx="1803734" cy="537733"/>
           <wp:effectExtent l="0" t="0" r="6350" b="0"/>
           <wp:docPr id="21" name="Picture 21"/>
@@ -10150,7 +10433,7 @@
 </file>
 
 <file path=word/numbering.xml><?xml version="1.0" encoding="utf-8"?>
-<w:numbering xmlns:wpc="http://schemas.microsoft.com/office/word/2010/wordprocessingCanvas" xmlns:mc="http://schemas.openxmlformats.org/markup-compatibility/2006" xmlns:o="urn:schemas-microsoft-com:office:office" xmlns:r="http://schemas.openxmlformats.org/officeDocument/2006/relationships" xmlns:m="http://schemas.openxmlformats.org/officeDocument/2006/math" xmlns:v="urn:schemas-microsoft-com:vml" xmlns:wp14="http://schemas.microsoft.com/office/word/2010/wordprocessingDrawing" xmlns:wp="http://schemas.openxmlformats.org/drawingml/2006/wordprocessingDrawing" xmlns:w10="urn:schemas-microsoft-com:office:word" xmlns:w="http://schemas.openxmlformats.org/wordprocessingml/2006/main" xmlns:w14="http://schemas.microsoft.com/office/word/2010/wordml" xmlns:w15="http://schemas.microsoft.com/office/word/2012/wordml" xmlns:wpg="http://schemas.microsoft.com/office/word/2010/wordprocessingGroup" xmlns:wpi="http://schemas.microsoft.com/office/word/2010/wordprocessingInk" xmlns:wne="http://schemas.microsoft.com/office/word/2006/wordml" xmlns:wps="http://schemas.microsoft.com/office/word/2010/wordprocessingShape" mc:Ignorable="w14 w15 wp14">
+<w:numbering xmlns:wpc="http://schemas.microsoft.com/office/word/2010/wordprocessingCanvas" xmlns:mc="http://schemas.openxmlformats.org/markup-compatibility/2006" xmlns:o="urn:schemas-microsoft-com:office:office" xmlns:r="http://schemas.openxmlformats.org/officeDocument/2006/relationships" xmlns:m="http://schemas.openxmlformats.org/officeDocument/2006/math" xmlns:v="urn:schemas-microsoft-com:vml" xmlns:wp14="http://schemas.microsoft.com/office/word/2010/wordprocessingDrawing" xmlns:wp="http://schemas.openxmlformats.org/drawingml/2006/wordprocessingDrawing" xmlns:w10="urn:schemas-microsoft-com:office:word" xmlns:w="http://schemas.openxmlformats.org/wordprocessingml/2006/main" xmlns:w14="http://schemas.microsoft.com/office/word/2010/wordml" xmlns:wpg="http://schemas.microsoft.com/office/word/2010/wordprocessingGroup" xmlns:wpi="http://schemas.microsoft.com/office/word/2010/wordprocessingInk" xmlns:wne="http://schemas.microsoft.com/office/word/2006/wordml" xmlns:wps="http://schemas.microsoft.com/office/word/2010/wordprocessingShape" mc:Ignorable="w14 wp14">
   <w:abstractNum w:abstractNumId="0">
     <w:nsid w:val="22D740E9"/>
     <w:multiLevelType w:val="hybridMultilevel"/>
@@ -10387,7 +10670,7 @@
 </file>
 
 <file path=word/styles.xml><?xml version="1.0" encoding="utf-8"?>
-<w:styles xmlns:mc="http://schemas.openxmlformats.org/markup-compatibility/2006" xmlns:r="http://schemas.openxmlformats.org/officeDocument/2006/relationships" xmlns:w="http://schemas.openxmlformats.org/wordprocessingml/2006/main" xmlns:w14="http://schemas.microsoft.com/office/word/2010/wordml" xmlns:w15="http://schemas.microsoft.com/office/word/2012/wordml" mc:Ignorable="w14 w15">
+<w:styles xmlns:mc="http://schemas.openxmlformats.org/markup-compatibility/2006" xmlns:r="http://schemas.openxmlformats.org/officeDocument/2006/relationships" xmlns:w="http://schemas.openxmlformats.org/wordprocessingml/2006/main" xmlns:w14="http://schemas.microsoft.com/office/word/2010/wordml" mc:Ignorable="w14">
   <w:docDefaults>
     <w:rPrDefault>
       <w:rPr>
@@ -10403,378 +10686,1086 @@
       </w:pPr>
     </w:pPrDefault>
   </w:docDefaults>
-  <w:latentStyles w:defLockedState="0" w:defUIPriority="99" w:defSemiHidden="0" w:defUnhideWhenUsed="0" w:defQFormat="0" w:count="371">
-    <w:lsdException w:name="Normal" w:uiPriority="0" w:qFormat="1"/>
-    <w:lsdException w:name="heading 1" w:uiPriority="9" w:qFormat="1"/>
-    <w:lsdException w:name="heading 2" w:semiHidden="1" w:uiPriority="9" w:unhideWhenUsed="1" w:qFormat="1"/>
-    <w:lsdException w:name="heading 3" w:semiHidden="1" w:uiPriority="9" w:unhideWhenUsed="1" w:qFormat="1"/>
-    <w:lsdException w:name="heading 4" w:semiHidden="1" w:uiPriority="9" w:unhideWhenUsed="1" w:qFormat="1"/>
-    <w:lsdException w:name="heading 5" w:semiHidden="1" w:uiPriority="9" w:unhideWhenUsed="1" w:qFormat="1"/>
-    <w:lsdException w:name="heading 6" w:semiHidden="1" w:uiPriority="9" w:unhideWhenUsed="1" w:qFormat="1"/>
-    <w:lsdException w:name="heading 7" w:semiHidden="1" w:uiPriority="9" w:unhideWhenUsed="1" w:qFormat="1"/>
-    <w:lsdException w:name="heading 8" w:semiHidden="1" w:uiPriority="9" w:unhideWhenUsed="1" w:qFormat="1"/>
-    <w:lsdException w:name="heading 9" w:semiHidden="1" w:uiPriority="9" w:unhideWhenUsed="1" w:qFormat="1"/>
-    <w:lsdException w:name="index 1" w:semiHidden="1" w:unhideWhenUsed="1"/>
-    <w:lsdException w:name="index 2" w:semiHidden="1" w:unhideWhenUsed="1"/>
-    <w:lsdException w:name="index 3" w:semiHidden="1" w:unhideWhenUsed="1"/>
-    <w:lsdException w:name="index 4" w:semiHidden="1" w:unhideWhenUsed="1"/>
-    <w:lsdException w:name="index 5" w:semiHidden="1" w:unhideWhenUsed="1"/>
-    <w:lsdException w:name="index 6" w:semiHidden="1" w:unhideWhenUsed="1"/>
-    <w:lsdException w:name="index 7" w:semiHidden="1" w:unhideWhenUsed="1"/>
-    <w:lsdException w:name="index 8" w:semiHidden="1" w:unhideWhenUsed="1"/>
-    <w:lsdException w:name="index 9" w:semiHidden="1" w:unhideWhenUsed="1"/>
-    <w:lsdException w:name="toc 1" w:semiHidden="1" w:uiPriority="39" w:unhideWhenUsed="1"/>
-    <w:lsdException w:name="toc 2" w:semiHidden="1" w:uiPriority="39" w:unhideWhenUsed="1"/>
-    <w:lsdException w:name="toc 3" w:semiHidden="1" w:uiPriority="39" w:unhideWhenUsed="1"/>
-    <w:lsdException w:name="toc 4" w:semiHidden="1" w:uiPriority="39" w:unhideWhenUsed="1"/>
-    <w:lsdException w:name="toc 5" w:semiHidden="1" w:uiPriority="39" w:unhideWhenUsed="1"/>
-    <w:lsdException w:name="toc 6" w:semiHidden="1" w:uiPriority="39" w:unhideWhenUsed="1"/>
-    <w:lsdException w:name="toc 7" w:semiHidden="1" w:uiPriority="39" w:unhideWhenUsed="1"/>
-    <w:lsdException w:name="toc 8" w:semiHidden="1" w:uiPriority="39" w:unhideWhenUsed="1"/>
-    <w:lsdException w:name="toc 9" w:semiHidden="1" w:uiPriority="39" w:unhideWhenUsed="1"/>
-    <w:lsdException w:name="Normal Indent" w:semiHidden="1" w:unhideWhenUsed="1"/>
-    <w:lsdException w:name="footnote text" w:semiHidden="1" w:unhideWhenUsed="1"/>
-    <w:lsdException w:name="annotation text" w:semiHidden="1" w:unhideWhenUsed="1"/>
-    <w:lsdException w:name="header" w:semiHidden="1" w:unhideWhenUsed="1"/>
-    <w:lsdException w:name="footer" w:semiHidden="1" w:unhideWhenUsed="1"/>
-    <w:lsdException w:name="index heading" w:semiHidden="1" w:unhideWhenUsed="1"/>
-    <w:lsdException w:name="caption" w:semiHidden="1" w:uiPriority="35" w:unhideWhenUsed="1" w:qFormat="1"/>
-    <w:lsdException w:name="table of figures" w:semiHidden="1" w:unhideWhenUsed="1"/>
-    <w:lsdException w:name="envelope address" w:semiHidden="1" w:unhideWhenUsed="1"/>
-    <w:lsdException w:name="envelope return" w:semiHidden="1" w:unhideWhenUsed="1"/>
-    <w:lsdException w:name="footnote reference" w:semiHidden="1" w:unhideWhenUsed="1"/>
-    <w:lsdException w:name="annotation reference" w:semiHidden="1" w:unhideWhenUsed="1"/>
-    <w:lsdException w:name="line number" w:semiHidden="1" w:unhideWhenUsed="1"/>
-    <w:lsdException w:name="page number" w:semiHidden="1" w:unhideWhenUsed="1"/>
-    <w:lsdException w:name="endnote reference" w:semiHidden="1" w:unhideWhenUsed="1"/>
-    <w:lsdException w:name="endnote text" w:semiHidden="1" w:unhideWhenUsed="1"/>
-    <w:lsdException w:name="table of authorities" w:semiHidden="1" w:unhideWhenUsed="1"/>
-    <w:lsdException w:name="macro" w:semiHidden="1" w:unhideWhenUsed="1"/>
-    <w:lsdException w:name="toa heading" w:semiHidden="1" w:unhideWhenUsed="1"/>
-    <w:lsdException w:name="List" w:semiHidden="1" w:unhideWhenUsed="1"/>
-    <w:lsdException w:name="List Bullet" w:semiHidden="1" w:unhideWhenUsed="1"/>
-    <w:lsdException w:name="List Number" w:semiHidden="1" w:unhideWhenUsed="1"/>
-    <w:lsdException w:name="List 2" w:semiHidden="1" w:unhideWhenUsed="1"/>
-    <w:lsdException w:name="List 3" w:semiHidden="1" w:unhideWhenUsed="1"/>
-    <w:lsdException w:name="List 4" w:semiHidden="1" w:unhideWhenUsed="1"/>
-    <w:lsdException w:name="List 5" w:semiHidden="1" w:unhideWhenUsed="1"/>
-    <w:lsdException w:name="List Bullet 2" w:semiHidden="1" w:unhideWhenUsed="1"/>
-    <w:lsdException w:name="List Bullet 3" w:semiHidden="1" w:unhideWhenUsed="1"/>
-    <w:lsdException w:name="List Bullet 4" w:semiHidden="1" w:unhideWhenUsed="1"/>
-    <w:lsdException w:name="List Bullet 5" w:semiHidden="1" w:unhideWhenUsed="1"/>
-    <w:lsdException w:name="List Number 2" w:semiHidden="1" w:unhideWhenUsed="1"/>
-    <w:lsdException w:name="List Number 3" w:semiHidden="1" w:unhideWhenUsed="1"/>
-    <w:lsdException w:name="List Number 4" w:semiHidden="1" w:unhideWhenUsed="1"/>
-    <w:lsdException w:name="List Number 5" w:semiHidden="1" w:unhideWhenUsed="1"/>
-    <w:lsdException w:name="Title" w:uiPriority="0" w:qFormat="1"/>
-    <w:lsdException w:name="Closing" w:semiHidden="1" w:unhideWhenUsed="1"/>
-    <w:lsdException w:name="Signature" w:semiHidden="1" w:unhideWhenUsed="1"/>
-    <w:lsdException w:name="Default Paragraph Font" w:semiHidden="1" w:uiPriority="1" w:unhideWhenUsed="1"/>
-    <w:lsdException w:name="Body Text" w:semiHidden="1" w:unhideWhenUsed="1"/>
-    <w:lsdException w:name="Body Text Indent" w:semiHidden="1" w:unhideWhenUsed="1"/>
-    <w:lsdException w:name="List Continue" w:semiHidden="1" w:unhideWhenUsed="1"/>
-    <w:lsdException w:name="List Continue 2" w:semiHidden="1" w:unhideWhenUsed="1"/>
-    <w:lsdException w:name="List Continue 3" w:semiHidden="1" w:unhideWhenUsed="1"/>
-    <w:lsdException w:name="List Continue 4" w:semiHidden="1" w:unhideWhenUsed="1"/>
-    <w:lsdException w:name="List Continue 5" w:semiHidden="1" w:unhideWhenUsed="1"/>
-    <w:lsdException w:name="Message Header" w:semiHidden="1" w:unhideWhenUsed="1"/>
-    <w:lsdException w:name="Subtitle" w:uiPriority="11" w:qFormat="1"/>
-    <w:lsdException w:name="Salutation" w:semiHidden="1" w:unhideWhenUsed="1"/>
-    <w:lsdException w:name="Date" w:semiHidden="1" w:unhideWhenUsed="1"/>
-    <w:lsdException w:name="Body Text First Indent" w:semiHidden="1" w:unhideWhenUsed="1"/>
-    <w:lsdException w:name="Body Text First Indent 2" w:semiHidden="1" w:unhideWhenUsed="1"/>
-    <w:lsdException w:name="Note Heading" w:semiHidden="1" w:unhideWhenUsed="1"/>
-    <w:lsdException w:name="Body Text 2" w:semiHidden="1" w:unhideWhenUsed="1"/>
-    <w:lsdException w:name="Body Text 3" w:semiHidden="1" w:unhideWhenUsed="1"/>
-    <w:lsdException w:name="Body Text Indent 2" w:semiHidden="1" w:unhideWhenUsed="1"/>
-    <w:lsdException w:name="Body Text Indent 3" w:semiHidden="1" w:unhideWhenUsed="1"/>
-    <w:lsdException w:name="Block Text" w:semiHidden="1" w:unhideWhenUsed="1"/>
-    <w:lsdException w:name="Hyperlink" w:semiHidden="1" w:unhideWhenUsed="1"/>
-    <w:lsdException w:name="FollowedHyperlink" w:semiHidden="1" w:unhideWhenUsed="1"/>
-    <w:lsdException w:name="Strong" w:uiPriority="22" w:qFormat="1"/>
-    <w:lsdException w:name="Emphasis" w:uiPriority="0" w:qFormat="1"/>
-    <w:lsdException w:name="Document Map" w:semiHidden="1" w:unhideWhenUsed="1"/>
-    <w:lsdException w:name="Plain Text" w:semiHidden="1" w:unhideWhenUsed="1"/>
-    <w:lsdException w:name="E-mail Signature" w:semiHidden="1" w:unhideWhenUsed="1"/>
-    <w:lsdException w:name="HTML Top of Form" w:semiHidden="1" w:unhideWhenUsed="1"/>
-    <w:lsdException w:name="HTML Bottom of Form" w:semiHidden="1" w:unhideWhenUsed="1"/>
-    <w:lsdException w:name="Normal (Web)" w:semiHidden="1" w:unhideWhenUsed="1"/>
-    <w:lsdException w:name="HTML Acronym" w:semiHidden="1" w:unhideWhenUsed="1"/>
-    <w:lsdException w:name="HTML Address" w:semiHidden="1" w:unhideWhenUsed="1"/>
-    <w:lsdException w:name="HTML Cite" w:semiHidden="1" w:unhideWhenUsed="1"/>
-    <w:lsdException w:name="HTML Code" w:semiHidden="1" w:unhideWhenUsed="1"/>
-    <w:lsdException w:name="HTML Definition" w:semiHidden="1" w:unhideWhenUsed="1"/>
-    <w:lsdException w:name="HTML Keyboard" w:semiHidden="1" w:unhideWhenUsed="1"/>
-    <w:lsdException w:name="HTML Preformatted" w:semiHidden="1" w:unhideWhenUsed="1"/>
-    <w:lsdException w:name="HTML Sample" w:semiHidden="1" w:unhideWhenUsed="1"/>
-    <w:lsdException w:name="HTML Typewriter" w:semiHidden="1" w:unhideWhenUsed="1"/>
-    <w:lsdException w:name="HTML Variable" w:semiHidden="1" w:unhideWhenUsed="1"/>
-    <w:lsdException w:name="Normal Table" w:semiHidden="1" w:unhideWhenUsed="1"/>
-    <w:lsdException w:name="annotation subject" w:semiHidden="1" w:unhideWhenUsed="1"/>
-    <w:lsdException w:name="No List" w:semiHidden="1" w:unhideWhenUsed="1"/>
-    <w:lsdException w:name="Outline List 1" w:semiHidden="1" w:unhideWhenUsed="1"/>
-    <w:lsdException w:name="Outline List 2" w:semiHidden="1" w:unhideWhenUsed="1"/>
-    <w:lsdException w:name="Outline List 3" w:semiHidden="1" w:unhideWhenUsed="1"/>
-    <w:lsdException w:name="Table Simple 1" w:semiHidden="1" w:unhideWhenUsed="1"/>
-    <w:lsdException w:name="Table Simple 2" w:semiHidden="1" w:unhideWhenUsed="1"/>
-    <w:lsdException w:name="Table Simple 3" w:semiHidden="1" w:unhideWhenUsed="1"/>
-    <w:lsdException w:name="Table Classic 1" w:semiHidden="1" w:unhideWhenUsed="1"/>
-    <w:lsdException w:name="Table Classic 2" w:semiHidden="1" w:unhideWhenUsed="1"/>
-    <w:lsdException w:name="Table Classic 3" w:semiHidden="1" w:unhideWhenUsed="1"/>
-    <w:lsdException w:name="Table Classic 4" w:semiHidden="1" w:unhideWhenUsed="1"/>
-    <w:lsdException w:name="Table Colorful 1" w:semiHidden="1" w:unhideWhenUsed="1"/>
-    <w:lsdException w:name="Table Colorful 2" w:semiHidden="1" w:unhideWhenUsed="1"/>
-    <w:lsdException w:name="Table Colorful 3" w:semiHidden="1" w:unhideWhenUsed="1"/>
-    <w:lsdException w:name="Table Columns 1" w:semiHidden="1" w:unhideWhenUsed="1"/>
-    <w:lsdException w:name="Table Columns 2" w:semiHidden="1" w:unhideWhenUsed="1"/>
-    <w:lsdException w:name="Table Columns 3" w:semiHidden="1" w:unhideWhenUsed="1"/>
-    <w:lsdException w:name="Table Columns 4" w:semiHidden="1" w:unhideWhenUsed="1"/>
-    <w:lsdException w:name="Table Columns 5" w:semiHidden="1" w:unhideWhenUsed="1"/>
-    <w:lsdException w:name="Table Grid 1" w:semiHidden="1" w:unhideWhenUsed="1"/>
-    <w:lsdException w:name="Table Grid 2" w:semiHidden="1" w:unhideWhenUsed="1"/>
-    <w:lsdException w:name="Table Grid 3" w:semiHidden="1" w:unhideWhenUsed="1"/>
-    <w:lsdException w:name="Table Grid 4" w:semiHidden="1" w:unhideWhenUsed="1"/>
-    <w:lsdException w:name="Table Grid 5" w:semiHidden="1" w:unhideWhenUsed="1"/>
-    <w:lsdException w:name="Table Grid 6" w:semiHidden="1" w:unhideWhenUsed="1"/>
-    <w:lsdException w:name="Table Grid 7" w:semiHidden="1" w:unhideWhenUsed="1"/>
-    <w:lsdException w:name="Table Grid 8" w:semiHidden="1" w:unhideWhenUsed="1"/>
-    <w:lsdException w:name="Table List 1" w:semiHidden="1" w:unhideWhenUsed="1"/>
-    <w:lsdException w:name="Table List 2" w:semiHidden="1" w:unhideWhenUsed="1"/>
-    <w:lsdException w:name="Table List 3" w:semiHidden="1" w:unhideWhenUsed="1"/>
-    <w:lsdException w:name="Table List 4" w:semiHidden="1" w:unhideWhenUsed="1"/>
-    <w:lsdException w:name="Table List 5" w:semiHidden="1" w:unhideWhenUsed="1"/>
-    <w:lsdException w:name="Table List 6" w:semiHidden="1" w:unhideWhenUsed="1"/>
-    <w:lsdException w:name="Table List 7" w:semiHidden="1" w:unhideWhenUsed="1"/>
-    <w:lsdException w:name="Table List 8" w:semiHidden="1" w:unhideWhenUsed="1"/>
-    <w:lsdException w:name="Table 3D effects 1" w:semiHidden="1" w:unhideWhenUsed="1"/>
-    <w:lsdException w:name="Table 3D effects 2" w:semiHidden="1" w:unhideWhenUsed="1"/>
-    <w:lsdException w:name="Table 3D effects 3" w:semiHidden="1" w:unhideWhenUsed="1"/>
-    <w:lsdException w:name="Table Contemporary" w:semiHidden="1" w:unhideWhenUsed="1"/>
-    <w:lsdException w:name="Table Elegant" w:semiHidden="1" w:unhideWhenUsed="1"/>
-    <w:lsdException w:name="Table Professional" w:semiHidden="1" w:unhideWhenUsed="1"/>
-    <w:lsdException w:name="Table Subtle 1" w:semiHidden="1" w:unhideWhenUsed="1"/>
-    <w:lsdException w:name="Table Subtle 2" w:semiHidden="1" w:unhideWhenUsed="1"/>
-    <w:lsdException w:name="Table Web 1" w:semiHidden="1" w:unhideWhenUsed="1"/>
-    <w:lsdException w:name="Table Web 2" w:semiHidden="1" w:unhideWhenUsed="1"/>
-    <w:lsdException w:name="Table Web 3" w:semiHidden="1" w:unhideWhenUsed="1"/>
-    <w:lsdException w:name="Balloon Text" w:semiHidden="1" w:unhideWhenUsed="1"/>
-    <w:lsdException w:name="Table Grid" w:uiPriority="59"/>
-    <w:lsdException w:name="Table Theme" w:semiHidden="1" w:unhideWhenUsed="1"/>
-    <w:lsdException w:name="Placeholder Text" w:semiHidden="1"/>
-    <w:lsdException w:name="No Spacing" w:uiPriority="1" w:qFormat="1"/>
-    <w:lsdException w:name="Light Shading" w:uiPriority="60"/>
-    <w:lsdException w:name="Light List" w:uiPriority="61"/>
-    <w:lsdException w:name="Light Grid" w:uiPriority="62"/>
-    <w:lsdException w:name="Medium Shading 1" w:uiPriority="63"/>
-    <w:lsdException w:name="Medium Shading 2" w:uiPriority="64"/>
-    <w:lsdException w:name="Medium List 1" w:uiPriority="65"/>
-    <w:lsdException w:name="Medium List 2" w:uiPriority="66"/>
-    <w:lsdException w:name="Medium Grid 1" w:uiPriority="67"/>
-    <w:lsdException w:name="Medium Grid 2" w:uiPriority="68"/>
-    <w:lsdException w:name="Medium Grid 3" w:uiPriority="69"/>
-    <w:lsdException w:name="Dark List" w:uiPriority="70"/>
-    <w:lsdException w:name="Colorful Shading" w:uiPriority="71"/>
-    <w:lsdException w:name="Colorful List" w:uiPriority="72"/>
-    <w:lsdException w:name="Colorful Grid" w:uiPriority="73"/>
-    <w:lsdException w:name="Light Shading Accent 1" w:uiPriority="60"/>
-    <w:lsdException w:name="Light List Accent 1" w:uiPriority="61"/>
-    <w:lsdException w:name="Light Grid Accent 1" w:uiPriority="62"/>
-    <w:lsdException w:name="Medium Shading 1 Accent 1" w:uiPriority="63"/>
-    <w:lsdException w:name="Medium Shading 2 Accent 1" w:uiPriority="64"/>
-    <w:lsdException w:name="Medium List 1 Accent 1" w:uiPriority="65"/>
-    <w:lsdException w:name="Revision" w:semiHidden="1"/>
-    <w:lsdException w:name="List Paragraph" w:uiPriority="34" w:qFormat="1"/>
-    <w:lsdException w:name="Quote" w:uiPriority="29" w:qFormat="1"/>
-    <w:lsdException w:name="Intense Quote" w:uiPriority="30" w:qFormat="1"/>
-    <w:lsdException w:name="Medium List 2 Accent 1" w:uiPriority="66"/>
-    <w:lsdException w:name="Medium Grid 1 Accent 1" w:uiPriority="67"/>
-    <w:lsdException w:name="Medium Grid 2 Accent 1" w:uiPriority="68"/>
-    <w:lsdException w:name="Medium Grid 3 Accent 1" w:uiPriority="69"/>
-    <w:lsdException w:name="Dark List Accent 1" w:uiPriority="70"/>
-    <w:lsdException w:name="Colorful Shading Accent 1" w:uiPriority="71"/>
-    <w:lsdException w:name="Colorful List Accent 1" w:uiPriority="72"/>
-    <w:lsdException w:name="Colorful Grid Accent 1" w:uiPriority="73"/>
-    <w:lsdException w:name="Light Shading Accent 2" w:uiPriority="60"/>
-    <w:lsdException w:name="Light List Accent 2" w:uiPriority="61"/>
-    <w:lsdException w:name="Light Grid Accent 2" w:uiPriority="62"/>
-    <w:lsdException w:name="Medium Shading 1 Accent 2" w:uiPriority="63"/>
-    <w:lsdException w:name="Medium Shading 2 Accent 2" w:uiPriority="64"/>
-    <w:lsdException w:name="Medium List 1 Accent 2" w:uiPriority="65"/>
-    <w:lsdException w:name="Medium List 2 Accent 2" w:uiPriority="66"/>
-    <w:lsdException w:name="Medium Grid 1 Accent 2" w:uiPriority="67"/>
-    <w:lsdException w:name="Medium Grid 2 Accent 2" w:uiPriority="68"/>
-    <w:lsdException w:name="Medium Grid 3 Accent 2" w:uiPriority="69"/>
-    <w:lsdException w:name="Dark List Accent 2" w:uiPriority="70"/>
-    <w:lsdException w:name="Colorful Shading Accent 2" w:uiPriority="71"/>
-    <w:lsdException w:name="Colorful List Accent 2" w:uiPriority="72"/>
-    <w:lsdException w:name="Colorful Grid Accent 2" w:uiPriority="73"/>
-    <w:lsdException w:name="Light Shading Accent 3" w:uiPriority="60"/>
-    <w:lsdException w:name="Light List Accent 3" w:uiPriority="61"/>
-    <w:lsdException w:name="Light Grid Accent 3" w:uiPriority="62"/>
-    <w:lsdException w:name="Medium Shading 1 Accent 3" w:uiPriority="63"/>
-    <w:lsdException w:name="Medium Shading 2 Accent 3" w:uiPriority="64"/>
-    <w:lsdException w:name="Medium List 1 Accent 3" w:uiPriority="65"/>
-    <w:lsdException w:name="Medium List 2 Accent 3" w:uiPriority="66"/>
-    <w:lsdException w:name="Medium Grid 1 Accent 3" w:uiPriority="67"/>
-    <w:lsdException w:name="Medium Grid 2 Accent 3" w:uiPriority="68"/>
-    <w:lsdException w:name="Medium Grid 3 Accent 3" w:uiPriority="69"/>
-    <w:lsdException w:name="Dark List Accent 3" w:uiPriority="70"/>
-    <w:lsdException w:name="Colorful Shading Accent 3" w:uiPriority="71"/>
-    <w:lsdException w:name="Colorful List Accent 3" w:uiPriority="72"/>
-    <w:lsdException w:name="Colorful Grid Accent 3" w:uiPriority="73"/>
-    <w:lsdException w:name="Light Shading Accent 4" w:uiPriority="60"/>
-    <w:lsdException w:name="Light List Accent 4" w:uiPriority="61"/>
-    <w:lsdException w:name="Light Grid Accent 4" w:uiPriority="62"/>
-    <w:lsdException w:name="Medium Shading 1 Accent 4" w:uiPriority="63"/>
-    <w:lsdException w:name="Medium Shading 2 Accent 4" w:uiPriority="64"/>
-    <w:lsdException w:name="Medium List 1 Accent 4" w:uiPriority="65"/>
-    <w:lsdException w:name="Medium List 2 Accent 4" w:uiPriority="66"/>
-    <w:lsdException w:name="Medium Grid 1 Accent 4" w:uiPriority="67"/>
-    <w:lsdException w:name="Medium Grid 2 Accent 4" w:uiPriority="68"/>
-    <w:lsdException w:name="Medium Grid 3 Accent 4" w:uiPriority="69"/>
-    <w:lsdException w:name="Dark List Accent 4" w:uiPriority="70"/>
-    <w:lsdException w:name="Colorful Shading Accent 4" w:uiPriority="71"/>
-    <w:lsdException w:name="Colorful List Accent 4" w:uiPriority="72"/>
-    <w:lsdException w:name="Colorful Grid Accent 4" w:uiPriority="73"/>
-    <w:lsdException w:name="Light Shading Accent 5" w:uiPriority="60"/>
-    <w:lsdException w:name="Light List Accent 5" w:uiPriority="61"/>
-    <w:lsdException w:name="Light Grid Accent 5" w:uiPriority="62"/>
-    <w:lsdException w:name="Medium Shading 1 Accent 5" w:uiPriority="63"/>
-    <w:lsdException w:name="Medium Shading 2 Accent 5" w:uiPriority="64"/>
-    <w:lsdException w:name="Medium List 1 Accent 5" w:uiPriority="65"/>
-    <w:lsdException w:name="Medium List 2 Accent 5" w:uiPriority="66"/>
-    <w:lsdException w:name="Medium Grid 1 Accent 5" w:uiPriority="67"/>
-    <w:lsdException w:name="Medium Grid 2 Accent 5" w:uiPriority="68"/>
-    <w:lsdException w:name="Medium Grid 3 Accent 5" w:uiPriority="69"/>
-    <w:lsdException w:name="Dark List Accent 5" w:uiPriority="70"/>
-    <w:lsdException w:name="Colorful Shading Accent 5" w:uiPriority="71"/>
-    <w:lsdException w:name="Colorful List Accent 5" w:uiPriority="72"/>
-    <w:lsdException w:name="Colorful Grid Accent 5" w:uiPriority="73"/>
-    <w:lsdException w:name="Light Shading Accent 6" w:uiPriority="60"/>
-    <w:lsdException w:name="Light List Accent 6" w:uiPriority="61"/>
-    <w:lsdException w:name="Light Grid Accent 6" w:uiPriority="62"/>
-    <w:lsdException w:name="Medium Shading 1 Accent 6" w:uiPriority="63"/>
-    <w:lsdException w:name="Medium Shading 2 Accent 6" w:uiPriority="64"/>
-    <w:lsdException w:name="Medium List 1 Accent 6" w:uiPriority="65"/>
-    <w:lsdException w:name="Medium List 2 Accent 6" w:uiPriority="66"/>
-    <w:lsdException w:name="Medium Grid 1 Accent 6" w:uiPriority="67"/>
-    <w:lsdException w:name="Medium Grid 2 Accent 6" w:uiPriority="68"/>
-    <w:lsdException w:name="Medium Grid 3 Accent 6" w:uiPriority="69"/>
-    <w:lsdException w:name="Dark List Accent 6" w:uiPriority="70"/>
-    <w:lsdException w:name="Colorful Shading Accent 6" w:uiPriority="71"/>
-    <w:lsdException w:name="Colorful List Accent 6" w:uiPriority="72"/>
-    <w:lsdException w:name="Colorful Grid Accent 6" w:uiPriority="73"/>
-    <w:lsdException w:name="Subtle Emphasis" w:uiPriority="19" w:qFormat="1"/>
-    <w:lsdException w:name="Intense Emphasis" w:uiPriority="21" w:qFormat="1"/>
-    <w:lsdException w:name="Subtle Reference" w:uiPriority="31" w:qFormat="1"/>
-    <w:lsdException w:name="Intense Reference" w:uiPriority="32" w:qFormat="1"/>
-    <w:lsdException w:name="Book Title" w:uiPriority="33" w:qFormat="1"/>
-    <w:lsdException w:name="Bibliography" w:semiHidden="1" w:uiPriority="37" w:unhideWhenUsed="1"/>
-    <w:lsdException w:name="TOC Heading" w:semiHidden="1" w:uiPriority="39" w:unhideWhenUsed="1" w:qFormat="1"/>
-    <w:lsdException w:name="Plain Table 1" w:uiPriority="41"/>
-    <w:lsdException w:name="Plain Table 2" w:uiPriority="42"/>
-    <w:lsdException w:name="Plain Table 3" w:uiPriority="43"/>
-    <w:lsdException w:name="Plain Table 4" w:uiPriority="44"/>
-    <w:lsdException w:name="Plain Table 5" w:uiPriority="45"/>
-    <w:lsdException w:name="Grid Table Light" w:uiPriority="40"/>
-    <w:lsdException w:name="Grid Table 1 Light" w:uiPriority="46"/>
-    <w:lsdException w:name="Grid Table 2" w:uiPriority="47"/>
-    <w:lsdException w:name="Grid Table 3" w:uiPriority="48"/>
-    <w:lsdException w:name="Grid Table 4" w:uiPriority="49"/>
-    <w:lsdException w:name="Grid Table 5 Dark" w:uiPriority="50"/>
-    <w:lsdException w:name="Grid Table 6 Colorful" w:uiPriority="51"/>
-    <w:lsdException w:name="Grid Table 7 Colorful" w:uiPriority="52"/>
-    <w:lsdException w:name="Grid Table 1 Light Accent 1" w:uiPriority="46"/>
-    <w:lsdException w:name="Grid Table 2 Accent 1" w:uiPriority="47"/>
-    <w:lsdException w:name="Grid Table 3 Accent 1" w:uiPriority="48"/>
-    <w:lsdException w:name="Grid Table 4 Accent 1" w:uiPriority="49"/>
-    <w:lsdException w:name="Grid Table 5 Dark Accent 1" w:uiPriority="50"/>
-    <w:lsdException w:name="Grid Table 6 Colorful Accent 1" w:uiPriority="51"/>
-    <w:lsdException w:name="Grid Table 7 Colorful Accent 1" w:uiPriority="52"/>
-    <w:lsdException w:name="Grid Table 1 Light Accent 2" w:uiPriority="46"/>
-    <w:lsdException w:name="Grid Table 2 Accent 2" w:uiPriority="47"/>
-    <w:lsdException w:name="Grid Table 3 Accent 2" w:uiPriority="48"/>
-    <w:lsdException w:name="Grid Table 4 Accent 2" w:uiPriority="49"/>
-    <w:lsdException w:name="Grid Table 5 Dark Accent 2" w:uiPriority="50"/>
-    <w:lsdException w:name="Grid Table 6 Colorful Accent 2" w:uiPriority="51"/>
-    <w:lsdException w:name="Grid Table 7 Colorful Accent 2" w:uiPriority="52"/>
-    <w:lsdException w:name="Grid Table 1 Light Accent 3" w:uiPriority="46"/>
-    <w:lsdException w:name="Grid Table 2 Accent 3" w:uiPriority="47"/>
-    <w:lsdException w:name="Grid Table 3 Accent 3" w:uiPriority="48"/>
-    <w:lsdException w:name="Grid Table 4 Accent 3" w:uiPriority="49"/>
-    <w:lsdException w:name="Grid Table 5 Dark Accent 3" w:uiPriority="50"/>
-    <w:lsdException w:name="Grid Table 6 Colorful Accent 3" w:uiPriority="51"/>
-    <w:lsdException w:name="Grid Table 7 Colorful Accent 3" w:uiPriority="52"/>
-    <w:lsdException w:name="Grid Table 1 Light Accent 4" w:uiPriority="46"/>
-    <w:lsdException w:name="Grid Table 2 Accent 4" w:uiPriority="47"/>
-    <w:lsdException w:name="Grid Table 3 Accent 4" w:uiPriority="48"/>
-    <w:lsdException w:name="Grid Table 4 Accent 4" w:uiPriority="49"/>
-    <w:lsdException w:name="Grid Table 5 Dark Accent 4" w:uiPriority="50"/>
-    <w:lsdException w:name="Grid Table 6 Colorful Accent 4" w:uiPriority="51"/>
-    <w:lsdException w:name="Grid Table 7 Colorful Accent 4" w:uiPriority="52"/>
-    <w:lsdException w:name="Grid Table 1 Light Accent 5" w:uiPriority="46"/>
-    <w:lsdException w:name="Grid Table 2 Accent 5" w:uiPriority="47"/>
-    <w:lsdException w:name="Grid Table 3 Accent 5" w:uiPriority="48"/>
-    <w:lsdException w:name="Grid Table 4 Accent 5" w:uiPriority="49"/>
-    <w:lsdException w:name="Grid Table 5 Dark Accent 5" w:uiPriority="50"/>
-    <w:lsdException w:name="Grid Table 6 Colorful Accent 5" w:uiPriority="51"/>
-    <w:lsdException w:name="Grid Table 7 Colorful Accent 5" w:uiPriority="52"/>
-    <w:lsdException w:name="Grid Table 1 Light Accent 6" w:uiPriority="46"/>
-    <w:lsdException w:name="Grid Table 2 Accent 6" w:uiPriority="47"/>
-    <w:lsdException w:name="Grid Table 3 Accent 6" w:uiPriority="48"/>
-    <w:lsdException w:name="Grid Table 4 Accent 6" w:uiPriority="49"/>
-    <w:lsdException w:name="Grid Table 5 Dark Accent 6" w:uiPriority="50"/>
-    <w:lsdException w:name="Grid Table 6 Colorful Accent 6" w:uiPriority="51"/>
-    <w:lsdException w:name="Grid Table 7 Colorful Accent 6" w:uiPriority="52"/>
-    <w:lsdException w:name="List Table 1 Light" w:uiPriority="46"/>
-    <w:lsdException w:name="List Table 2" w:uiPriority="47"/>
-    <w:lsdException w:name="List Table 3" w:uiPriority="48"/>
-    <w:lsdException w:name="List Table 4" w:uiPriority="49"/>
-    <w:lsdException w:name="List Table 5 Dark" w:uiPriority="50"/>
-    <w:lsdException w:name="List Table 6 Colorful" w:uiPriority="51"/>
-    <w:lsdException w:name="List Table 7 Colorful" w:uiPriority="52"/>
-    <w:lsdException w:name="List Table 1 Light Accent 1" w:uiPriority="46"/>
-    <w:lsdException w:name="List Table 2 Accent 1" w:uiPriority="47"/>
-    <w:lsdException w:name="List Table 3 Accent 1" w:uiPriority="48"/>
-    <w:lsdException w:name="List Table 4 Accent 1" w:uiPriority="49"/>
-    <w:lsdException w:name="List Table 5 Dark Accent 1" w:uiPriority="50"/>
-    <w:lsdException w:name="List Table 6 Colorful Accent 1" w:uiPriority="51"/>
-    <w:lsdException w:name="List Table 7 Colorful Accent 1" w:uiPriority="52"/>
-    <w:lsdException w:name="List Table 1 Light Accent 2" w:uiPriority="46"/>
-    <w:lsdException w:name="List Table 2 Accent 2" w:uiPriority="47"/>
-    <w:lsdException w:name="List Table 3 Accent 2" w:uiPriority="48"/>
-    <w:lsdException w:name="List Table 4 Accent 2" w:uiPriority="49"/>
-    <w:lsdException w:name="List Table 5 Dark Accent 2" w:uiPriority="50"/>
-    <w:lsdException w:name="List Table 6 Colorful Accent 2" w:uiPriority="51"/>
-    <w:lsdException w:name="List Table 7 Colorful Accent 2" w:uiPriority="52"/>
-    <w:lsdException w:name="List Table 1 Light Accent 3" w:uiPriority="46"/>
-    <w:lsdException w:name="List Table 2 Accent 3" w:uiPriority="47"/>
-    <w:lsdException w:name="List Table 3 Accent 3" w:uiPriority="48"/>
-    <w:lsdException w:name="List Table 4 Accent 3" w:uiPriority="49"/>
-    <w:lsdException w:name="List Table 5 Dark Accent 3" w:uiPriority="50"/>
-    <w:lsdException w:name="List Table 6 Colorful Accent 3" w:uiPriority="51"/>
-    <w:lsdException w:name="List Table 7 Colorful Accent 3" w:uiPriority="52"/>
-    <w:lsdException w:name="List Table 1 Light Accent 4" w:uiPriority="46"/>
-    <w:lsdException w:name="List Table 2 Accent 4" w:uiPriority="47"/>
-    <w:lsdException w:name="List Table 3 Accent 4" w:uiPriority="48"/>
-    <w:lsdException w:name="List Table 4 Accent 4" w:uiPriority="49"/>
-    <w:lsdException w:name="List Table 5 Dark Accent 4" w:uiPriority="50"/>
-    <w:lsdException w:name="List Table 6 Colorful Accent 4" w:uiPriority="51"/>
-    <w:lsdException w:name="List Table 7 Colorful Accent 4" w:uiPriority="52"/>
-    <w:lsdException w:name="List Table 1 Light Accent 5" w:uiPriority="46"/>
-    <w:lsdException w:name="List Table 2 Accent 5" w:uiPriority="47"/>
-    <w:lsdException w:name="List Table 3 Accent 5" w:uiPriority="48"/>
-    <w:lsdException w:name="List Table 4 Accent 5" w:uiPriority="49"/>
-    <w:lsdException w:name="List Table 5 Dark Accent 5" w:uiPriority="50"/>
-    <w:lsdException w:name="List Table 6 Colorful Accent 5" w:uiPriority="51"/>
-    <w:lsdException w:name="List Table 7 Colorful Accent 5" w:uiPriority="52"/>
-    <w:lsdException w:name="List Table 1 Light Accent 6" w:uiPriority="46"/>
-    <w:lsdException w:name="List Table 2 Accent 6" w:uiPriority="47"/>
-    <w:lsdException w:name="List Table 3 Accent 6" w:uiPriority="48"/>
-    <w:lsdException w:name="List Table 4 Accent 6" w:uiPriority="49"/>
-    <w:lsdException w:name="List Table 5 Dark Accent 6" w:uiPriority="50"/>
-    <w:lsdException w:name="List Table 6 Colorful Accent 6" w:uiPriority="51"/>
-    <w:lsdException w:name="List Table 7 Colorful Accent 6" w:uiPriority="52"/>
+  <w:latentStyles w:defLockedState="0" w:defUIPriority="99" w:defSemiHidden="1" w:defUnhideWhenUsed="1" w:defQFormat="0" w:count="267">
+    <w:lsdException w:name="Normal" w:semiHidden="0" w:uiPriority="0" w:unhideWhenUsed="0" w:qFormat="1"/>
+    <w:lsdException w:name="heading 1" w:semiHidden="0" w:uiPriority="9" w:unhideWhenUsed="0" w:qFormat="1"/>
+    <w:lsdException w:name="heading 2" w:uiPriority="9" w:qFormat="1"/>
+    <w:lsdException w:name="heading 3" w:uiPriority="9" w:qFormat="1"/>
+    <w:lsdException w:name="heading 4" w:uiPriority="9" w:qFormat="1"/>
+    <w:lsdException w:name="heading 5" w:uiPriority="9" w:qFormat="1"/>
+    <w:lsdException w:name="heading 6" w:uiPriority="9" w:qFormat="1"/>
+    <w:lsdException w:name="heading 7" w:uiPriority="9" w:qFormat="1"/>
+    <w:lsdException w:name="heading 8" w:uiPriority="9" w:qFormat="1"/>
+    <w:lsdException w:name="heading 9" w:uiPriority="9" w:qFormat="1"/>
+    <w:lsdException w:name="toc 1" w:uiPriority="39"/>
+    <w:lsdException w:name="toc 2" w:uiPriority="39"/>
+    <w:lsdException w:name="toc 3" w:uiPriority="39"/>
+    <w:lsdException w:name="toc 4" w:uiPriority="39"/>
+    <w:lsdException w:name="toc 5" w:uiPriority="39"/>
+    <w:lsdException w:name="toc 6" w:uiPriority="39"/>
+    <w:lsdException w:name="toc 7" w:uiPriority="39"/>
+    <w:lsdException w:name="toc 8" w:uiPriority="39"/>
+    <w:lsdException w:name="toc 9" w:uiPriority="39"/>
+    <w:lsdException w:name="caption" w:uiPriority="35" w:qFormat="1"/>
+    <w:lsdException w:name="Title" w:semiHidden="0" w:uiPriority="0" w:unhideWhenUsed="0" w:qFormat="1"/>
+    <w:lsdException w:name="Default Paragraph Font" w:uiPriority="1"/>
+    <w:lsdException w:name="Subtitle" w:semiHidden="0" w:uiPriority="11" w:unhideWhenUsed="0" w:qFormat="1"/>
+    <w:lsdException w:name="Strong" w:semiHidden="0" w:uiPriority="22" w:unhideWhenUsed="0" w:qFormat="1"/>
+    <w:lsdException w:name="Emphasis" w:semiHidden="0" w:uiPriority="0" w:unhideWhenUsed="0" w:qFormat="1"/>
+    <w:lsdException w:name="Table Grid" w:semiHidden="0" w:uiPriority="59" w:unhideWhenUsed="0"/>
+    <w:lsdException w:name="Placeholder Text" w:unhideWhenUsed="0"/>
+    <w:lsdException w:name="No Spacing" w:semiHidden="0" w:uiPriority="1" w:unhideWhenUsed="0" w:qFormat="1"/>
+    <w:lsdException w:name="Light Shading" w:semiHidden="0" w:uiPriority="60" w:unhideWhenUsed="0"/>
+    <w:lsdException w:name="Light List" w:semiHidden="0" w:uiPriority="61" w:unhideWhenUsed="0"/>
+    <w:lsdException w:name="Light Grid" w:semiHidden="0" w:uiPriority="62" w:unhideWhenUsed="0"/>
+    <w:lsdException w:name="Medium Shading 1" w:semiHidden="0" w:uiPriority="63" w:unhideWhenUsed="0"/>
+    <w:lsdException w:name="Medium Shading 2" w:semiHidden="0" w:uiPriority="64" w:unhideWhenUsed="0"/>
+    <w:lsdException w:name="Medium List 1" w:semiHidden="0" w:uiPriority="65" w:unhideWhenUsed="0"/>
+    <w:lsdException w:name="Medium List 2" w:semiHidden="0" w:uiPriority="66" w:unhideWhenUsed="0"/>
+    <w:lsdException w:name="Medium Grid 1" w:semiHidden="0" w:uiPriority="67" w:unhideWhenUsed="0"/>
+    <w:lsdException w:name="Medium Grid 2" w:semiHidden="0" w:uiPriority="68" w:unhideWhenUsed="0"/>
+    <w:lsdException w:name="Medium Grid 3" w:semiHidden="0" w:uiPriority="69" w:unhideWhenUsed="0"/>
+    <w:lsdException w:name="Dark List" w:semiHidden="0" w:uiPriority="70" w:unhideWhenUsed="0"/>
+    <w:lsdException w:name="Colorful Shading" w:semiHidden="0" w:uiPriority="71" w:unhideWhenUsed="0"/>
+    <w:lsdException w:name="Colorful List" w:semiHidden="0" w:uiPriority="72" w:unhideWhenUsed="0"/>
+    <w:lsdException w:name="Colorful Grid" w:semiHidden="0" w:uiPriority="73" w:unhideWhenUsed="0"/>
+    <w:lsdException w:name="Light Shading Accent 1" w:semiHidden="0" w:uiPriority="60" w:unhideWhenUsed="0"/>
+    <w:lsdException w:name="Light List Accent 1" w:semiHidden="0" w:uiPriority="61" w:unhideWhenUsed="0"/>
+    <w:lsdException w:name="Light Grid Accent 1" w:semiHidden="0" w:uiPriority="62" w:unhideWhenUsed="0"/>
+    <w:lsdException w:name="Medium Shading 1 Accent 1" w:semiHidden="0" w:uiPriority="63" w:unhideWhenUsed="0"/>
+    <w:lsdException w:name="Medium Shading 2 Accent 1" w:semiHidden="0" w:uiPriority="64" w:unhideWhenUsed="0"/>
+    <w:lsdException w:name="Medium List 1 Accent 1" w:semiHidden="0" w:uiPriority="65" w:unhideWhenUsed="0"/>
+    <w:lsdException w:name="Revision" w:unhideWhenUsed="0"/>
+    <w:lsdException w:name="List Paragraph" w:semiHidden="0" w:uiPriority="34" w:unhideWhenUsed="0" w:qFormat="1"/>
+    <w:lsdException w:name="Quote" w:semiHidden="0" w:uiPriority="29" w:unhideWhenUsed="0" w:qFormat="1"/>
+    <w:lsdException w:name="Intense Quote" w:semiHidden="0" w:uiPriority="30" w:unhideWhenUsed="0" w:qFormat="1"/>
+    <w:lsdException w:name="Medium List 2 Accent 1" w:semiHidden="0" w:uiPriority="66" w:unhideWhenUsed="0"/>
+    <w:lsdException w:name="Medium Grid 1 Accent 1" w:semiHidden="0" w:uiPriority="67" w:unhideWhenUsed="0"/>
+    <w:lsdException w:name="Medium Grid 2 Accent 1" w:semiHidden="0" w:uiPriority="68" w:unhideWhenUsed="0"/>
+    <w:lsdException w:name="Medium Grid 3 Accent 1" w:semiHidden="0" w:uiPriority="69" w:unhideWhenUsed="0"/>
+    <w:lsdException w:name="Dark List Accent 1" w:semiHidden="0" w:uiPriority="70" w:unhideWhenUsed="0"/>
+    <w:lsdException w:name="Colorful Shading Accent 1" w:semiHidden="0" w:uiPriority="71" w:unhideWhenUsed="0"/>
+    <w:lsdException w:name="Colorful List Accent 1" w:semiHidden="0" w:uiPriority="72" w:unhideWhenUsed="0"/>
+    <w:lsdException w:name="Colorful Grid Accent 1" w:semiHidden="0" w:uiPriority="73" w:unhideWhenUsed="0"/>
+    <w:lsdException w:name="Light Shading Accent 2" w:semiHidden="0" w:uiPriority="60" w:unhideWhenUsed="0"/>
+    <w:lsdException w:name="Light List Accent 2" w:semiHidden="0" w:uiPriority="61" w:unhideWhenUsed="0"/>
+    <w:lsdException w:name="Light Grid Accent 2" w:semiHidden="0" w:uiPriority="62" w:unhideWhenUsed="0"/>
+    <w:lsdException w:name="Medium Shading 1 Accent 2" w:semiHidden="0" w:uiPriority="63" w:unhideWhenUsed="0"/>
+    <w:lsdException w:name="Medium Shading 2 Accent 2" w:semiHidden="0" w:uiPriority="64" w:unhideWhenUsed="0"/>
+    <w:lsdException w:name="Medium List 1 Accent 2" w:semiHidden="0" w:uiPriority="65" w:unhideWhenUsed="0"/>
+    <w:lsdException w:name="Medium List 2 Accent 2" w:semiHidden="0" w:uiPriority="66" w:unhideWhenUsed="0"/>
+    <w:lsdException w:name="Medium Grid 1 Accent 2" w:semiHidden="0" w:uiPriority="67" w:unhideWhenUsed="0"/>
+    <w:lsdException w:name="Medium Grid 2 Accent 2" w:semiHidden="0" w:uiPriority="68" w:unhideWhenUsed="0"/>
+    <w:lsdException w:name="Medium Grid 3 Accent 2" w:semiHidden="0" w:uiPriority="69" w:unhideWhenUsed="0"/>
+    <w:lsdException w:name="Dark List Accent 2" w:semiHidden="0" w:uiPriority="70" w:unhideWhenUsed="0"/>
+    <w:lsdException w:name="Colorful Shading Accent 2" w:semiHidden="0" w:uiPriority="71" w:unhideWhenUsed="0"/>
+    <w:lsdException w:name="Colorful List Accent 2" w:semiHidden="0" w:uiPriority="72" w:unhideWhenUsed="0"/>
+    <w:lsdException w:name="Colorful Grid Accent 2" w:semiHidden="0" w:uiPriority="73" w:unhideWhenUsed="0"/>
+    <w:lsdException w:name="Light Shading Accent 3" w:semiHidden="0" w:uiPriority="60" w:unhideWhenUsed="0"/>
+    <w:lsdException w:name="Light List Accent 3" w:semiHidden="0" w:uiPriority="61" w:unhideWhenUsed="0"/>
+    <w:lsdException w:name="Light Grid Accent 3" w:semiHidden="0" w:uiPriority="62" w:unhideWhenUsed="0"/>
+    <w:lsdException w:name="Medium Shading 1 Accent 3" w:semiHidden="0" w:uiPriority="63" w:unhideWhenUsed="0"/>
+    <w:lsdException w:name="Medium Shading 2 Accent 3" w:semiHidden="0" w:uiPriority="64" w:unhideWhenUsed="0"/>
+    <w:lsdException w:name="Medium List 1 Accent 3" w:semiHidden="0" w:uiPriority="65" w:unhideWhenUsed="0"/>
+    <w:lsdException w:name="Medium List 2 Accent 3" w:semiHidden="0" w:uiPriority="66" w:unhideWhenUsed="0"/>
+    <w:lsdException w:name="Medium Grid 1 Accent 3" w:semiHidden="0" w:uiPriority="67" w:unhideWhenUsed="0"/>
+    <w:lsdException w:name="Medium Grid 2 Accent 3" w:semiHidden="0" w:uiPriority="68" w:unhideWhenUsed="0"/>
+    <w:lsdException w:name="Medium Grid 3 Accent 3" w:semiHidden="0" w:uiPriority="69" w:unhideWhenUsed="0"/>
+    <w:lsdException w:name="Dark List Accent 3" w:semiHidden="0" w:uiPriority="70" w:unhideWhenUsed="0"/>
+    <w:lsdException w:name="Colorful Shading Accent 3" w:semiHidden="0" w:uiPriority="71" w:unhideWhenUsed="0"/>
+    <w:lsdException w:name="Colorful List Accent 3" w:semiHidden="0" w:uiPriority="72" w:unhideWhenUsed="0"/>
+    <w:lsdException w:name="Colorful Grid Accent 3" w:semiHidden="0" w:uiPriority="73" w:unhideWhenUsed="0"/>
+    <w:lsdException w:name="Light Shading Accent 4" w:semiHidden="0" w:uiPriority="60" w:unhideWhenUsed="0"/>
+    <w:lsdException w:name="Light List Accent 4" w:semiHidden="0" w:uiPriority="61" w:unhideWhenUsed="0"/>
+    <w:lsdException w:name="Light Grid Accent 4" w:semiHidden="0" w:uiPriority="62" w:unhideWhenUsed="0"/>
+    <w:lsdException w:name="Medium Shading 1 Accent 4" w:semiHidden="0" w:uiPriority="63" w:unhideWhenUsed="0"/>
+    <w:lsdException w:name="Medium Shading 2 Accent 4" w:semiHidden="0" w:uiPriority="64" w:unhideWhenUsed="0"/>
+    <w:lsdException w:name="Medium List 1 Accent 4" w:semiHidden="0" w:uiPriority="65" w:unhideWhenUsed="0"/>
+    <w:lsdException w:name="Medium List 2 Accent 4" w:semiHidden="0" w:uiPriority="66" w:unhideWhenUsed="0"/>
+    <w:lsdException w:name="Medium Grid 1 Accent 4" w:semiHidden="0" w:uiPriority="67" w:unhideWhenUsed="0"/>
+    <w:lsdException w:name="Medium Grid 2 Accent 4" w:semiHidden="0" w:uiPriority="68" w:unhideWhenUsed="0"/>
+    <w:lsdException w:name="Medium Grid 3 Accent 4" w:semiHidden="0" w:uiPriority="69" w:unhideWhenUsed="0"/>
+    <w:lsdException w:name="Dark List Accent 4" w:semiHidden="0" w:uiPriority="70" w:unhideWhenUsed="0"/>
+    <w:lsdException w:name="Colorful Shading Accent 4" w:semiHidden="0" w:uiPriority="71" w:unhideWhenUsed="0"/>
+    <w:lsdException w:name="Colorful List Accent 4" w:semiHidden="0" w:uiPriority="72" w:unhideWhenUsed="0"/>
+    <w:lsdException w:name="Colorful Grid Accent 4" w:semiHidden="0" w:uiPriority="73" w:unhideWhenUsed="0"/>
+    <w:lsdException w:name="Light Shading Accent 5" w:semiHidden="0" w:uiPriority="60" w:unhideWhenUsed="0"/>
+    <w:lsdException w:name="Light List Accent 5" w:semiHidden="0" w:uiPriority="61" w:unhideWhenUsed="0"/>
+    <w:lsdException w:name="Light Grid Accent 5" w:semiHidden="0" w:uiPriority="62" w:unhideWhenUsed="0"/>
+    <w:lsdException w:name="Medium Shading 1 Accent 5" w:semiHidden="0" w:uiPriority="63" w:unhideWhenUsed="0"/>
+    <w:lsdException w:name="Medium Shading 2 Accent 5" w:semiHidden="0" w:uiPriority="64" w:unhideWhenUsed="0"/>
+    <w:lsdException w:name="Medium List 1 Accent 5" w:semiHidden="0" w:uiPriority="65" w:unhideWhenUsed="0"/>
+    <w:lsdException w:name="Medium List 2 Accent 5" w:semiHidden="0" w:uiPriority="66" w:unhideWhenUsed="0"/>
+    <w:lsdException w:name="Medium Grid 1 Accent 5" w:semiHidden="0" w:uiPriority="67" w:unhideWhenUsed="0"/>
+    <w:lsdException w:name="Medium Grid 2 Accent 5" w:semiHidden="0" w:uiPriority="68" w:unhideWhenUsed="0"/>
+    <w:lsdException w:name="Medium Grid 3 Accent 5" w:semiHidden="0" w:uiPriority="69" w:unhideWhenUsed="0"/>
+    <w:lsdException w:name="Dark List Accent 5" w:semiHidden="0" w:uiPriority="70" w:unhideWhenUsed="0"/>
+    <w:lsdException w:name="Colorful Shading Accent 5" w:semiHidden="0" w:uiPriority="71" w:unhideWhenUsed="0"/>
+    <w:lsdException w:name="Colorful List Accent 5" w:semiHidden="0" w:uiPriority="72" w:unhideWhenUsed="0"/>
+    <w:lsdException w:name="Colorful Grid Accent 5" w:semiHidden="0" w:uiPriority="73" w:unhideWhenUsed="0"/>
+    <w:lsdException w:name="Light Shading Accent 6" w:semiHidden="0" w:uiPriority="60" w:unhideWhenUsed="0"/>
+    <w:lsdException w:name="Light List Accent 6" w:semiHidden="0" w:uiPriority="61" w:unhideWhenUsed="0"/>
+    <w:lsdException w:name="Light Grid Accent 6" w:semiHidden="0" w:uiPriority="62" w:unhideWhenUsed="0"/>
+    <w:lsdException w:name="Medium Shading 1 Accent 6" w:semiHidden="0" w:uiPriority="63" w:unhideWhenUsed="0"/>
+    <w:lsdException w:name="Medium Shading 2 Accent 6" w:semiHidden="0" w:uiPriority="64" w:unhideWhenUsed="0"/>
+    <w:lsdException w:name="Medium List 1 Accent 6" w:semiHidden="0" w:uiPriority="65" w:unhideWhenUsed="0"/>
+    <w:lsdException w:name="Medium List 2 Accent 6" w:semiHidden="0" w:uiPriority="66" w:unhideWhenUsed="0"/>
+    <w:lsdException w:name="Medium Grid 1 Accent 6" w:semiHidden="0" w:uiPriority="67" w:unhideWhenUsed="0"/>
+    <w:lsdException w:name="Medium Grid 2 Accent 6" w:semiHidden="0" w:uiPriority="68" w:unhideWhenUsed="0"/>
+    <w:lsdException w:name="Medium Grid 3 Accent 6" w:semiHidden="0" w:uiPriority="69" w:unhideWhenUsed="0"/>
+    <w:lsdException w:name="Dark List Accent 6" w:semiHidden="0" w:uiPriority="70" w:unhideWhenUsed="0"/>
+    <w:lsdException w:name="Colorful Shading Accent 6" w:semiHidden="0" w:uiPriority="71" w:unhideWhenUsed="0"/>
+    <w:lsdException w:name="Colorful List Accent 6" w:semiHidden="0" w:uiPriority="72" w:unhideWhenUsed="0"/>
+    <w:lsdException w:name="Colorful Grid Accent 6" w:semiHidden="0" w:uiPriority="73" w:unhideWhenUsed="0"/>
+    <w:lsdException w:name="Subtle Emphasis" w:semiHidden="0" w:uiPriority="19" w:unhideWhenUsed="0" w:qFormat="1"/>
+    <w:lsdException w:name="Intense Emphasis" w:semiHidden="0" w:uiPriority="21" w:unhideWhenUsed="0" w:qFormat="1"/>
+    <w:lsdException w:name="Subtle Reference" w:semiHidden="0" w:uiPriority="31" w:unhideWhenUsed="0" w:qFormat="1"/>
+    <w:lsdException w:name="Intense Reference" w:semiHidden="0" w:uiPriority="32" w:unhideWhenUsed="0" w:qFormat="1"/>
+    <w:lsdException w:name="Book Title" w:semiHidden="0" w:uiPriority="33" w:unhideWhenUsed="0" w:qFormat="1"/>
+    <w:lsdException w:name="Bibliography" w:uiPriority="37"/>
+    <w:lsdException w:name="TOC Heading" w:uiPriority="39" w:qFormat="1"/>
+  </w:latentStyles>
+  <w:style w:type="paragraph" w:default="1" w:styleId="Normal">
+    <w:name w:val="Normal"/>
+    <w:qFormat/>
+    <w:rsid w:val="002973DF"/>
+  </w:style>
+  <w:style w:type="paragraph" w:styleId="Heading1">
+    <w:name w:val="heading 1"/>
+    <w:basedOn w:val="Normal"/>
+    <w:next w:val="Normal"/>
+    <w:link w:val="Heading1Char"/>
+    <w:uiPriority w:val="9"/>
+    <w:qFormat/>
+    <w:rsid w:val="00C02E6C"/>
+    <w:pPr>
+      <w:keepNext/>
+      <w:keepLines/>
+      <w:spacing w:before="320" w:after="0" w:line="240" w:lineRule="auto"/>
+      <w:outlineLvl w:val="0"/>
+    </w:pPr>
+    <w:rPr>
+      <w:rFonts w:asciiTheme="majorHAnsi" w:eastAsiaTheme="majorEastAsia" w:hAnsiTheme="majorHAnsi" w:cstheme="majorBidi"/>
+      <w:color w:val="374C80" w:themeColor="accent1" w:themeShade="BF"/>
+      <w:sz w:val="30"/>
+      <w:szCs w:val="30"/>
+    </w:rPr>
+  </w:style>
+  <w:style w:type="paragraph" w:styleId="Heading2">
+    <w:name w:val="heading 2"/>
+    <w:basedOn w:val="Normal"/>
+    <w:next w:val="Normal"/>
+    <w:link w:val="Heading2Char"/>
+    <w:uiPriority w:val="9"/>
+    <w:unhideWhenUsed/>
+    <w:qFormat/>
+    <w:rsid w:val="00C02E6C"/>
+    <w:pPr>
+      <w:keepNext/>
+      <w:keepLines/>
+      <w:spacing w:before="40" w:after="0" w:line="240" w:lineRule="auto"/>
+      <w:outlineLvl w:val="1"/>
+    </w:pPr>
+    <w:rPr>
+      <w:rFonts w:asciiTheme="majorHAnsi" w:eastAsiaTheme="majorEastAsia" w:hAnsiTheme="majorHAnsi" w:cstheme="majorBidi"/>
+      <w:color w:val="3476B1" w:themeColor="accent2" w:themeShade="BF"/>
+      <w:sz w:val="28"/>
+      <w:szCs w:val="28"/>
+    </w:rPr>
+  </w:style>
+  <w:style w:type="paragraph" w:styleId="Heading3">
+    <w:name w:val="heading 3"/>
+    <w:basedOn w:val="Normal"/>
+    <w:next w:val="Normal"/>
+    <w:link w:val="Heading3Char"/>
+    <w:uiPriority w:val="9"/>
+    <w:unhideWhenUsed/>
+    <w:qFormat/>
+    <w:rsid w:val="00C02E6C"/>
+    <w:pPr>
+      <w:keepNext/>
+      <w:keepLines/>
+      <w:spacing w:before="40" w:after="0" w:line="240" w:lineRule="auto"/>
+      <w:outlineLvl w:val="2"/>
+    </w:pPr>
+    <w:rPr>
+      <w:rFonts w:asciiTheme="majorHAnsi" w:eastAsiaTheme="majorEastAsia" w:hAnsiTheme="majorHAnsi" w:cstheme="majorBidi"/>
+      <w:color w:val="77697A" w:themeColor="accent6" w:themeShade="BF"/>
+      <w:sz w:val="26"/>
+      <w:szCs w:val="26"/>
+    </w:rPr>
+  </w:style>
+  <w:style w:type="paragraph" w:styleId="Heading4">
+    <w:name w:val="heading 4"/>
+    <w:basedOn w:val="Normal"/>
+    <w:next w:val="Normal"/>
+    <w:link w:val="Heading4Char"/>
+    <w:uiPriority w:val="9"/>
+    <w:semiHidden/>
+    <w:unhideWhenUsed/>
+    <w:qFormat/>
+    <w:rsid w:val="00C02E6C"/>
+    <w:pPr>
+      <w:keepNext/>
+      <w:keepLines/>
+      <w:spacing w:before="40" w:after="0"/>
+      <w:outlineLvl w:val="3"/>
+    </w:pPr>
+    <w:rPr>
+      <w:rFonts w:asciiTheme="majorHAnsi" w:eastAsiaTheme="majorEastAsia" w:hAnsiTheme="majorHAnsi" w:cstheme="majorBidi"/>
+      <w:i/>
+      <w:iCs/>
+      <w:color w:val="417A84" w:themeColor="accent5" w:themeShade="BF"/>
+      <w:sz w:val="25"/>
+      <w:szCs w:val="25"/>
+    </w:rPr>
+  </w:style>
+  <w:style w:type="paragraph" w:styleId="Heading5">
+    <w:name w:val="heading 5"/>
+    <w:basedOn w:val="Normal"/>
+    <w:next w:val="Normal"/>
+    <w:link w:val="Heading5Char"/>
+    <w:uiPriority w:val="9"/>
+    <w:semiHidden/>
+    <w:unhideWhenUsed/>
+    <w:qFormat/>
+    <w:rsid w:val="00C02E6C"/>
+    <w:pPr>
+      <w:keepNext/>
+      <w:keepLines/>
+      <w:spacing w:before="40" w:after="0"/>
+      <w:outlineLvl w:val="4"/>
+    </w:pPr>
+    <w:rPr>
+      <w:rFonts w:asciiTheme="majorHAnsi" w:eastAsiaTheme="majorEastAsia" w:hAnsiTheme="majorHAnsi" w:cstheme="majorBidi"/>
+      <w:i/>
+      <w:iCs/>
+      <w:color w:val="234F77" w:themeColor="accent2" w:themeShade="80"/>
+      <w:sz w:val="24"/>
+      <w:szCs w:val="24"/>
+    </w:rPr>
+  </w:style>
+  <w:style w:type="paragraph" w:styleId="Heading6">
+    <w:name w:val="heading 6"/>
+    <w:basedOn w:val="Normal"/>
+    <w:next w:val="Normal"/>
+    <w:link w:val="Heading6Char"/>
+    <w:uiPriority w:val="9"/>
+    <w:semiHidden/>
+    <w:unhideWhenUsed/>
+    <w:qFormat/>
+    <w:rsid w:val="00C02E6C"/>
+    <w:pPr>
+      <w:keepNext/>
+      <w:keepLines/>
+      <w:spacing w:before="40" w:after="0"/>
+      <w:outlineLvl w:val="5"/>
+    </w:pPr>
+    <w:rPr>
+      <w:rFonts w:asciiTheme="majorHAnsi" w:eastAsiaTheme="majorEastAsia" w:hAnsiTheme="majorHAnsi" w:cstheme="majorBidi"/>
+      <w:i/>
+      <w:iCs/>
+      <w:color w:val="4F4652" w:themeColor="accent6" w:themeShade="80"/>
+      <w:sz w:val="23"/>
+      <w:szCs w:val="23"/>
+    </w:rPr>
+  </w:style>
+  <w:style w:type="paragraph" w:styleId="Heading7">
+    <w:name w:val="heading 7"/>
+    <w:basedOn w:val="Normal"/>
+    <w:next w:val="Normal"/>
+    <w:link w:val="Heading7Char"/>
+    <w:uiPriority w:val="9"/>
+    <w:semiHidden/>
+    <w:unhideWhenUsed/>
+    <w:qFormat/>
+    <w:rsid w:val="00C02E6C"/>
+    <w:pPr>
+      <w:keepNext/>
+      <w:keepLines/>
+      <w:spacing w:before="40" w:after="0"/>
+      <w:outlineLvl w:val="6"/>
+    </w:pPr>
+    <w:rPr>
+      <w:rFonts w:asciiTheme="majorHAnsi" w:eastAsiaTheme="majorEastAsia" w:hAnsiTheme="majorHAnsi" w:cstheme="majorBidi"/>
+      <w:color w:val="253356" w:themeColor="accent1" w:themeShade="80"/>
+    </w:rPr>
+  </w:style>
+  <w:style w:type="paragraph" w:styleId="Heading8">
+    <w:name w:val="heading 8"/>
+    <w:basedOn w:val="Normal"/>
+    <w:next w:val="Normal"/>
+    <w:link w:val="Heading8Char"/>
+    <w:uiPriority w:val="9"/>
+    <w:semiHidden/>
+    <w:unhideWhenUsed/>
+    <w:qFormat/>
+    <w:rsid w:val="00C02E6C"/>
+    <w:pPr>
+      <w:keepNext/>
+      <w:keepLines/>
+      <w:spacing w:before="40" w:after="0"/>
+      <w:outlineLvl w:val="7"/>
+    </w:pPr>
+    <w:rPr>
+      <w:rFonts w:asciiTheme="majorHAnsi" w:eastAsiaTheme="majorEastAsia" w:hAnsiTheme="majorHAnsi" w:cstheme="majorBidi"/>
+      <w:color w:val="234F77" w:themeColor="accent2" w:themeShade="80"/>
+      <w:sz w:val="21"/>
+      <w:szCs w:val="21"/>
+    </w:rPr>
+  </w:style>
+  <w:style w:type="paragraph" w:styleId="Heading9">
+    <w:name w:val="heading 9"/>
+    <w:basedOn w:val="Normal"/>
+    <w:next w:val="Normal"/>
+    <w:link w:val="Heading9Char"/>
+    <w:uiPriority w:val="9"/>
+    <w:semiHidden/>
+    <w:unhideWhenUsed/>
+    <w:qFormat/>
+    <w:rsid w:val="00C02E6C"/>
+    <w:pPr>
+      <w:keepNext/>
+      <w:keepLines/>
+      <w:spacing w:before="40" w:after="0"/>
+      <w:outlineLvl w:val="8"/>
+    </w:pPr>
+    <w:rPr>
+      <w:rFonts w:asciiTheme="majorHAnsi" w:eastAsiaTheme="majorEastAsia" w:hAnsiTheme="majorHAnsi" w:cstheme="majorBidi"/>
+      <w:color w:val="4F4652" w:themeColor="accent6" w:themeShade="80"/>
+    </w:rPr>
+  </w:style>
+  <w:style w:type="character" w:default="1" w:styleId="DefaultParagraphFont">
+    <w:name w:val="Default Paragraph Font"/>
+    <w:uiPriority w:val="1"/>
+    <w:semiHidden/>
+    <w:unhideWhenUsed/>
+  </w:style>
+  <w:style w:type="table" w:default="1" w:styleId="TableNormal">
+    <w:name w:val="Normal Table"/>
+    <w:uiPriority w:val="99"/>
+    <w:semiHidden/>
+    <w:unhideWhenUsed/>
+    <w:tblPr>
+      <w:tblInd w:w="0" w:type="dxa"/>
+      <w:tblCellMar>
+        <w:top w:w="0" w:type="dxa"/>
+        <w:left w:w="108" w:type="dxa"/>
+        <w:bottom w:w="0" w:type="dxa"/>
+        <w:right w:w="108" w:type="dxa"/>
+      </w:tblCellMar>
+    </w:tblPr>
+  </w:style>
+  <w:style w:type="numbering" w:default="1" w:styleId="NoList">
+    <w:name w:val="No List"/>
+    <w:uiPriority w:val="99"/>
+    <w:semiHidden/>
+    <w:unhideWhenUsed/>
+  </w:style>
+  <w:style w:type="paragraph" w:styleId="BalloonText">
+    <w:name w:val="Balloon Text"/>
+    <w:basedOn w:val="Normal"/>
+    <w:link w:val="BalloonTextChar"/>
+    <w:uiPriority w:val="99"/>
+    <w:semiHidden/>
+    <w:unhideWhenUsed/>
+    <w:rsid w:val="006F61B7"/>
+    <w:pPr>
+      <w:spacing w:after="0" w:line="240" w:lineRule="auto"/>
+    </w:pPr>
+    <w:rPr>
+      <w:rFonts w:ascii="Tahoma" w:hAnsi="Tahoma" w:cs="Tahoma"/>
+      <w:sz w:val="16"/>
+      <w:szCs w:val="16"/>
+    </w:rPr>
+  </w:style>
+  <w:style w:type="character" w:customStyle="1" w:styleId="BalloonTextChar">
+    <w:name w:val="Balloon Text Char"/>
+    <w:basedOn w:val="DefaultParagraphFont"/>
+    <w:link w:val="BalloonText"/>
+    <w:uiPriority w:val="99"/>
+    <w:semiHidden/>
+    <w:rsid w:val="006F61B7"/>
+    <w:rPr>
+      <w:rFonts w:ascii="Tahoma" w:hAnsi="Tahoma" w:cs="Tahoma"/>
+      <w:sz w:val="16"/>
+      <w:szCs w:val="16"/>
+    </w:rPr>
+  </w:style>
+  <w:style w:type="paragraph" w:styleId="Header">
+    <w:name w:val="header"/>
+    <w:basedOn w:val="Normal"/>
+    <w:link w:val="HeaderChar"/>
+    <w:uiPriority w:val="99"/>
+    <w:unhideWhenUsed/>
+    <w:rsid w:val="006F61B7"/>
+    <w:pPr>
+      <w:tabs>
+        <w:tab w:val="center" w:pos="4680"/>
+        <w:tab w:val="right" w:pos="9360"/>
+      </w:tabs>
+      <w:spacing w:after="0" w:line="240" w:lineRule="auto"/>
+    </w:pPr>
+  </w:style>
+  <w:style w:type="character" w:customStyle="1" w:styleId="HeaderChar">
+    <w:name w:val="Header Char"/>
+    <w:basedOn w:val="DefaultParagraphFont"/>
+    <w:link w:val="Header"/>
+    <w:uiPriority w:val="99"/>
+    <w:rsid w:val="006F61B7"/>
+  </w:style>
+  <w:style w:type="paragraph" w:styleId="Footer">
+    <w:name w:val="footer"/>
+    <w:basedOn w:val="Normal"/>
+    <w:link w:val="FooterChar"/>
+    <w:uiPriority w:val="99"/>
+    <w:unhideWhenUsed/>
+    <w:rsid w:val="006F61B7"/>
+    <w:pPr>
+      <w:tabs>
+        <w:tab w:val="center" w:pos="4680"/>
+        <w:tab w:val="right" w:pos="9360"/>
+      </w:tabs>
+      <w:spacing w:after="0" w:line="240" w:lineRule="auto"/>
+    </w:pPr>
+  </w:style>
+  <w:style w:type="character" w:customStyle="1" w:styleId="FooterChar">
+    <w:name w:val="Footer Char"/>
+    <w:basedOn w:val="DefaultParagraphFont"/>
+    <w:link w:val="Footer"/>
+    <w:uiPriority w:val="99"/>
+    <w:rsid w:val="006F61B7"/>
+  </w:style>
+  <w:style w:type="paragraph" w:customStyle="1" w:styleId="Heading">
+    <w:name w:val="Heading"/>
+    <w:link w:val="HeadingChar"/>
+    <w:rsid w:val="00463F07"/>
+    <w:rPr>
+      <w:rFonts w:ascii="Arial" w:hAnsi="Arial" w:cs="Arial"/>
+      <w:b/>
+      <w:sz w:val="40"/>
+      <w:szCs w:val="40"/>
+    </w:rPr>
+  </w:style>
+  <w:style w:type="character" w:customStyle="1" w:styleId="HeadingChar">
+    <w:name w:val="Heading Char"/>
+    <w:basedOn w:val="DefaultParagraphFont"/>
+    <w:link w:val="Heading"/>
+    <w:rsid w:val="00463F07"/>
+    <w:rPr>
+      <w:rFonts w:ascii="Arial" w:hAnsi="Arial" w:cs="Arial"/>
+      <w:b/>
+      <w:sz w:val="40"/>
+      <w:szCs w:val="40"/>
+    </w:rPr>
+  </w:style>
+  <w:style w:type="paragraph" w:customStyle="1" w:styleId="Sub-headline">
+    <w:name w:val="Sub-headline"/>
+    <w:link w:val="Sub-headlineChar"/>
+    <w:rsid w:val="009A00F5"/>
+    <w:rPr>
+      <w:rFonts w:ascii="Arial" w:hAnsi="Arial" w:cs="Arial"/>
+      <w:b/>
+      <w:sz w:val="28"/>
+      <w:szCs w:val="28"/>
+    </w:rPr>
+  </w:style>
+  <w:style w:type="character" w:customStyle="1" w:styleId="Sub-headlineChar">
+    <w:name w:val="Sub-headline Char"/>
+    <w:basedOn w:val="HeadingChar"/>
+    <w:link w:val="Sub-headline"/>
+    <w:rsid w:val="009A00F5"/>
+    <w:rPr>
+      <w:rFonts w:ascii="Arial" w:hAnsi="Arial" w:cs="Arial"/>
+      <w:b/>
+      <w:caps/>
+      <w:sz w:val="28"/>
+      <w:szCs w:val="28"/>
+    </w:rPr>
+  </w:style>
+  <w:style w:type="character" w:customStyle="1" w:styleId="Heading1Char">
+    <w:name w:val="Heading 1 Char"/>
+    <w:basedOn w:val="DefaultParagraphFont"/>
+    <w:link w:val="Heading1"/>
+    <w:uiPriority w:val="9"/>
+    <w:rsid w:val="00C02E6C"/>
+    <w:rPr>
+      <w:rFonts w:asciiTheme="majorHAnsi" w:eastAsiaTheme="majorEastAsia" w:hAnsiTheme="majorHAnsi" w:cstheme="majorBidi"/>
+      <w:color w:val="374C80" w:themeColor="accent1" w:themeShade="BF"/>
+      <w:sz w:val="30"/>
+      <w:szCs w:val="30"/>
+    </w:rPr>
+  </w:style>
+  <w:style w:type="character" w:customStyle="1" w:styleId="Heading2Char">
+    <w:name w:val="Heading 2 Char"/>
+    <w:basedOn w:val="DefaultParagraphFont"/>
+    <w:link w:val="Heading2"/>
+    <w:uiPriority w:val="9"/>
+    <w:rsid w:val="00C02E6C"/>
+    <w:rPr>
+      <w:rFonts w:asciiTheme="majorHAnsi" w:eastAsiaTheme="majorEastAsia" w:hAnsiTheme="majorHAnsi" w:cstheme="majorBidi"/>
+      <w:color w:val="3476B1" w:themeColor="accent2" w:themeShade="BF"/>
+      <w:sz w:val="28"/>
+      <w:szCs w:val="28"/>
+    </w:rPr>
+  </w:style>
+  <w:style w:type="character" w:customStyle="1" w:styleId="Heading3Char">
+    <w:name w:val="Heading 3 Char"/>
+    <w:basedOn w:val="DefaultParagraphFont"/>
+    <w:link w:val="Heading3"/>
+    <w:uiPriority w:val="9"/>
+    <w:rsid w:val="00C02E6C"/>
+    <w:rPr>
+      <w:rFonts w:asciiTheme="majorHAnsi" w:eastAsiaTheme="majorEastAsia" w:hAnsiTheme="majorHAnsi" w:cstheme="majorBidi"/>
+      <w:color w:val="77697A" w:themeColor="accent6" w:themeShade="BF"/>
+      <w:sz w:val="26"/>
+      <w:szCs w:val="26"/>
+    </w:rPr>
+  </w:style>
+  <w:style w:type="character" w:customStyle="1" w:styleId="Heading4Char">
+    <w:name w:val="Heading 4 Char"/>
+    <w:basedOn w:val="DefaultParagraphFont"/>
+    <w:link w:val="Heading4"/>
+    <w:uiPriority w:val="9"/>
+    <w:semiHidden/>
+    <w:rsid w:val="00C02E6C"/>
+    <w:rPr>
+      <w:rFonts w:asciiTheme="majorHAnsi" w:eastAsiaTheme="majorEastAsia" w:hAnsiTheme="majorHAnsi" w:cstheme="majorBidi"/>
+      <w:i/>
+      <w:iCs/>
+      <w:color w:val="417A84" w:themeColor="accent5" w:themeShade="BF"/>
+      <w:sz w:val="25"/>
+      <w:szCs w:val="25"/>
+    </w:rPr>
+  </w:style>
+  <w:style w:type="character" w:customStyle="1" w:styleId="Heading5Char">
+    <w:name w:val="Heading 5 Char"/>
+    <w:basedOn w:val="DefaultParagraphFont"/>
+    <w:link w:val="Heading5"/>
+    <w:uiPriority w:val="9"/>
+    <w:semiHidden/>
+    <w:rsid w:val="00C02E6C"/>
+    <w:rPr>
+      <w:rFonts w:asciiTheme="majorHAnsi" w:eastAsiaTheme="majorEastAsia" w:hAnsiTheme="majorHAnsi" w:cstheme="majorBidi"/>
+      <w:i/>
+      <w:iCs/>
+      <w:color w:val="234F77" w:themeColor="accent2" w:themeShade="80"/>
+      <w:sz w:val="24"/>
+      <w:szCs w:val="24"/>
+    </w:rPr>
+  </w:style>
+  <w:style w:type="character" w:customStyle="1" w:styleId="Heading6Char">
+    <w:name w:val="Heading 6 Char"/>
+    <w:basedOn w:val="DefaultParagraphFont"/>
+    <w:link w:val="Heading6"/>
+    <w:uiPriority w:val="9"/>
+    <w:semiHidden/>
+    <w:rsid w:val="00C02E6C"/>
+    <w:rPr>
+      <w:rFonts w:asciiTheme="majorHAnsi" w:eastAsiaTheme="majorEastAsia" w:hAnsiTheme="majorHAnsi" w:cstheme="majorBidi"/>
+      <w:i/>
+      <w:iCs/>
+      <w:color w:val="4F4652" w:themeColor="accent6" w:themeShade="80"/>
+      <w:sz w:val="23"/>
+      <w:szCs w:val="23"/>
+    </w:rPr>
+  </w:style>
+  <w:style w:type="character" w:customStyle="1" w:styleId="Heading7Char">
+    <w:name w:val="Heading 7 Char"/>
+    <w:basedOn w:val="DefaultParagraphFont"/>
+    <w:link w:val="Heading7"/>
+    <w:uiPriority w:val="9"/>
+    <w:semiHidden/>
+    <w:rsid w:val="00C02E6C"/>
+    <w:rPr>
+      <w:rFonts w:asciiTheme="majorHAnsi" w:eastAsiaTheme="majorEastAsia" w:hAnsiTheme="majorHAnsi" w:cstheme="majorBidi"/>
+      <w:color w:val="253356" w:themeColor="accent1" w:themeShade="80"/>
+    </w:rPr>
+  </w:style>
+  <w:style w:type="character" w:customStyle="1" w:styleId="Heading8Char">
+    <w:name w:val="Heading 8 Char"/>
+    <w:basedOn w:val="DefaultParagraphFont"/>
+    <w:link w:val="Heading8"/>
+    <w:uiPriority w:val="9"/>
+    <w:semiHidden/>
+    <w:rsid w:val="00C02E6C"/>
+    <w:rPr>
+      <w:rFonts w:asciiTheme="majorHAnsi" w:eastAsiaTheme="majorEastAsia" w:hAnsiTheme="majorHAnsi" w:cstheme="majorBidi"/>
+      <w:color w:val="234F77" w:themeColor="accent2" w:themeShade="80"/>
+      <w:sz w:val="21"/>
+      <w:szCs w:val="21"/>
+    </w:rPr>
+  </w:style>
+  <w:style w:type="character" w:customStyle="1" w:styleId="Heading9Char">
+    <w:name w:val="Heading 9 Char"/>
+    <w:basedOn w:val="DefaultParagraphFont"/>
+    <w:link w:val="Heading9"/>
+    <w:uiPriority w:val="9"/>
+    <w:semiHidden/>
+    <w:rsid w:val="00C02E6C"/>
+    <w:rPr>
+      <w:rFonts w:asciiTheme="majorHAnsi" w:eastAsiaTheme="majorEastAsia" w:hAnsiTheme="majorHAnsi" w:cstheme="majorBidi"/>
+      <w:color w:val="4F4652" w:themeColor="accent6" w:themeShade="80"/>
+    </w:rPr>
+  </w:style>
+  <w:style w:type="paragraph" w:styleId="Caption">
+    <w:name w:val="caption"/>
+    <w:basedOn w:val="Normal"/>
+    <w:next w:val="Normal"/>
+    <w:uiPriority w:val="35"/>
+    <w:semiHidden/>
+    <w:unhideWhenUsed/>
+    <w:qFormat/>
+    <w:rsid w:val="00C02E6C"/>
+    <w:pPr>
+      <w:spacing w:line="240" w:lineRule="auto"/>
+    </w:pPr>
+    <w:rPr>
+      <w:b/>
+      <w:bCs/>
+      <w:smallCaps/>
+      <w:color w:val="4A66AC" w:themeColor="accent1"/>
+      <w:spacing w:val="6"/>
+    </w:rPr>
+  </w:style>
+  <w:style w:type="paragraph" w:styleId="Title">
+    <w:name w:val="Title"/>
+    <w:basedOn w:val="Normal"/>
+    <w:next w:val="Normal"/>
+    <w:link w:val="TitleChar"/>
+    <w:qFormat/>
+    <w:rsid w:val="00C02E6C"/>
+    <w:pPr>
+      <w:spacing w:after="0" w:line="240" w:lineRule="auto"/>
+      <w:contextualSpacing/>
+    </w:pPr>
+    <w:rPr>
+      <w:rFonts w:asciiTheme="majorHAnsi" w:eastAsiaTheme="majorEastAsia" w:hAnsiTheme="majorHAnsi" w:cstheme="majorBidi"/>
+      <w:color w:val="374C80" w:themeColor="accent1" w:themeShade="BF"/>
+      <w:spacing w:val="-10"/>
+      <w:sz w:val="52"/>
+      <w:szCs w:val="52"/>
+    </w:rPr>
+  </w:style>
+  <w:style w:type="character" w:customStyle="1" w:styleId="TitleChar">
+    <w:name w:val="Title Char"/>
+    <w:basedOn w:val="DefaultParagraphFont"/>
+    <w:link w:val="Title"/>
+    <w:rsid w:val="00C02E6C"/>
+    <w:rPr>
+      <w:rFonts w:asciiTheme="majorHAnsi" w:eastAsiaTheme="majorEastAsia" w:hAnsiTheme="majorHAnsi" w:cstheme="majorBidi"/>
+      <w:color w:val="374C80" w:themeColor="accent1" w:themeShade="BF"/>
+      <w:spacing w:val="-10"/>
+      <w:sz w:val="52"/>
+      <w:szCs w:val="52"/>
+    </w:rPr>
+  </w:style>
+  <w:style w:type="paragraph" w:styleId="Subtitle">
+    <w:name w:val="Subtitle"/>
+    <w:basedOn w:val="Normal"/>
+    <w:next w:val="Normal"/>
+    <w:link w:val="SubtitleChar"/>
+    <w:uiPriority w:val="11"/>
+    <w:qFormat/>
+    <w:rsid w:val="00E924D4"/>
+    <w:pPr>
+      <w:numPr>
+        <w:ilvl w:val="1"/>
+      </w:numPr>
+      <w:spacing w:line="240" w:lineRule="auto"/>
+    </w:pPr>
+    <w:rPr>
+      <w:rFonts w:asciiTheme="majorHAnsi" w:eastAsiaTheme="majorEastAsia" w:hAnsiTheme="majorHAnsi" w:cstheme="majorBidi"/>
+      <w:color w:val="374C80" w:themeColor="accent1" w:themeShade="BF"/>
+      <w:sz w:val="36"/>
+    </w:rPr>
+  </w:style>
+  <w:style w:type="character" w:customStyle="1" w:styleId="SubtitleChar">
+    <w:name w:val="Subtitle Char"/>
+    <w:basedOn w:val="DefaultParagraphFont"/>
+    <w:link w:val="Subtitle"/>
+    <w:uiPriority w:val="11"/>
+    <w:rsid w:val="00E924D4"/>
+    <w:rPr>
+      <w:rFonts w:asciiTheme="majorHAnsi" w:eastAsiaTheme="majorEastAsia" w:hAnsiTheme="majorHAnsi" w:cstheme="majorBidi"/>
+      <w:color w:val="374C80" w:themeColor="accent1" w:themeShade="BF"/>
+      <w:sz w:val="36"/>
+    </w:rPr>
+  </w:style>
+  <w:style w:type="character" w:styleId="Strong">
+    <w:name w:val="Strong"/>
+    <w:basedOn w:val="DefaultParagraphFont"/>
+    <w:uiPriority w:val="22"/>
+    <w:qFormat/>
+    <w:rsid w:val="00C02E6C"/>
+    <w:rPr>
+      <w:b/>
+      <w:bCs/>
+    </w:rPr>
+  </w:style>
+  <w:style w:type="character" w:styleId="Emphasis">
+    <w:name w:val="Emphasis"/>
+    <w:basedOn w:val="DefaultParagraphFont"/>
+    <w:qFormat/>
+    <w:rsid w:val="00C02E6C"/>
+    <w:rPr>
+      <w:i/>
+      <w:iCs/>
+    </w:rPr>
+  </w:style>
+  <w:style w:type="paragraph" w:styleId="NoSpacing">
+    <w:name w:val="No Spacing"/>
+    <w:uiPriority w:val="1"/>
+    <w:qFormat/>
+    <w:rsid w:val="00C02E6C"/>
+    <w:pPr>
+      <w:spacing w:after="0" w:line="240" w:lineRule="auto"/>
+    </w:pPr>
+  </w:style>
+  <w:style w:type="paragraph" w:styleId="ListParagraph">
+    <w:name w:val="List Paragraph"/>
+    <w:basedOn w:val="Normal"/>
+    <w:uiPriority w:val="34"/>
+    <w:qFormat/>
+    <w:rsid w:val="00C02E6C"/>
+    <w:pPr>
+      <w:ind w:left="720"/>
+      <w:contextualSpacing/>
+    </w:pPr>
+  </w:style>
+  <w:style w:type="paragraph" w:styleId="Quote">
+    <w:name w:val="Quote"/>
+    <w:basedOn w:val="Normal"/>
+    <w:next w:val="Normal"/>
+    <w:link w:val="QuoteChar"/>
+    <w:uiPriority w:val="29"/>
+    <w:qFormat/>
+    <w:rsid w:val="00C02E6C"/>
+    <w:pPr>
+      <w:spacing w:before="120"/>
+      <w:ind w:left="720" w:right="720"/>
+      <w:jc w:val="center"/>
+    </w:pPr>
+    <w:rPr>
+      <w:i/>
+      <w:iCs/>
+    </w:rPr>
+  </w:style>
+  <w:style w:type="character" w:customStyle="1" w:styleId="QuoteChar">
+    <w:name w:val="Quote Char"/>
+    <w:basedOn w:val="DefaultParagraphFont"/>
+    <w:link w:val="Quote"/>
+    <w:uiPriority w:val="29"/>
+    <w:rsid w:val="00C02E6C"/>
+    <w:rPr>
+      <w:i/>
+      <w:iCs/>
+    </w:rPr>
+  </w:style>
+  <w:style w:type="paragraph" w:styleId="IntenseQuote">
+    <w:name w:val="Intense Quote"/>
+    <w:basedOn w:val="Normal"/>
+    <w:next w:val="Normal"/>
+    <w:link w:val="IntenseQuoteChar"/>
+    <w:uiPriority w:val="30"/>
+    <w:qFormat/>
+    <w:rsid w:val="00C02E6C"/>
+    <w:pPr>
+      <w:spacing w:before="120" w:line="300" w:lineRule="auto"/>
+      <w:ind w:left="576" w:right="576"/>
+      <w:jc w:val="center"/>
+    </w:pPr>
+    <w:rPr>
+      <w:rFonts w:asciiTheme="majorHAnsi" w:eastAsiaTheme="majorEastAsia" w:hAnsiTheme="majorHAnsi" w:cstheme="majorBidi"/>
+      <w:color w:val="4A66AC" w:themeColor="accent1"/>
+      <w:sz w:val="24"/>
+      <w:szCs w:val="24"/>
+    </w:rPr>
+  </w:style>
+  <w:style w:type="character" w:customStyle="1" w:styleId="IntenseQuoteChar">
+    <w:name w:val="Intense Quote Char"/>
+    <w:basedOn w:val="DefaultParagraphFont"/>
+    <w:link w:val="IntenseQuote"/>
+    <w:uiPriority w:val="30"/>
+    <w:rsid w:val="00C02E6C"/>
+    <w:rPr>
+      <w:rFonts w:asciiTheme="majorHAnsi" w:eastAsiaTheme="majorEastAsia" w:hAnsiTheme="majorHAnsi" w:cstheme="majorBidi"/>
+      <w:color w:val="4A66AC" w:themeColor="accent1"/>
+      <w:sz w:val="24"/>
+      <w:szCs w:val="24"/>
+    </w:rPr>
+  </w:style>
+  <w:style w:type="character" w:styleId="SubtleEmphasis">
+    <w:name w:val="Subtle Emphasis"/>
+    <w:basedOn w:val="DefaultParagraphFont"/>
+    <w:uiPriority w:val="19"/>
+    <w:qFormat/>
+    <w:rsid w:val="00E924D4"/>
+    <w:rPr>
+      <w:i/>
+      <w:iCs/>
+      <w:color w:val="4A66AC" w:themeColor="accent1"/>
+      <w:sz w:val="40"/>
+    </w:rPr>
+  </w:style>
+  <w:style w:type="character" w:styleId="IntenseEmphasis">
+    <w:name w:val="Intense Emphasis"/>
+    <w:basedOn w:val="DefaultParagraphFont"/>
+    <w:uiPriority w:val="21"/>
+    <w:qFormat/>
+    <w:rsid w:val="00C02E6C"/>
+    <w:rPr>
+      <w:b w:val="0"/>
+      <w:bCs w:val="0"/>
+      <w:i/>
+      <w:iCs/>
+      <w:color w:val="4A66AC" w:themeColor="accent1"/>
+    </w:rPr>
+  </w:style>
+  <w:style w:type="character" w:styleId="SubtleReference">
+    <w:name w:val="Subtle Reference"/>
+    <w:basedOn w:val="DefaultParagraphFont"/>
+    <w:uiPriority w:val="31"/>
+    <w:qFormat/>
+    <w:rsid w:val="00C02E6C"/>
+    <w:rPr>
+      <w:smallCaps/>
+      <w:color w:val="404040" w:themeColor="text1" w:themeTint="BF"/>
+      <w:u w:val="single" w:color="7F7F7F" w:themeColor="text1" w:themeTint="80"/>
+    </w:rPr>
+  </w:style>
+  <w:style w:type="character" w:styleId="IntenseReference">
+    <w:name w:val="Intense Reference"/>
+    <w:basedOn w:val="DefaultParagraphFont"/>
+    <w:uiPriority w:val="32"/>
+    <w:qFormat/>
+    <w:rsid w:val="00C02E6C"/>
+    <w:rPr>
+      <w:b/>
+      <w:bCs/>
+      <w:smallCaps/>
+      <w:color w:val="4A66AC" w:themeColor="accent1"/>
+      <w:spacing w:val="5"/>
+      <w:u w:val="single"/>
+    </w:rPr>
+  </w:style>
+  <w:style w:type="character" w:styleId="BookTitle">
+    <w:name w:val="Book Title"/>
+    <w:basedOn w:val="DefaultParagraphFont"/>
+    <w:uiPriority w:val="33"/>
+    <w:qFormat/>
+    <w:rsid w:val="00C02E6C"/>
+    <w:rPr>
+      <w:b/>
+      <w:bCs/>
+      <w:smallCaps/>
+    </w:rPr>
+  </w:style>
+  <w:style w:type="paragraph" w:styleId="TOCHeading">
+    <w:name w:val="TOC Heading"/>
+    <w:basedOn w:val="Heading1"/>
+    <w:next w:val="Normal"/>
+    <w:uiPriority w:val="39"/>
+    <w:unhideWhenUsed/>
+    <w:qFormat/>
+    <w:rsid w:val="00C02E6C"/>
+    <w:pPr>
+      <w:outlineLvl w:val="9"/>
+    </w:pPr>
+  </w:style>
+  <w:style w:type="paragraph" w:customStyle="1" w:styleId="Apiaddress">
+    <w:name w:val="Api address"/>
+    <w:basedOn w:val="Normal"/>
+    <w:link w:val="ApiaddressChar"/>
+    <w:qFormat/>
+    <w:rsid w:val="00110D3A"/>
+    <w:pPr>
+      <w:spacing w:after="0"/>
+    </w:pPr>
+    <w:rPr>
+      <w:rFonts w:ascii="Consolas" w:hAnsi="Consolas"/>
+      <w:b/>
+    </w:rPr>
+  </w:style>
+  <w:style w:type="character" w:customStyle="1" w:styleId="ApiaddressChar">
+    <w:name w:val="Api address Char"/>
+    <w:basedOn w:val="DefaultParagraphFont"/>
+    <w:link w:val="Apiaddress"/>
+    <w:rsid w:val="00110D3A"/>
+    <w:rPr>
+      <w:rFonts w:ascii="Consolas" w:hAnsi="Consolas"/>
+      <w:b/>
+    </w:rPr>
+  </w:style>
+  <w:style w:type="character" w:styleId="Hyperlink">
+    <w:name w:val="Hyperlink"/>
+    <w:basedOn w:val="DefaultParagraphFont"/>
+    <w:uiPriority w:val="99"/>
+    <w:unhideWhenUsed/>
+    <w:rsid w:val="00AB3A67"/>
+    <w:rPr>
+      <w:color w:val="9454C3" w:themeColor="hyperlink"/>
+      <w:u w:val="single"/>
+    </w:rPr>
+  </w:style>
+</w:styles>
+</file>
+
+<file path=word/stylesWithEffects.xml><?xml version="1.0" encoding="utf-8"?>
+<w:styles xmlns:wpc="http://schemas.microsoft.com/office/word/2010/wordprocessingCanvas" xmlns:mc="http://schemas.openxmlformats.org/markup-compatibility/2006" xmlns:o="urn:schemas-microsoft-com:office:office" xmlns:r="http://schemas.openxmlformats.org/officeDocument/2006/relationships" xmlns:m="http://schemas.openxmlformats.org/officeDocument/2006/math" xmlns:v="urn:schemas-microsoft-com:vml" xmlns:wp14="http://schemas.microsoft.com/office/word/2010/wordprocessingDrawing" xmlns:wp="http://schemas.openxmlformats.org/drawingml/2006/wordprocessingDrawing" xmlns:w10="urn:schemas-microsoft-com:office:word" xmlns:w="http://schemas.openxmlformats.org/wordprocessingml/2006/main" xmlns:w14="http://schemas.microsoft.com/office/word/2010/wordml" xmlns:wpg="http://schemas.microsoft.com/office/word/2010/wordprocessingGroup" xmlns:wpi="http://schemas.microsoft.com/office/word/2010/wordprocessingInk" xmlns:wne="http://schemas.microsoft.com/office/word/2006/wordml" xmlns:wps="http://schemas.microsoft.com/office/word/2010/wordprocessingShape" mc:Ignorable="w14 wp14">
+  <w:docDefaults>
+    <w:rPrDefault>
+      <w:rPr>
+        <w:rFonts w:asciiTheme="minorHAnsi" w:eastAsiaTheme="minorEastAsia" w:hAnsiTheme="minorHAnsi" w:cstheme="minorBidi"/>
+        <w:sz w:val="22"/>
+        <w:szCs w:val="22"/>
+        <w:lang w:val="en-US" w:eastAsia="en-US" w:bidi="ar-SA"/>
+      </w:rPr>
+    </w:rPrDefault>
+    <w:pPrDefault>
+      <w:pPr>
+        <w:spacing w:after="160" w:line="259" w:lineRule="auto"/>
+      </w:pPr>
+    </w:pPrDefault>
+  </w:docDefaults>
+  <w:latentStyles w:defLockedState="0" w:defUIPriority="99" w:defSemiHidden="1" w:defUnhideWhenUsed="1" w:defQFormat="0" w:count="267">
+    <w:lsdException w:name="Normal" w:semiHidden="0" w:uiPriority="0" w:unhideWhenUsed="0" w:qFormat="1"/>
+    <w:lsdException w:name="heading 1" w:semiHidden="0" w:uiPriority="9" w:unhideWhenUsed="0" w:qFormat="1"/>
+    <w:lsdException w:name="heading 2" w:uiPriority="9" w:qFormat="1"/>
+    <w:lsdException w:name="heading 3" w:uiPriority="9" w:qFormat="1"/>
+    <w:lsdException w:name="heading 4" w:uiPriority="9" w:qFormat="1"/>
+    <w:lsdException w:name="heading 5" w:uiPriority="9" w:qFormat="1"/>
+    <w:lsdException w:name="heading 6" w:uiPriority="9" w:qFormat="1"/>
+    <w:lsdException w:name="heading 7" w:uiPriority="9" w:qFormat="1"/>
+    <w:lsdException w:name="heading 8" w:uiPriority="9" w:qFormat="1"/>
+    <w:lsdException w:name="heading 9" w:uiPriority="9" w:qFormat="1"/>
+    <w:lsdException w:name="toc 1" w:uiPriority="39"/>
+    <w:lsdException w:name="toc 2" w:uiPriority="39"/>
+    <w:lsdException w:name="toc 3" w:uiPriority="39"/>
+    <w:lsdException w:name="toc 4" w:uiPriority="39"/>
+    <w:lsdException w:name="toc 5" w:uiPriority="39"/>
+    <w:lsdException w:name="toc 6" w:uiPriority="39"/>
+    <w:lsdException w:name="toc 7" w:uiPriority="39"/>
+    <w:lsdException w:name="toc 8" w:uiPriority="39"/>
+    <w:lsdException w:name="toc 9" w:uiPriority="39"/>
+    <w:lsdException w:name="caption" w:uiPriority="35" w:qFormat="1"/>
+    <w:lsdException w:name="Title" w:semiHidden="0" w:uiPriority="0" w:unhideWhenUsed="0" w:qFormat="1"/>
+    <w:lsdException w:name="Default Paragraph Font" w:uiPriority="1"/>
+    <w:lsdException w:name="Subtitle" w:semiHidden="0" w:uiPriority="11" w:unhideWhenUsed="0" w:qFormat="1"/>
+    <w:lsdException w:name="Strong" w:semiHidden="0" w:uiPriority="22" w:unhideWhenUsed="0" w:qFormat="1"/>
+    <w:lsdException w:name="Emphasis" w:semiHidden="0" w:uiPriority="0" w:unhideWhenUsed="0" w:qFormat="1"/>
+    <w:lsdException w:name="Table Grid" w:semiHidden="0" w:uiPriority="59" w:unhideWhenUsed="0"/>
+    <w:lsdException w:name="Placeholder Text" w:unhideWhenUsed="0"/>
+    <w:lsdException w:name="No Spacing" w:semiHidden="0" w:uiPriority="1" w:unhideWhenUsed="0" w:qFormat="1"/>
+    <w:lsdException w:name="Light Shading" w:semiHidden="0" w:uiPriority="60" w:unhideWhenUsed="0"/>
+    <w:lsdException w:name="Light List" w:semiHidden="0" w:uiPriority="61" w:unhideWhenUsed="0"/>
+    <w:lsdException w:name="Light Grid" w:semiHidden="0" w:uiPriority="62" w:unhideWhenUsed="0"/>
+    <w:lsdException w:name="Medium Shading 1" w:semiHidden="0" w:uiPriority="63" w:unhideWhenUsed="0"/>
+    <w:lsdException w:name="Medium Shading 2" w:semiHidden="0" w:uiPriority="64" w:unhideWhenUsed="0"/>
+    <w:lsdException w:name="Medium List 1" w:semiHidden="0" w:uiPriority="65" w:unhideWhenUsed="0"/>
+    <w:lsdException w:name="Medium List 2" w:semiHidden="0" w:uiPriority="66" w:unhideWhenUsed="0"/>
+    <w:lsdException w:name="Medium Grid 1" w:semiHidden="0" w:uiPriority="67" w:unhideWhenUsed="0"/>
+    <w:lsdException w:name="Medium Grid 2" w:semiHidden="0" w:uiPriority="68" w:unhideWhenUsed="0"/>
+    <w:lsdException w:name="Medium Grid 3" w:semiHidden="0" w:uiPriority="69" w:unhideWhenUsed="0"/>
+    <w:lsdException w:name="Dark List" w:semiHidden="0" w:uiPriority="70" w:unhideWhenUsed="0"/>
+    <w:lsdException w:name="Colorful Shading" w:semiHidden="0" w:uiPriority="71" w:unhideWhenUsed="0"/>
+    <w:lsdException w:name="Colorful List" w:semiHidden="0" w:uiPriority="72" w:unhideWhenUsed="0"/>
+    <w:lsdException w:name="Colorful Grid" w:semiHidden="0" w:uiPriority="73" w:unhideWhenUsed="0"/>
+    <w:lsdException w:name="Light Shading Accent 1" w:semiHidden="0" w:uiPriority="60" w:unhideWhenUsed="0"/>
+    <w:lsdException w:name="Light List Accent 1" w:semiHidden="0" w:uiPriority="61" w:unhideWhenUsed="0"/>
+    <w:lsdException w:name="Light Grid Accent 1" w:semiHidden="0" w:uiPriority="62" w:unhideWhenUsed="0"/>
+    <w:lsdException w:name="Medium Shading 1 Accent 1" w:semiHidden="0" w:uiPriority="63" w:unhideWhenUsed="0"/>
+    <w:lsdException w:name="Medium Shading 2 Accent 1" w:semiHidden="0" w:uiPriority="64" w:unhideWhenUsed="0"/>
+    <w:lsdException w:name="Medium List 1 Accent 1" w:semiHidden="0" w:uiPriority="65" w:unhideWhenUsed="0"/>
+    <w:lsdException w:name="Revision" w:unhideWhenUsed="0"/>
+    <w:lsdException w:name="List Paragraph" w:semiHidden="0" w:uiPriority="34" w:unhideWhenUsed="0" w:qFormat="1"/>
+    <w:lsdException w:name="Quote" w:semiHidden="0" w:uiPriority="29" w:unhideWhenUsed="0" w:qFormat="1"/>
+    <w:lsdException w:name="Intense Quote" w:semiHidden="0" w:uiPriority="30" w:unhideWhenUsed="0" w:qFormat="1"/>
+    <w:lsdException w:name="Medium List 2 Accent 1" w:semiHidden="0" w:uiPriority="66" w:unhideWhenUsed="0"/>
+    <w:lsdException w:name="Medium Grid 1 Accent 1" w:semiHidden="0" w:uiPriority="67" w:unhideWhenUsed="0"/>
+    <w:lsdException w:name="Medium Grid 2 Accent 1" w:semiHidden="0" w:uiPriority="68" w:unhideWhenUsed="0"/>
+    <w:lsdException w:name="Medium Grid 3 Accent 1" w:semiHidden="0" w:uiPriority="69" w:unhideWhenUsed="0"/>
+    <w:lsdException w:name="Dark List Accent 1" w:semiHidden="0" w:uiPriority="70" w:unhideWhenUsed="0"/>
+    <w:lsdException w:name="Colorful Shading Accent 1" w:semiHidden="0" w:uiPriority="71" w:unhideWhenUsed="0"/>
+    <w:lsdException w:name="Colorful List Accent 1" w:semiHidden="0" w:uiPriority="72" w:unhideWhenUsed="0"/>
+    <w:lsdException w:name="Colorful Grid Accent 1" w:semiHidden="0" w:uiPriority="73" w:unhideWhenUsed="0"/>
+    <w:lsdException w:name="Light Shading Accent 2" w:semiHidden="0" w:uiPriority="60" w:unhideWhenUsed="0"/>
+    <w:lsdException w:name="Light List Accent 2" w:semiHidden="0" w:uiPriority="61" w:unhideWhenUsed="0"/>
+    <w:lsdException w:name="Light Grid Accent 2" w:semiHidden="0" w:uiPriority="62" w:unhideWhenUsed="0"/>
+    <w:lsdException w:name="Medium Shading 1 Accent 2" w:semiHidden="0" w:uiPriority="63" w:unhideWhenUsed="0"/>
+    <w:lsdException w:name="Medium Shading 2 Accent 2" w:semiHidden="0" w:uiPriority="64" w:unhideWhenUsed="0"/>
+    <w:lsdException w:name="Medium List 1 Accent 2" w:semiHidden="0" w:uiPriority="65" w:unhideWhenUsed="0"/>
+    <w:lsdException w:name="Medium List 2 Accent 2" w:semiHidden="0" w:uiPriority="66" w:unhideWhenUsed="0"/>
+    <w:lsdException w:name="Medium Grid 1 Accent 2" w:semiHidden="0" w:uiPriority="67" w:unhideWhenUsed="0"/>
+    <w:lsdException w:name="Medium Grid 2 Accent 2" w:semiHidden="0" w:uiPriority="68" w:unhideWhenUsed="0"/>
+    <w:lsdException w:name="Medium Grid 3 Accent 2" w:semiHidden="0" w:uiPriority="69" w:unhideWhenUsed="0"/>
+    <w:lsdException w:name="Dark List Accent 2" w:semiHidden="0" w:uiPriority="70" w:unhideWhenUsed="0"/>
+    <w:lsdException w:name="Colorful Shading Accent 2" w:semiHidden="0" w:uiPriority="71" w:unhideWhenUsed="0"/>
+    <w:lsdException w:name="Colorful List Accent 2" w:semiHidden="0" w:uiPriority="72" w:unhideWhenUsed="0"/>
+    <w:lsdException w:name="Colorful Grid Accent 2" w:semiHidden="0" w:uiPriority="73" w:unhideWhenUsed="0"/>
+    <w:lsdException w:name="Light Shading Accent 3" w:semiHidden="0" w:uiPriority="60" w:unhideWhenUsed="0"/>
+    <w:lsdException w:name="Light List Accent 3" w:semiHidden="0" w:uiPriority="61" w:unhideWhenUsed="0"/>
+    <w:lsdException w:name="Light Grid Accent 3" w:semiHidden="0" w:uiPriority="62" w:unhideWhenUsed="0"/>
+    <w:lsdException w:name="Medium Shading 1 Accent 3" w:semiHidden="0" w:uiPriority="63" w:unhideWhenUsed="0"/>
+    <w:lsdException w:name="Medium Shading 2 Accent 3" w:semiHidden="0" w:uiPriority="64" w:unhideWhenUsed="0"/>
+    <w:lsdException w:name="Medium List 1 Accent 3" w:semiHidden="0" w:uiPriority="65" w:unhideWhenUsed="0"/>
+    <w:lsdException w:name="Medium List 2 Accent 3" w:semiHidden="0" w:uiPriority="66" w:unhideWhenUsed="0"/>
+    <w:lsdException w:name="Medium Grid 1 Accent 3" w:semiHidden="0" w:uiPriority="67" w:unhideWhenUsed="0"/>
+    <w:lsdException w:name="Medium Grid 2 Accent 3" w:semiHidden="0" w:uiPriority="68" w:unhideWhenUsed="0"/>
+    <w:lsdException w:name="Medium Grid 3 Accent 3" w:semiHidden="0" w:uiPriority="69" w:unhideWhenUsed="0"/>
+    <w:lsdException w:name="Dark List Accent 3" w:semiHidden="0" w:uiPriority="70" w:unhideWhenUsed="0"/>
+    <w:lsdException w:name="Colorful Shading Accent 3" w:semiHidden="0" w:uiPriority="71" w:unhideWhenUsed="0"/>
+    <w:lsdException w:name="Colorful List Accent 3" w:semiHidden="0" w:uiPriority="72" w:unhideWhenUsed="0"/>
+    <w:lsdException w:name="Colorful Grid Accent 3" w:semiHidden="0" w:uiPriority="73" w:unhideWhenUsed="0"/>
+    <w:lsdException w:name="Light Shading Accent 4" w:semiHidden="0" w:uiPriority="60" w:unhideWhenUsed="0"/>
+    <w:lsdException w:name="Light List Accent 4" w:semiHidden="0" w:uiPriority="61" w:unhideWhenUsed="0"/>
+    <w:lsdException w:name="Light Grid Accent 4" w:semiHidden="0" w:uiPriority="62" w:unhideWhenUsed="0"/>
+    <w:lsdException w:name="Medium Shading 1 Accent 4" w:semiHidden="0" w:uiPriority="63" w:unhideWhenUsed="0"/>
+    <w:lsdException w:name="Medium Shading 2 Accent 4" w:semiHidden="0" w:uiPriority="64" w:unhideWhenUsed="0"/>
+    <w:lsdException w:name="Medium List 1 Accent 4" w:semiHidden="0" w:uiPriority="65" w:unhideWhenUsed="0"/>
+    <w:lsdException w:name="Medium List 2 Accent 4" w:semiHidden="0" w:uiPriority="66" w:unhideWhenUsed="0"/>
+    <w:lsdException w:name="Medium Grid 1 Accent 4" w:semiHidden="0" w:uiPriority="67" w:unhideWhenUsed="0"/>
+    <w:lsdException w:name="Medium Grid 2 Accent 4" w:semiHidden="0" w:uiPriority="68" w:unhideWhenUsed="0"/>
+    <w:lsdException w:name="Medium Grid 3 Accent 4" w:semiHidden="0" w:uiPriority="69" w:unhideWhenUsed="0"/>
+    <w:lsdException w:name="Dark List Accent 4" w:semiHidden="0" w:uiPriority="70" w:unhideWhenUsed="0"/>
+    <w:lsdException w:name="Colorful Shading Accent 4" w:semiHidden="0" w:uiPriority="71" w:unhideWhenUsed="0"/>
+    <w:lsdException w:name="Colorful List Accent 4" w:semiHidden="0" w:uiPriority="72" w:unhideWhenUsed="0"/>
+    <w:lsdException w:name="Colorful Grid Accent 4" w:semiHidden="0" w:uiPriority="73" w:unhideWhenUsed="0"/>
+    <w:lsdException w:name="Light Shading Accent 5" w:semiHidden="0" w:uiPriority="60" w:unhideWhenUsed="0"/>
+    <w:lsdException w:name="Light List Accent 5" w:semiHidden="0" w:uiPriority="61" w:unhideWhenUsed="0"/>
+    <w:lsdException w:name="Light Grid Accent 5" w:semiHidden="0" w:uiPriority="62" w:unhideWhenUsed="0"/>
+    <w:lsdException w:name="Medium Shading 1 Accent 5" w:semiHidden="0" w:uiPriority="63" w:unhideWhenUsed="0"/>
+    <w:lsdException w:name="Medium Shading 2 Accent 5" w:semiHidden="0" w:uiPriority="64" w:unhideWhenUsed="0"/>
+    <w:lsdException w:name="Medium List 1 Accent 5" w:semiHidden="0" w:uiPriority="65" w:unhideWhenUsed="0"/>
+    <w:lsdException w:name="Medium List 2 Accent 5" w:semiHidden="0" w:uiPriority="66" w:unhideWhenUsed="0"/>
+    <w:lsdException w:name="Medium Grid 1 Accent 5" w:semiHidden="0" w:uiPriority="67" w:unhideWhenUsed="0"/>
+    <w:lsdException w:name="Medium Grid 2 Accent 5" w:semiHidden="0" w:uiPriority="68" w:unhideWhenUsed="0"/>
+    <w:lsdException w:name="Medium Grid 3 Accent 5" w:semiHidden="0" w:uiPriority="69" w:unhideWhenUsed="0"/>
+    <w:lsdException w:name="Dark List Accent 5" w:semiHidden="0" w:uiPriority="70" w:unhideWhenUsed="0"/>
+    <w:lsdException w:name="Colorful Shading Accent 5" w:semiHidden="0" w:uiPriority="71" w:unhideWhenUsed="0"/>
+    <w:lsdException w:name="Colorful List Accent 5" w:semiHidden="0" w:uiPriority="72" w:unhideWhenUsed="0"/>
+    <w:lsdException w:name="Colorful Grid Accent 5" w:semiHidden="0" w:uiPriority="73" w:unhideWhenUsed="0"/>
+    <w:lsdException w:name="Light Shading Accent 6" w:semiHidden="0" w:uiPriority="60" w:unhideWhenUsed="0"/>
+    <w:lsdException w:name="Light List Accent 6" w:semiHidden="0" w:uiPriority="61" w:unhideWhenUsed="0"/>
+    <w:lsdException w:name="Light Grid Accent 6" w:semiHidden="0" w:uiPriority="62" w:unhideWhenUsed="0"/>
+    <w:lsdException w:name="Medium Shading 1 Accent 6" w:semiHidden="0" w:uiPriority="63" w:unhideWhenUsed="0"/>
+    <w:lsdException w:name="Medium Shading 2 Accent 6" w:semiHidden="0" w:uiPriority="64" w:unhideWhenUsed="0"/>
+    <w:lsdException w:name="Medium List 1 Accent 6" w:semiHidden="0" w:uiPriority="65" w:unhideWhenUsed="0"/>
+    <w:lsdException w:name="Medium List 2 Accent 6" w:semiHidden="0" w:uiPriority="66" w:unhideWhenUsed="0"/>
+    <w:lsdException w:name="Medium Grid 1 Accent 6" w:semiHidden="0" w:uiPriority="67" w:unhideWhenUsed="0"/>
+    <w:lsdException w:name="Medium Grid 2 Accent 6" w:semiHidden="0" w:uiPriority="68" w:unhideWhenUsed="0"/>
+    <w:lsdException w:name="Medium Grid 3 Accent 6" w:semiHidden="0" w:uiPriority="69" w:unhideWhenUsed="0"/>
+    <w:lsdException w:name="Dark List Accent 6" w:semiHidden="0" w:uiPriority="70" w:unhideWhenUsed="0"/>
+    <w:lsdException w:name="Colorful Shading Accent 6" w:semiHidden="0" w:uiPriority="71" w:unhideWhenUsed="0"/>
+    <w:lsdException w:name="Colorful List Accent 6" w:semiHidden="0" w:uiPriority="72" w:unhideWhenUsed="0"/>
+    <w:lsdException w:name="Colorful Grid Accent 6" w:semiHidden="0" w:uiPriority="73" w:unhideWhenUsed="0"/>
+    <w:lsdException w:name="Subtle Emphasis" w:semiHidden="0" w:uiPriority="19" w:unhideWhenUsed="0" w:qFormat="1"/>
+    <w:lsdException w:name="Intense Emphasis" w:semiHidden="0" w:uiPriority="21" w:unhideWhenUsed="0" w:qFormat="1"/>
+    <w:lsdException w:name="Subtle Reference" w:semiHidden="0" w:uiPriority="31" w:unhideWhenUsed="0" w:qFormat="1"/>
+    <w:lsdException w:name="Intense Reference" w:semiHidden="0" w:uiPriority="32" w:unhideWhenUsed="0" w:qFormat="1"/>
+    <w:lsdException w:name="Book Title" w:semiHidden="0" w:uiPriority="33" w:unhideWhenUsed="0" w:qFormat="1"/>
+    <w:lsdException w:name="Bibliography" w:uiPriority="37"/>
+    <w:lsdException w:name="TOC Heading" w:uiPriority="39" w:qFormat="1"/>
   </w:latentStyles>
   <w:style w:type="paragraph" w:default="1" w:styleId="Normal">
     <w:name w:val="Normal"/>
@@ -11848,6 +12839,21 @@
 </file>
 
 <file path=customXml/item1.xml><?xml version="1.0" encoding="utf-8"?>
+<p:properties xmlns:p="http://schemas.microsoft.com/office/2006/metadata/properties" xmlns:xsi="http://www.w3.org/2001/XMLSchema-instance" xmlns:pc="http://schemas.microsoft.com/office/infopath/2007/PartnerControls">
+  <documentManagement/>
+</p:properties>
+</file>
+
+<file path=customXml/item2.xml><?xml version="1.0" encoding="utf-8"?>
+<?mso-contentType ?>
+<FormTemplates xmlns="http://schemas.microsoft.com/sharepoint/v3/contenttype/forms">
+  <Display>DocumentLibraryForm</Display>
+  <Edit>DocumentLibraryForm</Edit>
+  <New>DocumentLibraryForm</New>
+</FormTemplates>
+</file>
+
+<file path=customXml/item3.xml><?xml version="1.0" encoding="utf-8"?>
 <ct:contentTypeSchema xmlns:ct="http://schemas.microsoft.com/office/2006/metadata/contentType" xmlns:ma="http://schemas.microsoft.com/office/2006/metadata/properties/metaAttributes" ct:_="" ma:_="" ma:contentTypeName="Document" ma:contentTypeID="0x010100754C260290954C49852BB7D7B9C287FA" ma:contentTypeVersion="0" ma:contentTypeDescription="Create a new document." ma:contentTypeScope="" ma:versionID="34a920e0f0f4ab29dd93ab58aec213b5">
   <xsd:schema xmlns:xsd="http://www.w3.org/2001/XMLSchema" xmlns:xs="http://www.w3.org/2001/XMLSchema" xmlns:p="http://schemas.microsoft.com/office/2006/metadata/properties" targetNamespace="http://schemas.microsoft.com/office/2006/metadata/properties" ma:root="true" ma:fieldsID="c64490b4aec6201516c3a874156f37b2">
     <xsd:element name="properties">
@@ -11961,26 +12967,28 @@
 </ct:contentTypeSchema>
 </file>
 
-<file path=customXml/item2.xml><?xml version="1.0" encoding="utf-8"?>
-<?mso-contentType ?>
-<FormTemplates xmlns="http://schemas.microsoft.com/sharepoint/v3/contenttype/forms">
-  <Display>DocumentLibraryForm</Display>
-  <Edit>DocumentLibraryForm</Edit>
-  <New>DocumentLibraryForm</New>
-</FormTemplates>
-</file>
-
-<file path=customXml/item3.xml><?xml version="1.0" encoding="utf-8"?>
-<p:properties xmlns:p="http://schemas.microsoft.com/office/2006/metadata/properties" xmlns:xsi="http://www.w3.org/2001/XMLSchema-instance" xmlns:pc="http://schemas.microsoft.com/office/infopath/2007/PartnerControls">
-  <documentManagement/>
-</p:properties>
-</file>
-
 <file path=customXml/item4.xml><?xml version="1.0" encoding="utf-8"?>
 <b:Sources xmlns:b="http://schemas.openxmlformats.org/officeDocument/2006/bibliography" xmlns="http://schemas.openxmlformats.org/officeDocument/2006/bibliography" SelectedStyle="\APA.XSL" StyleName="APA"/>
 </file>
 
 <file path=customXml/itemProps1.xml><?xml version="1.0" encoding="utf-8"?>
+<ds:datastoreItem xmlns:ds="http://schemas.openxmlformats.org/officeDocument/2006/customXml" ds:itemID="{F66FAEDF-A9F1-41FF-9D75-207FDAF2C736}">
+  <ds:schemaRefs>
+    <ds:schemaRef ds:uri="http://schemas.microsoft.com/office/2006/metadata/properties"/>
+    <ds:schemaRef ds:uri="http://schemas.microsoft.com/office/infopath/2007/PartnerControls"/>
+  </ds:schemaRefs>
+</ds:datastoreItem>
+</file>
+
+<file path=customXml/itemProps2.xml><?xml version="1.0" encoding="utf-8"?>
+<ds:datastoreItem xmlns:ds="http://schemas.openxmlformats.org/officeDocument/2006/customXml" ds:itemID="{88D5DB8E-F92D-49ED-81F8-4B1853AF6E1F}">
+  <ds:schemaRefs>
+    <ds:schemaRef ds:uri="http://schemas.microsoft.com/sharepoint/v3/contenttype/forms"/>
+  </ds:schemaRefs>
+</ds:datastoreItem>
+</file>
+
+<file path=customXml/itemProps3.xml><?xml version="1.0" encoding="utf-8"?>
 <ds:datastoreItem xmlns:ds="http://schemas.openxmlformats.org/officeDocument/2006/customXml" ds:itemID="{E7CDBC5B-9E6D-45AE-9F74-4FDB34E7EB64}">
   <ds:schemaRefs>
     <ds:schemaRef ds:uri="http://schemas.microsoft.com/office/2006/metadata/contentType"/>
@@ -11996,25 +13004,8 @@
 </ds:datastoreItem>
 </file>
 
-<file path=customXml/itemProps2.xml><?xml version="1.0" encoding="utf-8"?>
-<ds:datastoreItem xmlns:ds="http://schemas.openxmlformats.org/officeDocument/2006/customXml" ds:itemID="{88D5DB8E-F92D-49ED-81F8-4B1853AF6E1F}">
-  <ds:schemaRefs>
-    <ds:schemaRef ds:uri="http://schemas.microsoft.com/sharepoint/v3/contenttype/forms"/>
-  </ds:schemaRefs>
-</ds:datastoreItem>
-</file>
-
-<file path=customXml/itemProps3.xml><?xml version="1.0" encoding="utf-8"?>
-<ds:datastoreItem xmlns:ds="http://schemas.openxmlformats.org/officeDocument/2006/customXml" ds:itemID="{F66FAEDF-A9F1-41FF-9D75-207FDAF2C736}">
-  <ds:schemaRefs>
-    <ds:schemaRef ds:uri="http://schemas.microsoft.com/office/2006/metadata/properties"/>
-    <ds:schemaRef ds:uri="http://schemas.microsoft.com/office/infopath/2007/PartnerControls"/>
-  </ds:schemaRefs>
-</ds:datastoreItem>
-</file>
-
 <file path=customXml/itemProps4.xml><?xml version="1.0" encoding="utf-8"?>
-<ds:datastoreItem xmlns:ds="http://schemas.openxmlformats.org/officeDocument/2006/customXml" ds:itemID="{8A9E3F3C-C8A6-49E8-BB0C-5B4AA21617E8}">
+<ds:datastoreItem xmlns:ds="http://schemas.openxmlformats.org/officeDocument/2006/customXml" ds:itemID="{A6A8E871-9E36-4E6B-9FB1-60ED6DD0E97D}">
   <ds:schemaRefs>
     <ds:schemaRef ds:uri="http://schemas.openxmlformats.org/officeDocument/2006/bibliography"/>
   </ds:schemaRefs>

</xml_diff>